<commit_message>
UseCase im Pflichtenheft ergänzt
</commit_message>
<xml_diff>
--- a/doc/01 Projektauftrag/Pflichtenheft.docx
+++ b/doc/01 Projektauftrag/Pflichtenheft.docx
@@ -10,6 +10,7 @@
           <w:docPartUnique/>
         </w:docPartObj>
       </w:sdtPr>
+      <w:sdtEndPr/>
       <w:sdtContent>
         <w:p>
           <w:r>
@@ -73,6 +74,7 @@
                                     <w:dataBinding w:prefixMappings="xmlns:ns0='http://purl.org/dc/elements/1.1/' xmlns:ns1='http://schemas.openxmlformats.org/package/2006/metadata/core-properties' " w:xpath="/ns1:coreProperties[1]/ns0:title[1]" w:storeItemID="{6C3C8BC8-F283-45AE-878A-BAB7291924A1}"/>
                                     <w:text w:multiLine="1"/>
                                   </w:sdtPr>
+                                  <w:sdtEndPr/>
                                   <w:sdtContent>
                                     <w:r>
                                       <w:t>Pflichtenheft Projekt LFH</w:t>
@@ -100,6 +102,7 @@
                                       <w:calendar w:val="gregorian"/>
                                     </w:date>
                                   </w:sdtPr>
+                                  <w:sdtEndPr/>
                                   <w:sdtContent>
                                     <w:r>
                                       <w:t>2013</w:t>
@@ -121,8 +124,6 @@
                                   <w:tab/>
                                   <w:t>0.2</w:t>
                                 </w:r>
-                                <w:bookmarkStart w:id="0" w:name="_GoBack"/>
-                                <w:bookmarkEnd w:id="0"/>
                               </w:p>
                               <w:p>
                                 <w:pPr>
@@ -136,7 +137,15 @@
                                 </w:r>
                                 <w:r>
                                   <w:tab/>
-                                  <w:t>Jonas Alder, Patrick Bösch, Sandro Dallo, Andy Villiger</w:t>
+                                  <w:t xml:space="preserve">Jonas Alder, Patrick Bösch, Sandro </w:t>
+                                </w:r>
+                                <w:proofErr w:type="spellStart"/>
+                                <w:r>
+                                  <w:t>Dallo</w:t>
+                                </w:r>
+                                <w:proofErr w:type="spellEnd"/>
+                                <w:r>
+                                  <w:t>, Andy Villiger</w:t>
                                 </w:r>
                               </w:p>
                               <w:p>
@@ -148,7 +157,22 @@
                                 </w:r>
                                 <w:r>
                                   <w:tab/>
-                                  <w:t>Bsc Inf 2011</w:t>
+                                </w:r>
+                                <w:proofErr w:type="spellStart"/>
+                                <w:r>
+                                  <w:t>Bsc</w:t>
+                                </w:r>
+                                <w:proofErr w:type="spellEnd"/>
+                                <w:r>
+                                  <w:t xml:space="preserve"> </w:t>
+                                </w:r>
+                                <w:proofErr w:type="spellStart"/>
+                                <w:r>
+                                  <w:t>Inf</w:t>
+                                </w:r>
+                                <w:proofErr w:type="spellEnd"/>
+                                <w:r>
+                                  <w:t xml:space="preserve"> 2011</w:t>
                                 </w:r>
                               </w:p>
                               <w:p>
@@ -192,13 +216,7 @@
                                   <w:rPr>
                                     <w:noProof/>
                                   </w:rPr>
-                                  <w:t>29</w:t>
-                                </w:r>
-                                <w:r>
-                                  <w:rPr>
-                                    <w:noProof/>
-                                  </w:rPr>
-                                  <w:t>. September 2013</w:t>
+                                  <w:t>29. September 2013</w:t>
                                 </w:r>
                                 <w:r>
                                   <w:fldChar w:fldCharType="end"/>
@@ -245,6 +263,7 @@
                               <w:dataBinding w:prefixMappings="xmlns:ns0='http://purl.org/dc/elements/1.1/' xmlns:ns1='http://schemas.openxmlformats.org/package/2006/metadata/core-properties' " w:xpath="/ns1:coreProperties[1]/ns0:title[1]" w:storeItemID="{6C3C8BC8-F283-45AE-878A-BAB7291924A1}"/>
                               <w:text w:multiLine="1"/>
                             </w:sdtPr>
+                            <w:sdtEndPr/>
                             <w:sdtContent>
                               <w:r>
                                 <w:t>Pflichtenheft Projekt LFH</w:t>
@@ -272,6 +291,7 @@
                                 <w:calendar w:val="gregorian"/>
                               </w:date>
                             </w:sdtPr>
+                            <w:sdtEndPr/>
                             <w:sdtContent>
                               <w:r>
                                 <w:t>2013</w:t>
@@ -293,8 +313,6 @@
                             <w:tab/>
                             <w:t>0.2</w:t>
                           </w:r>
-                          <w:bookmarkStart w:id="1" w:name="_GoBack"/>
-                          <w:bookmarkEnd w:id="1"/>
                         </w:p>
                         <w:p>
                           <w:pPr>
@@ -308,7 +326,15 @@
                           </w:r>
                           <w:r>
                             <w:tab/>
-                            <w:t>Jonas Alder, Patrick Bösch, Sandro Dallo, Andy Villiger</w:t>
+                            <w:t xml:space="preserve">Jonas Alder, Patrick Bösch, Sandro </w:t>
+                          </w:r>
+                          <w:proofErr w:type="spellStart"/>
+                          <w:r>
+                            <w:t>Dallo</w:t>
+                          </w:r>
+                          <w:proofErr w:type="spellEnd"/>
+                          <w:r>
+                            <w:t>, Andy Villiger</w:t>
                           </w:r>
                         </w:p>
                         <w:p>
@@ -320,7 +346,22 @@
                           </w:r>
                           <w:r>
                             <w:tab/>
-                            <w:t>Bsc Inf 2011</w:t>
+                          </w:r>
+                          <w:proofErr w:type="spellStart"/>
+                          <w:r>
+                            <w:t>Bsc</w:t>
+                          </w:r>
+                          <w:proofErr w:type="spellEnd"/>
+                          <w:r>
+                            <w:t xml:space="preserve"> </w:t>
+                          </w:r>
+                          <w:proofErr w:type="spellStart"/>
+                          <w:r>
+                            <w:t>Inf</w:t>
+                          </w:r>
+                          <w:proofErr w:type="spellEnd"/>
+                          <w:r>
+                            <w:t xml:space="preserve"> 2011</w:t>
                           </w:r>
                         </w:p>
                         <w:p>
@@ -364,13 +405,7 @@
                             <w:rPr>
                               <w:noProof/>
                             </w:rPr>
-                            <w:t>29</w:t>
-                          </w:r>
-                          <w:r>
-                            <w:rPr>
-                              <w:noProof/>
-                            </w:rPr>
-                            <w:t>. September 2013</w:t>
+                            <w:t>29. September 2013</w:t>
                           </w:r>
                           <w:r>
                             <w:fldChar w:fldCharType="end"/>
@@ -4250,26 +4285,34 @@
       <w:pPr>
         <w:pStyle w:val="berschrift1"/>
       </w:pPr>
-      <w:bookmarkStart w:id="2" w:name="_Toc368255283"/>
+      <w:bookmarkStart w:id="0" w:name="_Toc368255283"/>
       <w:r>
         <w:lastRenderedPageBreak/>
         <w:t>Allgemeines</w:t>
       </w:r>
-      <w:bookmarkEnd w:id="2"/>
+      <w:bookmarkEnd w:id="0"/>
     </w:p>
     <w:p>
       <w:pPr>
         <w:pStyle w:val="berschrift2"/>
       </w:pPr>
-      <w:bookmarkStart w:id="3" w:name="_Toc368255284"/>
+      <w:bookmarkStart w:id="1" w:name="_Toc368255284"/>
       <w:r>
         <w:t>Sinn und Zweck</w:t>
       </w:r>
-      <w:bookmarkEnd w:id="3"/>
+      <w:bookmarkEnd w:id="1"/>
     </w:p>
     <w:p>
       <w:r>
-        <w:t>Das vorliegende Dokument dient als Grundlage und Raster für die Neuentwicklung des E-Shops für das MAVE Projekt der LFH. Zudem dient es für weitere Detailanalysen und dem Design der Applikation. Das Pflichtenheft beinhaltet Anforderungen an das System E-Shop für das Projekt MAVE der LFH.</w:t>
+        <w:t xml:space="preserve">Das vorliegende Dokument dient als Grundlage und Raster für die Neuentwicklung des E-Shops für das MAVE Projekt der LFH. Zudem dient es für weitere Detailanalysen und dem Design der Applikation. Das Pflichtenheft beinhaltet Anforderungen an </w:t>
+      </w:r>
+      <w:proofErr w:type="gramStart"/>
+      <w:r>
+        <w:t>das</w:t>
+      </w:r>
+      <w:proofErr w:type="gramEnd"/>
+      <w:r>
+        <w:t xml:space="preserve"> System E-Shop für das Projekt MAVE der LFH.</w:t>
       </w:r>
     </w:p>
     <w:p>
@@ -4287,11 +4330,11 @@
       <w:pPr>
         <w:pStyle w:val="berschrift2"/>
       </w:pPr>
-      <w:bookmarkStart w:id="4" w:name="_Toc368255285"/>
+      <w:bookmarkStart w:id="2" w:name="_Toc368255285"/>
       <w:r>
         <w:t>Lesekreis</w:t>
       </w:r>
-      <w:bookmarkEnd w:id="4"/>
+      <w:bookmarkEnd w:id="2"/>
     </w:p>
     <w:p>
       <w:r>
@@ -4307,11 +4350,11 @@
       <w:pPr>
         <w:pStyle w:val="berschrift2"/>
       </w:pPr>
-      <w:bookmarkStart w:id="5" w:name="_Toc368255286"/>
+      <w:bookmarkStart w:id="3" w:name="_Toc368255286"/>
       <w:r>
         <w:t>Produktumfang</w:t>
       </w:r>
-      <w:bookmarkEnd w:id="5"/>
+      <w:bookmarkEnd w:id="3"/>
     </w:p>
     <w:p>
       <w:r>
@@ -4402,22 +4445,22 @@
       <w:pPr>
         <w:pStyle w:val="berschrift1"/>
       </w:pPr>
-      <w:bookmarkStart w:id="6" w:name="_Toc368255287"/>
+      <w:bookmarkStart w:id="4" w:name="_Toc368255287"/>
       <w:r>
         <w:lastRenderedPageBreak/>
         <w:t>Gesamtübersicht</w:t>
       </w:r>
-      <w:bookmarkEnd w:id="6"/>
+      <w:bookmarkEnd w:id="4"/>
     </w:p>
     <w:p>
       <w:pPr>
         <w:pStyle w:val="berschrift2"/>
       </w:pPr>
-      <w:bookmarkStart w:id="7" w:name="_Toc368255288"/>
+      <w:bookmarkStart w:id="5" w:name="_Toc368255288"/>
       <w:r>
         <w:t>Ausgangslage</w:t>
       </w:r>
-      <w:bookmarkEnd w:id="7"/>
+      <w:bookmarkEnd w:id="5"/>
     </w:p>
     <w:p>
       <w:r>
@@ -4428,6 +4471,7 @@
           <w:id w:val="1582940576"/>
           <w:citation/>
         </w:sdtPr>
+        <w:sdtEndPr/>
         <w:sdtContent>
           <w:r>
             <w:fldChar w:fldCharType="begin"/>
@@ -4450,7 +4494,15 @@
         </w:sdtContent>
       </w:sdt>
       <w:r>
-        <w:t xml:space="preserve"> zu übernehmen. Die LFH als Auftraggeber erteilte den Auftrag zur Erstellung des E-Shop und lieferte ein Lastenheft. Die Vertretung der LFH im Projekt als Auftraggeber wird d</w:t>
+        <w:t xml:space="preserve"> zu übernehmen. Die LFH als Auftraggeber erteilte den Auftrag zur Erstellung des </w:t>
+      </w:r>
+      <w:proofErr w:type="gramStart"/>
+      <w:r>
+        <w:t>E-Shop</w:t>
+      </w:r>
+      <w:proofErr w:type="gramEnd"/>
+      <w:r>
+        <w:t xml:space="preserve"> und lieferte ein Lastenheft. Die Vertretung der LFH im Projekt als Auftraggeber wird d</w:t>
       </w:r>
       <w:r>
         <w:t>urch Frau Heimberg und Herrn Cl</w:t>
@@ -4465,7 +4517,23 @@
         <w:t xml:space="preserve">s wahrgenommen. </w:t>
       </w:r>
       <w:r>
-        <w:t>Im Projekt Team der FFHS mit wechselnden Rollen sind die Herren Alder, Bösch, Dallo und Villiger und werden begleitet von Herrn Winiger und Herrn Kamin.</w:t>
+        <w:t xml:space="preserve">Im Projekt Team der FFHS mit wechselnden Rollen sind die Herren Alder, Bösch, </w:t>
+      </w:r>
+      <w:proofErr w:type="spellStart"/>
+      <w:r>
+        <w:t>Dallo</w:t>
+      </w:r>
+      <w:proofErr w:type="spellEnd"/>
+      <w:r>
+        <w:t xml:space="preserve"> und Villiger und werden begleitet von Herrn </w:t>
+      </w:r>
+      <w:proofErr w:type="spellStart"/>
+      <w:r>
+        <w:t>Winiger</w:t>
+      </w:r>
+      <w:proofErr w:type="spellEnd"/>
+      <w:r>
+        <w:t xml:space="preserve"> und Herrn Kamin.</w:t>
       </w:r>
     </w:p>
     <w:p>
@@ -4482,7 +4550,15 @@
         <w:t xml:space="preserve"> </w:t>
       </w:r>
       <w:r>
-        <w:t>Das Modul des E-Shop trägt den Namen ESHOMO.</w:t>
+        <w:t xml:space="preserve">Das Modul des </w:t>
+      </w:r>
+      <w:proofErr w:type="gramStart"/>
+      <w:r>
+        <w:t>E-Shop</w:t>
+      </w:r>
+      <w:proofErr w:type="gramEnd"/>
+      <w:r>
+        <w:t xml:space="preserve"> trägt den Namen ESHOMO.</w:t>
       </w:r>
     </w:p>
     <w:p>
@@ -4494,11 +4570,11 @@
       <w:pPr>
         <w:pStyle w:val="berschrift2"/>
       </w:pPr>
-      <w:bookmarkStart w:id="8" w:name="_Toc368255289"/>
+      <w:bookmarkStart w:id="6" w:name="_Toc368255289"/>
       <w:r>
         <w:t>Ziel</w:t>
       </w:r>
-      <w:bookmarkEnd w:id="8"/>
+      <w:bookmarkEnd w:id="6"/>
     </w:p>
     <w:p>
       <w:r>
@@ -4509,25 +4585,89 @@
       <w:pPr>
         <w:pStyle w:val="berschrift2"/>
       </w:pPr>
-      <w:bookmarkStart w:id="9" w:name="_Toc368255290"/>
+      <w:bookmarkStart w:id="7" w:name="_Toc368255290"/>
       <w:r>
         <w:t>Produktumfeld</w:t>
       </w:r>
-      <w:bookmarkEnd w:id="9"/>
+      <w:bookmarkEnd w:id="7"/>
     </w:p>
     <w:p>
       <w:pPr>
         <w:pStyle w:val="berschrift3"/>
       </w:pPr>
-      <w:bookmarkStart w:id="10" w:name="_Toc368255291"/>
+      <w:bookmarkStart w:id="8" w:name="_Toc368255291"/>
       <w:r>
         <w:t>System-Schnittstellen</w:t>
       </w:r>
-      <w:bookmarkEnd w:id="10"/>
+      <w:bookmarkEnd w:id="8"/>
     </w:p>
     <w:p>
       <w:r>
-        <w:t>Es werden HTTP-Schnittstellen für das Exportieren und Importieren von Kunden, Artikel und Bestellungen bereitgestellt. Die Daten werden dabei je nach Parameter im JSON Format (type=json) oder XML (type=xml [Standard]) geliefert. Mit dem id Parameter wird definiert, ob genau ein Object (id=Integer) oder alle (id=all) zurückgegeben werden. Mit dem optionalen Parameter since kann ein Unix-Timestamp übergeben werden, welcher die Datenlieferung auf die Datensätze einschränkt, welche nach dem gelieferten Datum eingefügt wurden.</w:t>
+        <w:t>Es werden HTTP-Schnittstellen für das Exportieren und Importieren von Kunden, Artikel und Bestellungen bereitgestellt. Die Daten werden dabei je nach Parameter im JSON Format (type=</w:t>
+      </w:r>
+      <w:proofErr w:type="spellStart"/>
+      <w:r>
+        <w:t>json</w:t>
+      </w:r>
+      <w:proofErr w:type="spellEnd"/>
+      <w:r>
+        <w:t>) oder XML (type=</w:t>
+      </w:r>
+      <w:proofErr w:type="spellStart"/>
+      <w:r>
+        <w:t>xml</w:t>
+      </w:r>
+      <w:proofErr w:type="spellEnd"/>
+      <w:r>
+        <w:t xml:space="preserve"> [Standard]) geliefert. Mit dem </w:t>
+      </w:r>
+      <w:proofErr w:type="spellStart"/>
+      <w:r>
+        <w:t>id</w:t>
+      </w:r>
+      <w:proofErr w:type="spellEnd"/>
+      <w:r>
+        <w:t xml:space="preserve"> Parameter wird definiert, ob genau ein </w:t>
+      </w:r>
+      <w:proofErr w:type="spellStart"/>
+      <w:r>
+        <w:t>Object</w:t>
+      </w:r>
+      <w:proofErr w:type="spellEnd"/>
+      <w:r>
+        <w:t xml:space="preserve"> (</w:t>
+      </w:r>
+      <w:proofErr w:type="spellStart"/>
+      <w:r>
+        <w:t>id</w:t>
+      </w:r>
+      <w:proofErr w:type="spellEnd"/>
+      <w:r>
+        <w:t>=Integer) oder alle (</w:t>
+      </w:r>
+      <w:proofErr w:type="spellStart"/>
+      <w:r>
+        <w:t>id</w:t>
+      </w:r>
+      <w:proofErr w:type="spellEnd"/>
+      <w:r>
+        <w:t xml:space="preserve">=all) zurückgegeben werden. Mit dem optionalen Parameter </w:t>
+      </w:r>
+      <w:proofErr w:type="spellStart"/>
+      <w:r>
+        <w:t>since</w:t>
+      </w:r>
+      <w:proofErr w:type="spellEnd"/>
+      <w:r>
+        <w:t xml:space="preserve"> kann ein Unix-</w:t>
+      </w:r>
+      <w:proofErr w:type="spellStart"/>
+      <w:r>
+        <w:t>Timestamp</w:t>
+      </w:r>
+      <w:proofErr w:type="spellEnd"/>
+      <w:r>
+        <w:t xml:space="preserve"> übergeben werden, welcher die Datenlieferung auf die Datensätze einschränkt, welche nach dem gelieferten Datum eingefügt wurden.</w:t>
       </w:r>
     </w:p>
     <w:p>
@@ -4741,11 +4881,11 @@
       <w:pPr>
         <w:pStyle w:val="berschrift3"/>
       </w:pPr>
-      <w:bookmarkStart w:id="11" w:name="_Toc368255292"/>
+      <w:bookmarkStart w:id="9" w:name="_Toc368255292"/>
       <w:r>
         <w:t>Abgrenzungen</w:t>
       </w:r>
-      <w:bookmarkEnd w:id="11"/>
+      <w:bookmarkEnd w:id="9"/>
     </w:p>
     <w:p>
       <w:r>
@@ -4767,7 +4907,15 @@
     </w:p>
     <w:p>
       <w:r>
-        <w:t>Der E-Shop wird mit der Programmiersprache Java (Vorgabe der FFHS) erstellt werden. Für die Client Seite werden HTML Dokumente generiert, welche mit der Technik des Responsive Designs erstellt werden, damit das System auf möglichst vielen Geräten benutzbar ist.</w:t>
+        <w:t xml:space="preserve">Der E-Shop wird mit der Programmiersprache Java (Vorgabe der FFHS) erstellt werden. Für die Client Seite werden HTML Dokumente generiert, welche mit der Technik des </w:t>
+      </w:r>
+      <w:proofErr w:type="spellStart"/>
+      <w:r>
+        <w:t>Responsive</w:t>
+      </w:r>
+      <w:proofErr w:type="spellEnd"/>
+      <w:r>
+        <w:t xml:space="preserve"> Designs erstellt werden, damit das System auf möglichst vielen Geräten benutzbar ist.</w:t>
       </w:r>
       <w:r>
         <w:t xml:space="preserve"> Auf der Server Seite wird eine relationale Datenbank angesprochen</w:t>
@@ -4778,36 +4926,104 @@
     </w:p>
     <w:p>
       <w:pPr>
-        <w:pStyle w:val="berschrift1"/>
-      </w:pPr>
-      <w:bookmarkStart w:id="12" w:name="_Toc368255293"/>
+        <w:pStyle w:val="berschrift3"/>
+      </w:pPr>
       <w:r>
         <w:lastRenderedPageBreak/>
+        <w:t>Produkt-Funktionalität</w:t>
+      </w:r>
+    </w:p>
+    <w:p>
+      <w:r>
+        <w:rPr>
+          <w:noProof/>
+        </w:rPr>
+        <w:drawing>
+          <wp:inline distT="0" distB="0" distL="0" distR="0">
+            <wp:extent cx="5634990" cy="4859020"/>
+            <wp:effectExtent l="0" t="0" r="3810" b="0"/>
+            <wp:docPr id="3" name="Grafik 3" descr="F:\GitHub\LFH\doc\01 Projektauftrag\UseCase_Pflichtenheft.jpg"/>
+            <wp:cNvGraphicFramePr>
+              <a:graphicFrameLocks xmlns:a="http://schemas.openxmlformats.org/drawingml/2006/main" noChangeAspect="1"/>
+            </wp:cNvGraphicFramePr>
+            <a:graphic xmlns:a="http://schemas.openxmlformats.org/drawingml/2006/main">
+              <a:graphicData uri="http://schemas.openxmlformats.org/drawingml/2006/picture">
+                <pic:pic xmlns:pic="http://schemas.openxmlformats.org/drawingml/2006/picture">
+                  <pic:nvPicPr>
+                    <pic:cNvPr id="0" name="Picture 2" descr="F:\GitHub\LFH\doc\01 Projektauftrag\UseCase_Pflichtenheft.jpg"/>
+                    <pic:cNvPicPr>
+                      <a:picLocks noChangeAspect="1" noChangeArrowheads="1"/>
+                    </pic:cNvPicPr>
+                  </pic:nvPicPr>
+                  <pic:blipFill>
+                    <a:blip r:embed="rId14">
+                      <a:extLst>
+                        <a:ext uri="{28A0092B-C50C-407E-A947-70E740481C1C}">
+                          <a14:useLocalDpi xmlns:a14="http://schemas.microsoft.com/office/drawing/2010/main" val="0"/>
+                        </a:ext>
+                      </a:extLst>
+                    </a:blip>
+                    <a:srcRect/>
+                    <a:stretch>
+                      <a:fillRect/>
+                    </a:stretch>
+                  </pic:blipFill>
+                  <pic:spPr bwMode="auto">
+                    <a:xfrm>
+                      <a:off x="0" y="0"/>
+                      <a:ext cx="5634990" cy="4859020"/>
+                    </a:xfrm>
+                    <a:prstGeom prst="rect">
+                      <a:avLst/>
+                    </a:prstGeom>
+                    <a:noFill/>
+                    <a:ln>
+                      <a:noFill/>
+                    </a:ln>
+                  </pic:spPr>
+                </pic:pic>
+              </a:graphicData>
+            </a:graphic>
+          </wp:inline>
+        </w:drawing>
+      </w:r>
+    </w:p>
+    <w:p>
+      <w:r>
+        <w:t>Wie in der Abbildung zu erkennen ist, werden die Funktionalitäten des E-Shops in zwei Akteure aufgeteilt. Einerseits den Standardbenutzer, welcher nur auf eine begrenzte Anzahl der Funktionalitäten Zugriff hat und anderseits den Administrator des Systems, welcher Vollzugriff auf sämtliche Funktionen hat.</w:t>
+      </w:r>
+      <w:bookmarkStart w:id="10" w:name="_Toc368255293"/>
+      <w:bookmarkStart w:id="11" w:name="_GoBack"/>
+      <w:bookmarkEnd w:id="11"/>
+      <w:r>
+        <w:t xml:space="preserve"> </w:t>
+      </w:r>
+      <w:r>
         <w:t>Spezifische Anforderungen</w:t>
       </w:r>
-      <w:bookmarkEnd w:id="12"/>
+      <w:bookmarkEnd w:id="10"/>
     </w:p>
     <w:p>
       <w:pPr>
         <w:pStyle w:val="berschrift2"/>
       </w:pPr>
-      <w:bookmarkStart w:id="13" w:name="_Ref368255201"/>
-      <w:bookmarkStart w:id="14" w:name="_Toc368255294"/>
+      <w:bookmarkStart w:id="12" w:name="_Ref368255201"/>
+      <w:bookmarkStart w:id="13" w:name="_Toc368255294"/>
       <w:r>
         <w:t>Funktionale Anforderungen</w:t>
       </w:r>
+      <w:bookmarkEnd w:id="12"/>
       <w:bookmarkEnd w:id="13"/>
-      <w:bookmarkEnd w:id="14"/>
     </w:p>
     <w:p>
       <w:pPr>
         <w:pStyle w:val="berschrift3"/>
       </w:pPr>
-      <w:bookmarkStart w:id="15" w:name="_Toc368255295"/>
+      <w:bookmarkStart w:id="14" w:name="_Toc368255295"/>
       <w:r>
         <w:t>Kundenregistratur</w:t>
       </w:r>
-      <w:bookmarkEnd w:id="15"/>
+      <w:bookmarkEnd w:id="14"/>
     </w:p>
     <w:p>
       <w:pPr>
@@ -4837,11 +5053,12 @@
       <w:pPr>
         <w:pStyle w:val="berschrift3"/>
       </w:pPr>
-      <w:bookmarkStart w:id="16" w:name="_Toc368255296"/>
+      <w:bookmarkStart w:id="15" w:name="_Toc368255296"/>
       <w:r>
+        <w:lastRenderedPageBreak/>
         <w:t>Online Katalog</w:t>
       </w:r>
-      <w:bookmarkEnd w:id="16"/>
+      <w:bookmarkEnd w:id="15"/>
     </w:p>
     <w:p>
       <w:pPr>
@@ -4871,11 +5088,11 @@
       <w:pPr>
         <w:pStyle w:val="berschrift3"/>
       </w:pPr>
-      <w:bookmarkStart w:id="17" w:name="_Toc368255297"/>
+      <w:bookmarkStart w:id="16" w:name="_Toc368255297"/>
       <w:r>
         <w:t>Download Funktion</w:t>
       </w:r>
-      <w:bookmarkEnd w:id="17"/>
+      <w:bookmarkEnd w:id="16"/>
     </w:p>
     <w:p>
       <w:pPr>
@@ -4905,11 +5122,11 @@
       <w:pPr>
         <w:pStyle w:val="berschrift3"/>
       </w:pPr>
-      <w:bookmarkStart w:id="18" w:name="_Toc368255298"/>
+      <w:bookmarkStart w:id="17" w:name="_Toc368255298"/>
       <w:r>
         <w:t>Warenkorb</w:t>
       </w:r>
-      <w:bookmarkEnd w:id="18"/>
+      <w:bookmarkEnd w:id="17"/>
     </w:p>
     <w:p>
       <w:pPr>
@@ -4927,11 +5144,11 @@
       <w:pPr>
         <w:pStyle w:val="berschrift3"/>
       </w:pPr>
-      <w:bookmarkStart w:id="19" w:name="_Toc368255299"/>
+      <w:bookmarkStart w:id="18" w:name="_Toc368255299"/>
       <w:r>
         <w:t>Zahlungsabwicklung</w:t>
       </w:r>
-      <w:bookmarkEnd w:id="19"/>
+      <w:bookmarkEnd w:id="18"/>
     </w:p>
     <w:p>
       <w:pPr>
@@ -4946,11 +5163,16 @@
       <w:pPr>
         <w:pStyle w:val="berschrift3"/>
       </w:pPr>
-      <w:bookmarkStart w:id="20" w:name="_Toc368255300"/>
+      <w:bookmarkStart w:id="19" w:name="_Toc368255300"/>
       <w:r>
-        <w:t>After-Sales</w:t>
+        <w:t>After-</w:t>
       </w:r>
-      <w:bookmarkEnd w:id="20"/>
+      <w:proofErr w:type="spellStart"/>
+      <w:r>
+        <w:t>Sales</w:t>
+      </w:r>
+      <w:bookmarkEnd w:id="19"/>
+      <w:proofErr w:type="spellEnd"/>
     </w:p>
     <w:p>
       <w:pPr>
@@ -4971,11 +5193,11 @@
       <w:pPr>
         <w:pStyle w:val="berschrift3"/>
       </w:pPr>
-      <w:bookmarkStart w:id="21" w:name="_Toc368255301"/>
+      <w:bookmarkStart w:id="20" w:name="_Toc368255301"/>
       <w:r>
         <w:t>Content Management</w:t>
       </w:r>
-      <w:bookmarkEnd w:id="21"/>
+      <w:bookmarkEnd w:id="20"/>
     </w:p>
     <w:p>
       <w:pPr>
@@ -4993,11 +5215,11 @@
       <w:pPr>
         <w:pStyle w:val="berschrift3"/>
       </w:pPr>
-      <w:bookmarkStart w:id="22" w:name="_Toc368255302"/>
+      <w:bookmarkStart w:id="21" w:name="_Toc368255302"/>
       <w:r>
         <w:t>Kundenverwaltung</w:t>
       </w:r>
-      <w:bookmarkEnd w:id="22"/>
+      <w:bookmarkEnd w:id="21"/>
     </w:p>
     <w:p>
       <w:pPr>
@@ -5012,22 +5234,21 @@
       <w:pPr>
         <w:pStyle w:val="berschrift2"/>
       </w:pPr>
-      <w:bookmarkStart w:id="23" w:name="_Toc368255303"/>
+      <w:bookmarkStart w:id="22" w:name="_Toc368255303"/>
       <w:r>
-        <w:lastRenderedPageBreak/>
         <w:t>Generelle Grundfunktionalität</w:t>
       </w:r>
-      <w:bookmarkEnd w:id="23"/>
+      <w:bookmarkEnd w:id="22"/>
     </w:p>
     <w:p>
       <w:pPr>
         <w:pStyle w:val="berschrift3"/>
       </w:pPr>
-      <w:bookmarkStart w:id="24" w:name="_Toc368255304"/>
+      <w:bookmarkStart w:id="23" w:name="_Toc368255304"/>
       <w:r>
         <w:t>System-Meldungen</w:t>
       </w:r>
-      <w:bookmarkEnd w:id="24"/>
+      <w:bookmarkEnd w:id="23"/>
     </w:p>
     <w:p>
       <w:pPr>
@@ -5046,21 +5267,22 @@
       <w:pPr>
         <w:pStyle w:val="berschrift2"/>
       </w:pPr>
-      <w:bookmarkStart w:id="25" w:name="_Toc368255305"/>
+      <w:bookmarkStart w:id="24" w:name="_Toc368255305"/>
       <w:r>
+        <w:lastRenderedPageBreak/>
         <w:t>Übersicht der spezifischen Anforderungen</w:t>
       </w:r>
-      <w:bookmarkEnd w:id="25"/>
+      <w:bookmarkEnd w:id="24"/>
     </w:p>
     <w:p>
       <w:pPr>
         <w:pStyle w:val="berschrift3"/>
       </w:pPr>
-      <w:bookmarkStart w:id="26" w:name="_Toc368255306"/>
+      <w:bookmarkStart w:id="25" w:name="_Toc368255306"/>
       <w:r>
         <w:t>Übersicht Modul Kunde</w:t>
       </w:r>
-      <w:bookmarkEnd w:id="26"/>
+      <w:bookmarkEnd w:id="25"/>
     </w:p>
     <w:tbl>
       <w:tblPr>
@@ -5212,9 +5434,148 @@
       <w:pPr>
         <w:pStyle w:val="berschrift3"/>
       </w:pPr>
-      <w:bookmarkStart w:id="27" w:name="_Toc368255307"/>
+      <w:bookmarkStart w:id="26" w:name="_Toc368255307"/>
       <w:r>
-        <w:t>Übersicht Modul After Sales</w:t>
+        <w:t xml:space="preserve">Übersicht Modul After </w:t>
+      </w:r>
+      <w:proofErr w:type="spellStart"/>
+      <w:r>
+        <w:t>Sales</w:t>
+      </w:r>
+      <w:bookmarkEnd w:id="26"/>
+      <w:proofErr w:type="spellEnd"/>
+    </w:p>
+    <w:tbl>
+      <w:tblPr>
+        <w:tblStyle w:val="Tabellenraster"/>
+        <w:tblW w:w="0" w:type="auto"/>
+        <w:tblLook w:val="04A0" w:firstRow="1" w:lastRow="0" w:firstColumn="1" w:lastColumn="0" w:noHBand="0" w:noVBand="1"/>
+      </w:tblPr>
+      <w:tblGrid>
+        <w:gridCol w:w="7905"/>
+        <w:gridCol w:w="1118"/>
+      </w:tblGrid>
+      <w:tr>
+        <w:tc>
+          <w:tcPr>
+            <w:tcW w:w="7905" w:type="dxa"/>
+            <w:shd w:val="clear" w:color="auto" w:fill="CBD5DE" w:themeFill="accent1" w:themeFillTint="66"/>
+          </w:tcPr>
+          <w:p>
+            <w:pPr>
+              <w:tabs>
+                <w:tab w:val="left" w:pos="1635"/>
+              </w:tabs>
+              <w:rPr>
+                <w:b/>
+                <w:color w:val="FFFFFF" w:themeColor="background1"/>
+              </w:rPr>
+            </w:pPr>
+            <w:r>
+              <w:rPr>
+                <w:b/>
+                <w:color w:val="FFFFFF" w:themeColor="background1"/>
+              </w:rPr>
+              <w:t>Beschreibung</w:t>
+            </w:r>
+          </w:p>
+        </w:tc>
+        <w:tc>
+          <w:tcPr>
+            <w:tcW w:w="1118" w:type="dxa"/>
+            <w:shd w:val="clear" w:color="auto" w:fill="CBD5DE" w:themeFill="accent1" w:themeFillTint="66"/>
+          </w:tcPr>
+          <w:p>
+            <w:pPr>
+              <w:rPr>
+                <w:b/>
+                <w:color w:val="FFFFFF" w:themeColor="background1"/>
+              </w:rPr>
+            </w:pPr>
+            <w:r>
+              <w:rPr>
+                <w:b/>
+                <w:color w:val="FFFFFF" w:themeColor="background1"/>
+              </w:rPr>
+              <w:t>Priorität</w:t>
+            </w:r>
+          </w:p>
+        </w:tc>
+      </w:tr>
+      <w:tr>
+        <w:tc>
+          <w:tcPr>
+            <w:tcW w:w="7905" w:type="dxa"/>
+          </w:tcPr>
+          <w:p>
+            <w:r>
+              <w:t>Noch nicht ausgelieferte Bestellungen stornieren</w:t>
+            </w:r>
+          </w:p>
+        </w:tc>
+        <w:tc>
+          <w:tcPr>
+            <w:tcW w:w="1118" w:type="dxa"/>
+          </w:tcPr>
+          <w:p>
+            <w:r>
+              <w:t>2</w:t>
+            </w:r>
+          </w:p>
+        </w:tc>
+      </w:tr>
+      <w:tr>
+        <w:tc>
+          <w:tcPr>
+            <w:tcW w:w="7905" w:type="dxa"/>
+          </w:tcPr>
+          <w:p>
+            <w:r>
+              <w:t>Retournieren (Frist 20 Tage)</w:t>
+            </w:r>
+          </w:p>
+        </w:tc>
+        <w:tc>
+          <w:tcPr>
+            <w:tcW w:w="1118" w:type="dxa"/>
+          </w:tcPr>
+          <w:p>
+            <w:r>
+              <w:t>2</w:t>
+            </w:r>
+          </w:p>
+        </w:tc>
+      </w:tr>
+      <w:tr>
+        <w:tc>
+          <w:tcPr>
+            <w:tcW w:w="7905" w:type="dxa"/>
+          </w:tcPr>
+          <w:p>
+            <w:r>
+              <w:t>Produkt bewerten</w:t>
+            </w:r>
+          </w:p>
+        </w:tc>
+        <w:tc>
+          <w:tcPr>
+            <w:tcW w:w="1118" w:type="dxa"/>
+          </w:tcPr>
+          <w:p>
+            <w:r>
+              <w:t>2</w:t>
+            </w:r>
+          </w:p>
+        </w:tc>
+      </w:tr>
+    </w:tbl>
+    <w:p>
+      <w:pPr>
+        <w:pStyle w:val="berschrift3"/>
+      </w:pPr>
+      <w:bookmarkStart w:id="27" w:name="_Toc368255308"/>
+      <w:r>
+        <w:t>Übersicht Modul Warenkorb</w:t>
       </w:r>
       <w:bookmarkEnd w:id="27"/>
     </w:p>
@@ -5282,7 +5643,7 @@
           </w:tcPr>
           <w:p>
             <w:r>
-              <w:t>Noch nicht ausgelieferte Bestellungen stornieren</w:t>
+              <w:t>Hinzufügen von Artikeln zum Warenkorb</w:t>
             </w:r>
           </w:p>
         </w:tc>
@@ -5292,7 +5653,7 @@
           </w:tcPr>
           <w:p>
             <w:r>
-              <w:t>2</w:t>
+              <w:t>1</w:t>
             </w:r>
           </w:p>
         </w:tc>
@@ -5304,7 +5665,7 @@
           </w:tcPr>
           <w:p>
             <w:r>
-              <w:t>Retournieren (Frist 20 Tage)</w:t>
+              <w:t>Anzahl der bestellten Artikel editieren</w:t>
             </w:r>
           </w:p>
         </w:tc>
@@ -5326,7 +5687,7 @@
           </w:tcPr>
           <w:p>
             <w:r>
-              <w:t>Produkt bewerten</w:t>
+              <w:t>Artikel aus dem Warenkorb entfernen</w:t>
             </w:r>
           </w:p>
         </w:tc>
@@ -5336,7 +5697,7 @@
           </w:tcPr>
           <w:p>
             <w:r>
-              <w:t>2</w:t>
+              <w:t>1</w:t>
             </w:r>
           </w:p>
         </w:tc>
@@ -5346,9 +5707,9 @@
       <w:pPr>
         <w:pStyle w:val="berschrift3"/>
       </w:pPr>
-      <w:bookmarkStart w:id="28" w:name="_Toc368255308"/>
+      <w:bookmarkStart w:id="28" w:name="_Toc368255309"/>
       <w:r>
-        <w:t>Übersicht Modul Warenkorb</w:t>
+        <w:t>Übersicht Modul Zahlungsabwicklung</w:t>
       </w:r>
       <w:bookmarkEnd w:id="28"/>
     </w:p>
@@ -5416,7 +5777,7 @@
           </w:tcPr>
           <w:p>
             <w:r>
-              <w:t>Hinzufügen von Artikeln zum Warenkorb</w:t>
+              <w:t>Vorauskasse</w:t>
             </w:r>
           </w:p>
         </w:tc>
@@ -5438,7 +5799,7 @@
           </w:tcPr>
           <w:p>
             <w:r>
-              <w:t>Anzahl der bestellten Artikel editieren</w:t>
+              <w:t>Rechnung</w:t>
             </w:r>
           </w:p>
         </w:tc>
@@ -5448,7 +5809,7 @@
           </w:tcPr>
           <w:p>
             <w:r>
-              <w:t>2</w:t>
+              <w:t>1</w:t>
             </w:r>
           </w:p>
         </w:tc>
@@ -5460,7 +5821,15 @@
           </w:tcPr>
           <w:p>
             <w:r>
-              <w:t>Artikel aus dem Warenkorb entfernen</w:t>
+              <w:t>Kreditkarte (</w:t>
+            </w:r>
+            <w:proofErr w:type="spellStart"/>
+            <w:r>
+              <w:t>Paypay</w:t>
+            </w:r>
+            <w:proofErr w:type="spellEnd"/>
+            <w:r>
+              <w:t>)</w:t>
             </w:r>
           </w:p>
         </w:tc>
@@ -5470,7 +5839,7 @@
           </w:tcPr>
           <w:p>
             <w:r>
-              <w:t>1</w:t>
+              <w:t>2</w:t>
             </w:r>
           </w:p>
         </w:tc>
@@ -5480,9 +5849,9 @@
       <w:pPr>
         <w:pStyle w:val="berschrift3"/>
       </w:pPr>
-      <w:bookmarkStart w:id="29" w:name="_Toc368255309"/>
+      <w:bookmarkStart w:id="29" w:name="_Toc368255310"/>
       <w:r>
-        <w:t>Übersicht Modul Zahlungsabwicklung</w:t>
+        <w:t>Übersicht Modul Online Katalog</w:t>
       </w:r>
       <w:bookmarkEnd w:id="29"/>
     </w:p>
@@ -5550,7 +5919,7 @@
           </w:tcPr>
           <w:p>
             <w:r>
-              <w:t>Vorauskasse</w:t>
+              <w:t>Suchen in der Produktliste</w:t>
             </w:r>
           </w:p>
         </w:tc>
@@ -5560,7 +5929,7 @@
           </w:tcPr>
           <w:p>
             <w:r>
-              <w:t>1</w:t>
+              <w:t>2</w:t>
             </w:r>
           </w:p>
         </w:tc>
@@ -5572,7 +5941,7 @@
           </w:tcPr>
           <w:p>
             <w:r>
-              <w:t>Rechnung</w:t>
+              <w:t>Auflisten der Produkte</w:t>
             </w:r>
           </w:p>
         </w:tc>
@@ -5594,7 +5963,7 @@
           </w:tcPr>
           <w:p>
             <w:r>
-              <w:t>Kreditkarte (Paypay)</w:t>
+              <w:t>Detaildarstellung der Produkte</w:t>
             </w:r>
           </w:p>
         </w:tc>
@@ -5604,6 +5973,28 @@
           </w:tcPr>
           <w:p>
             <w:r>
+              <w:t>1</w:t>
+            </w:r>
+          </w:p>
+        </w:tc>
+      </w:tr>
+      <w:tr>
+        <w:tc>
+          <w:tcPr>
+            <w:tcW w:w="7905" w:type="dxa"/>
+          </w:tcPr>
+          <w:p>
+            <w:r>
+              <w:t>Kategorien</w:t>
+            </w:r>
+          </w:p>
+        </w:tc>
+        <w:tc>
+          <w:tcPr>
+            <w:tcW w:w="1118" w:type="dxa"/>
+          </w:tcPr>
+          <w:p>
+            <w:r>
               <w:t>2</w:t>
             </w:r>
           </w:p>
@@ -5614,9 +6005,9 @@
       <w:pPr>
         <w:pStyle w:val="berschrift3"/>
       </w:pPr>
-      <w:bookmarkStart w:id="30" w:name="_Toc368255310"/>
+      <w:bookmarkStart w:id="30" w:name="_Toc368255311"/>
       <w:r>
-        <w:t>Übersicht Modul Online Katalog</w:t>
+        <w:t>Übersicht Modul Download</w:t>
       </w:r>
       <w:bookmarkEnd w:id="30"/>
     </w:p>
@@ -5684,7 +6075,7 @@
           </w:tcPr>
           <w:p>
             <w:r>
-              <w:t>Suchen in der Produktliste</w:t>
+              <w:t>Produktbeschreibung als PDF downloaden</w:t>
             </w:r>
           </w:p>
         </w:tc>
@@ -5706,7 +6097,7 @@
           </w:tcPr>
           <w:p>
             <w:r>
-              <w:t>Auflisten der Produkte</w:t>
+              <w:t>Bildergalerie downloaden</w:t>
             </w:r>
           </w:p>
         </w:tc>
@@ -5716,7 +6107,7 @@
           </w:tcPr>
           <w:p>
             <w:r>
-              <w:t>1</w:t>
+              <w:t>2</w:t>
             </w:r>
           </w:p>
         </w:tc>
@@ -5728,7 +6119,7 @@
           </w:tcPr>
           <w:p>
             <w:r>
-              <w:t>Detaildarstellung der Produkte</w:t>
+              <w:t>Elektronisches Produkt downloaden</w:t>
             </w:r>
           </w:p>
         </w:tc>
@@ -5743,36 +6134,14 @@
           </w:p>
         </w:tc>
       </w:tr>
-      <w:tr>
-        <w:tc>
-          <w:tcPr>
-            <w:tcW w:w="7905" w:type="dxa"/>
-          </w:tcPr>
-          <w:p>
-            <w:r>
-              <w:t>Kategorien</w:t>
-            </w:r>
-          </w:p>
-        </w:tc>
-        <w:tc>
-          <w:tcPr>
-            <w:tcW w:w="1118" w:type="dxa"/>
-          </w:tcPr>
-          <w:p>
-            <w:r>
-              <w:t>2</w:t>
-            </w:r>
-          </w:p>
-        </w:tc>
-      </w:tr>
     </w:tbl>
     <w:p>
       <w:pPr>
         <w:pStyle w:val="berschrift3"/>
       </w:pPr>
-      <w:bookmarkStart w:id="31" w:name="_Toc368255311"/>
+      <w:bookmarkStart w:id="31" w:name="_Toc368255312"/>
       <w:r>
-        <w:t>Übersicht Modul Download</w:t>
+        <w:t>Übersicht Modul Produktverwaltung</w:t>
       </w:r>
       <w:bookmarkEnd w:id="31"/>
     </w:p>
@@ -5840,7 +6209,7 @@
           </w:tcPr>
           <w:p>
             <w:r>
-              <w:t>Produktbeschreibung als PDF downloaden</w:t>
+              <w:t>Produkt ins System eingeben</w:t>
             </w:r>
           </w:p>
         </w:tc>
@@ -5850,7 +6219,7 @@
           </w:tcPr>
           <w:p>
             <w:r>
-              <w:t>2</w:t>
+              <w:t>1</w:t>
             </w:r>
           </w:p>
         </w:tc>
@@ -5862,8 +6231,7 @@
           </w:tcPr>
           <w:p>
             <w:r>
-              <w:lastRenderedPageBreak/>
-              <w:t>Bildergalerie downloaden</w:t>
+              <w:t>Produkt editieren</w:t>
             </w:r>
           </w:p>
         </w:tc>
@@ -5873,7 +6241,7 @@
           </w:tcPr>
           <w:p>
             <w:r>
-              <w:t>2</w:t>
+              <w:t>1</w:t>
             </w:r>
           </w:p>
         </w:tc>
@@ -5885,7 +6253,8 @@
           </w:tcPr>
           <w:p>
             <w:r>
-              <w:t>Elektronisches Produkt downloaden</w:t>
+              <w:lastRenderedPageBreak/>
+              <w:t>Produkt einer Kategorie hinzufügen</w:t>
             </w:r>
           </w:p>
         </w:tc>
@@ -5895,7 +6264,51 @@
           </w:tcPr>
           <w:p>
             <w:r>
-              <w:t>1</w:t>
+              <w:t>2</w:t>
+            </w:r>
+          </w:p>
+        </w:tc>
+      </w:tr>
+      <w:tr>
+        <w:tc>
+          <w:tcPr>
+            <w:tcW w:w="7905" w:type="dxa"/>
+          </w:tcPr>
+          <w:p>
+            <w:r>
+              <w:t>Kategorien hinzufügen</w:t>
+            </w:r>
+          </w:p>
+        </w:tc>
+        <w:tc>
+          <w:tcPr>
+            <w:tcW w:w="1118" w:type="dxa"/>
+          </w:tcPr>
+          <w:p>
+            <w:r>
+              <w:t>2</w:t>
+            </w:r>
+          </w:p>
+        </w:tc>
+      </w:tr>
+      <w:tr>
+        <w:tc>
+          <w:tcPr>
+            <w:tcW w:w="7905" w:type="dxa"/>
+          </w:tcPr>
+          <w:p>
+            <w:r>
+              <w:t>Kategorien editieren</w:t>
+            </w:r>
+          </w:p>
+        </w:tc>
+        <w:tc>
+          <w:tcPr>
+            <w:tcW w:w="1118" w:type="dxa"/>
+          </w:tcPr>
+          <w:p>
+            <w:r>
+              <w:t>2</w:t>
             </w:r>
           </w:p>
         </w:tc>
@@ -5905,9 +6318,9 @@
       <w:pPr>
         <w:pStyle w:val="berschrift3"/>
       </w:pPr>
-      <w:bookmarkStart w:id="32" w:name="_Toc368255312"/>
+      <w:bookmarkStart w:id="32" w:name="_Toc368255313"/>
       <w:r>
-        <w:t>Übersicht Modul Produktverwaltung</w:t>
+        <w:t>Übersicht Modul Kundenverwaltung</w:t>
       </w:r>
       <w:bookmarkEnd w:id="32"/>
     </w:p>
@@ -5975,7 +6388,7 @@
           </w:tcPr>
           <w:p>
             <w:r>
-              <w:t>Produkt ins System eingeben</w:t>
+              <w:t>Kunden editieren</w:t>
             </w:r>
           </w:p>
         </w:tc>
@@ -5997,7 +6410,7 @@
           </w:tcPr>
           <w:p>
             <w:r>
-              <w:t>Produkt editieren</w:t>
+              <w:t>Kunden sperren</w:t>
             </w:r>
           </w:p>
         </w:tc>
@@ -6007,7 +6420,7 @@
           </w:tcPr>
           <w:p>
             <w:r>
-              <w:t>1</w:t>
+              <w:t>2</w:t>
             </w:r>
           </w:p>
         </w:tc>
@@ -6019,7 +6432,7 @@
           </w:tcPr>
           <w:p>
             <w:r>
-              <w:t>Produkt einer Kategorie hinzufügen</w:t>
+              <w:t>Kunden löschen</w:t>
             </w:r>
           </w:p>
         </w:tc>
@@ -6029,51 +6442,7 @@
           </w:tcPr>
           <w:p>
             <w:r>
-              <w:t>2</w:t>
-            </w:r>
-          </w:p>
-        </w:tc>
-      </w:tr>
-      <w:tr>
-        <w:tc>
-          <w:tcPr>
-            <w:tcW w:w="7905" w:type="dxa"/>
-          </w:tcPr>
-          <w:p>
-            <w:r>
-              <w:t>Kategorien hinzufügen</w:t>
-            </w:r>
-          </w:p>
-        </w:tc>
-        <w:tc>
-          <w:tcPr>
-            <w:tcW w:w="1118" w:type="dxa"/>
-          </w:tcPr>
-          <w:p>
-            <w:r>
-              <w:t>2</w:t>
-            </w:r>
-          </w:p>
-        </w:tc>
-      </w:tr>
-      <w:tr>
-        <w:tc>
-          <w:tcPr>
-            <w:tcW w:w="7905" w:type="dxa"/>
-          </w:tcPr>
-          <w:p>
-            <w:r>
-              <w:t>Kategorien editieren</w:t>
-            </w:r>
-          </w:p>
-        </w:tc>
-        <w:tc>
-          <w:tcPr>
-            <w:tcW w:w="1118" w:type="dxa"/>
-          </w:tcPr>
-          <w:p>
-            <w:r>
-              <w:t>2</w:t>
+              <w:t>1</w:t>
             </w:r>
           </w:p>
         </w:tc>
@@ -6081,148 +6450,14 @@
     </w:tbl>
     <w:p>
       <w:pPr>
-        <w:pStyle w:val="berschrift3"/>
-      </w:pPr>
-      <w:bookmarkStart w:id="33" w:name="_Toc368255313"/>
-      <w:r>
-        <w:t>Übersicht Modul Kundenverwaltung</w:t>
-      </w:r>
-      <w:bookmarkEnd w:id="33"/>
-    </w:p>
-    <w:tbl>
-      <w:tblPr>
-        <w:tblStyle w:val="Tabellenraster"/>
-        <w:tblW w:w="0" w:type="auto"/>
-        <w:tblLook w:val="04A0" w:firstRow="1" w:lastRow="0" w:firstColumn="1" w:lastColumn="0" w:noHBand="0" w:noVBand="1"/>
-      </w:tblPr>
-      <w:tblGrid>
-        <w:gridCol w:w="7905"/>
-        <w:gridCol w:w="1118"/>
-      </w:tblGrid>
-      <w:tr>
-        <w:tc>
-          <w:tcPr>
-            <w:tcW w:w="7905" w:type="dxa"/>
-            <w:shd w:val="clear" w:color="auto" w:fill="CBD5DE" w:themeFill="accent1" w:themeFillTint="66"/>
-          </w:tcPr>
-          <w:p>
-            <w:pPr>
-              <w:tabs>
-                <w:tab w:val="left" w:pos="1635"/>
-              </w:tabs>
-              <w:rPr>
-                <w:b/>
-                <w:color w:val="FFFFFF" w:themeColor="background1"/>
-              </w:rPr>
-            </w:pPr>
-            <w:r>
-              <w:rPr>
-                <w:b/>
-                <w:color w:val="FFFFFF" w:themeColor="background1"/>
-              </w:rPr>
-              <w:t>Beschreibung</w:t>
-            </w:r>
-          </w:p>
-        </w:tc>
-        <w:tc>
-          <w:tcPr>
-            <w:tcW w:w="1118" w:type="dxa"/>
-            <w:shd w:val="clear" w:color="auto" w:fill="CBD5DE" w:themeFill="accent1" w:themeFillTint="66"/>
-          </w:tcPr>
-          <w:p>
-            <w:pPr>
-              <w:rPr>
-                <w:b/>
-                <w:color w:val="FFFFFF" w:themeColor="background1"/>
-              </w:rPr>
-            </w:pPr>
-            <w:r>
-              <w:rPr>
-                <w:b/>
-                <w:color w:val="FFFFFF" w:themeColor="background1"/>
-              </w:rPr>
-              <w:t>Priorität</w:t>
-            </w:r>
-          </w:p>
-        </w:tc>
-      </w:tr>
-      <w:tr>
-        <w:tc>
-          <w:tcPr>
-            <w:tcW w:w="7905" w:type="dxa"/>
-          </w:tcPr>
-          <w:p>
-            <w:r>
-              <w:t>Kunden editieren</w:t>
-            </w:r>
-          </w:p>
-        </w:tc>
-        <w:tc>
-          <w:tcPr>
-            <w:tcW w:w="1118" w:type="dxa"/>
-          </w:tcPr>
-          <w:p>
-            <w:r>
-              <w:t>1</w:t>
-            </w:r>
-          </w:p>
-        </w:tc>
-      </w:tr>
-      <w:tr>
-        <w:tc>
-          <w:tcPr>
-            <w:tcW w:w="7905" w:type="dxa"/>
-          </w:tcPr>
-          <w:p>
-            <w:r>
-              <w:t>Kunden sperren</w:t>
-            </w:r>
-          </w:p>
-        </w:tc>
-        <w:tc>
-          <w:tcPr>
-            <w:tcW w:w="1118" w:type="dxa"/>
-          </w:tcPr>
-          <w:p>
-            <w:r>
-              <w:t>2</w:t>
-            </w:r>
-          </w:p>
-        </w:tc>
-      </w:tr>
-      <w:tr>
-        <w:tc>
-          <w:tcPr>
-            <w:tcW w:w="7905" w:type="dxa"/>
-          </w:tcPr>
-          <w:p>
-            <w:r>
-              <w:t>Kunden löschen</w:t>
-            </w:r>
-          </w:p>
-        </w:tc>
-        <w:tc>
-          <w:tcPr>
-            <w:tcW w:w="1118" w:type="dxa"/>
-          </w:tcPr>
-          <w:p>
-            <w:r>
-              <w:t>1</w:t>
-            </w:r>
-          </w:p>
-        </w:tc>
-      </w:tr>
-    </w:tbl>
-    <w:p>
-      <w:pPr>
         <w:pStyle w:val="berschrift1"/>
       </w:pPr>
-      <w:bookmarkStart w:id="34" w:name="_Toc368255314"/>
+      <w:bookmarkStart w:id="33" w:name="_Toc368255314"/>
       <w:r>
         <w:lastRenderedPageBreak/>
         <w:t>Leistungsanforderungen</w:t>
       </w:r>
-      <w:bookmarkEnd w:id="34"/>
+      <w:bookmarkEnd w:id="33"/>
     </w:p>
     <w:p>
       <w:pPr>
@@ -6237,11 +6472,11 @@
       <w:pPr>
         <w:pStyle w:val="berschrift2"/>
       </w:pPr>
-      <w:bookmarkStart w:id="35" w:name="_Toc368255315"/>
+      <w:bookmarkStart w:id="34" w:name="_Toc368255315"/>
       <w:r>
         <w:t>Datenhaltung</w:t>
       </w:r>
-      <w:bookmarkEnd w:id="35"/>
+      <w:bookmarkEnd w:id="34"/>
     </w:p>
     <w:p>
       <w:r>
@@ -6252,11 +6487,11 @@
       <w:pPr>
         <w:pStyle w:val="berschrift2"/>
       </w:pPr>
-      <w:bookmarkStart w:id="36" w:name="_Toc368255316"/>
+      <w:bookmarkStart w:id="35" w:name="_Toc368255316"/>
       <w:r>
         <w:t>Dauer</w:t>
       </w:r>
-      <w:bookmarkEnd w:id="36"/>
+      <w:bookmarkEnd w:id="35"/>
     </w:p>
     <w:p>
       <w:r>
@@ -6270,11 +6505,11 @@
       <w:pPr>
         <w:pStyle w:val="berschrift2"/>
       </w:pPr>
-      <w:bookmarkStart w:id="37" w:name="_Toc368255317"/>
+      <w:bookmarkStart w:id="36" w:name="_Toc368255317"/>
       <w:r>
         <w:t>Sicherheit</w:t>
       </w:r>
-      <w:bookmarkEnd w:id="37"/>
+      <w:bookmarkEnd w:id="36"/>
     </w:p>
     <w:p>
       <w:r>
@@ -6285,22 +6520,22 @@
       <w:pPr>
         <w:pStyle w:val="berschrift1"/>
       </w:pPr>
-      <w:bookmarkStart w:id="38" w:name="_Toc368255318"/>
+      <w:bookmarkStart w:id="37" w:name="_Toc368255318"/>
       <w:r>
         <w:lastRenderedPageBreak/>
         <w:t>Testen der Applikation</w:t>
       </w:r>
-      <w:bookmarkEnd w:id="38"/>
+      <w:bookmarkEnd w:id="37"/>
     </w:p>
     <w:p>
       <w:pPr>
         <w:pStyle w:val="berschrift2"/>
       </w:pPr>
-      <w:bookmarkStart w:id="39" w:name="_Toc368255319"/>
+      <w:bookmarkStart w:id="38" w:name="_Toc368255319"/>
       <w:r>
         <w:t>Unit-Tests</w:t>
       </w:r>
-      <w:bookmarkEnd w:id="39"/>
+      <w:bookmarkEnd w:id="38"/>
     </w:p>
     <w:p>
       <w:r>
@@ -6319,16 +6554,16 @@
       <w:pPr>
         <w:pStyle w:val="berschrift1"/>
       </w:pPr>
-      <w:bookmarkStart w:id="40" w:name="_Toc368255320"/>
+      <w:bookmarkStart w:id="39" w:name="_Toc368255320"/>
       <w:r>
         <w:lastRenderedPageBreak/>
         <w:t>Zeitplan</w:t>
       </w:r>
-      <w:bookmarkEnd w:id="40"/>
+      <w:bookmarkEnd w:id="39"/>
     </w:p>
     <w:sectPr>
-      <w:headerReference w:type="default" r:id="rId14"/>
-      <w:footerReference w:type="default" r:id="rId15"/>
+      <w:headerReference w:type="default" r:id="rId15"/>
+      <w:footerReference w:type="default" r:id="rId16"/>
       <w:pgSz w:w="11907" w:h="16839" w:code="9"/>
       <w:pgMar w:top="2520" w:right="1512" w:bottom="1800" w:left="1512" w:header="1080" w:footer="709" w:gutter="0"/>
       <w:pgNumType w:start="1"/>
@@ -6386,7 +6621,7 @@
       <w:rPr>
         <w:noProof/>
       </w:rPr>
-      <w:t>9</w:t>
+      <w:t>5</w:t>
     </w:r>
     <w:r>
       <w:fldChar w:fldCharType="end"/>
@@ -6468,6 +6703,7 @@
         <w:dataBinding w:prefixMappings="xmlns:ns0='http://purl.org/dc/elements/1.1/' xmlns:ns1='http://schemas.openxmlformats.org/package/2006/metadata/core-properties' " w:xpath="/ns1:coreProperties[1]/ns0:title[1]" w:storeItemID="{6C3C8BC8-F283-45AE-878A-BAB7291924A1}"/>
         <w:text/>
       </w:sdtPr>
+      <w:sdtEndPr/>
       <w:sdtContent>
         <w:r>
           <w:t>Pflichtenheft Projekt LFH</w:t>
@@ -27116,18 +27352,18 @@
 </file>
 
 <file path=customXml/item2.xml><?xml version="1.0" encoding="utf-8"?>
+<mappings xmlns="http://schemas.microsoft.com/pics">
+  <picture>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</picture>
+</mappings>
+</file>
+
+<file path=customXml/item3.xml><?xml version="1.0" encoding="utf-8"?>
 <?mso-contentType ?>
 <FormTemplates xmlns="http://schemas.microsoft.com/sharepoint/v3/contenttype/forms">
   <Display>DocumentLibraryForm</Display>
   <Edit>AssetEditForm</Edit>
   <New>DocumentLibraryForm</New>
 </FormTemplates>
-</file>
-
-<file path=customXml/item3.xml><?xml version="1.0" encoding="utf-8"?>
-<mappings xmlns="http://schemas.microsoft.com/pics">
-  <picture>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</picture>
-</mappings>
 </file>
 
 <file path=customXml/item4.xml><?xml version="1.0" encoding="utf-8"?>
@@ -27247,6 +27483,14 @@
 </file>
 
 <file path=customXml/itemProps2.xml><?xml version="1.0" encoding="utf-8"?>
+<ds:datastoreItem xmlns:ds="http://schemas.openxmlformats.org/officeDocument/2006/customXml" ds:itemID="{F679E4D8-73D9-412D-B716-777944E71373}">
+  <ds:schemaRefs>
+    <ds:schemaRef ds:uri="http://schemas.microsoft.com/pics"/>
+  </ds:schemaRefs>
+</ds:datastoreItem>
+</file>
+
+<file path=customXml/itemProps3.xml><?xml version="1.0" encoding="utf-8"?>
 <ds:datastoreItem xmlns:ds="http://schemas.openxmlformats.org/officeDocument/2006/customXml" ds:itemID="{2F9ACB35-92A4-4D3B-9363-393A8469DF5C}">
   <ds:schemaRefs>
     <ds:schemaRef ds:uri="http://schemas.microsoft.com/sharepoint/v3/contenttype/forms"/>
@@ -27254,16 +27498,8 @@
 </ds:datastoreItem>
 </file>
 
-<file path=customXml/itemProps3.xml><?xml version="1.0" encoding="utf-8"?>
-<ds:datastoreItem xmlns:ds="http://schemas.openxmlformats.org/officeDocument/2006/customXml" ds:itemID="{F679E4D8-73D9-412D-B716-777944E71373}">
-  <ds:schemaRefs>
-    <ds:schemaRef ds:uri="http://schemas.microsoft.com/pics"/>
-  </ds:schemaRefs>
-</ds:datastoreItem>
-</file>
-
 <file path=customXml/itemProps4.xml><?xml version="1.0" encoding="utf-8"?>
-<ds:datastoreItem xmlns:ds="http://schemas.openxmlformats.org/officeDocument/2006/customXml" ds:itemID="{FB4BEE18-CB1C-4E8A-85A8-FFDCEBF7F17F}">
+<ds:datastoreItem xmlns:ds="http://schemas.openxmlformats.org/officeDocument/2006/customXml" ds:itemID="{8B9EE415-CEDB-4A34-AEE7-2826521AEEF8}">
   <ds:schemaRefs>
     <ds:schemaRef ds:uri="http://schemas.openxmlformats.org/officeDocument/2006/bibliography"/>
   </ds:schemaRefs>

</xml_diff>

<commit_message>
Kleine Korrektur (Spezifische Anforderung als Titel)
</commit_message>
<xml_diff>
--- a/doc/01 Projektauftrag/Pflichtenheft.docx
+++ b/doc/01 Projektauftrag/Pflichtenheft.docx
@@ -2,6 +2,7 @@
 <file path=word/document.xml><?xml version="1.0" encoding="utf-8"?>
 <w:document xmlns:wpc="http://schemas.microsoft.com/office/word/2010/wordprocessingCanvas" xmlns:mc="http://schemas.openxmlformats.org/markup-compatibility/2006" xmlns:o="urn:schemas-microsoft-com:office:office" xmlns:r="http://schemas.openxmlformats.org/officeDocument/2006/relationships" xmlns:m="http://schemas.openxmlformats.org/officeDocument/2006/math" xmlns:v="urn:schemas-microsoft-com:vml" xmlns:wp14="http://schemas.microsoft.com/office/word/2010/wordprocessingDrawing" xmlns:wp="http://schemas.openxmlformats.org/drawingml/2006/wordprocessingDrawing" xmlns:w10="urn:schemas-microsoft-com:office:word" xmlns:w="http://schemas.openxmlformats.org/wordprocessingml/2006/main" xmlns:w14="http://schemas.microsoft.com/office/word/2010/wordml" xmlns:w15="http://schemas.microsoft.com/office/word/2012/wordml" xmlns:wpg="http://schemas.microsoft.com/office/word/2010/wordprocessingGroup" xmlns:wpi="http://schemas.microsoft.com/office/word/2010/wordprocessingInk" xmlns:wne="http://schemas.microsoft.com/office/word/2006/wordml" xmlns:wps="http://schemas.microsoft.com/office/word/2010/wordprocessingShape" mc:Ignorable="w14 w15 wp14">
   <w:body>
+    <w:bookmarkStart w:id="0" w:name="_GoBack" w:displacedByCustomXml="next"/>
     <w:sdt>
       <w:sdtPr>
         <w:id w:val="1172914833"/>
@@ -140,15 +141,7 @@
                                 </w:r>
                                 <w:r>
                                   <w:tab/>
-                                  <w:t xml:space="preserve">Jonas Alder, Patrick Bösch, Sandro </w:t>
-                                </w:r>
-                                <w:proofErr w:type="spellStart"/>
-                                <w:r>
-                                  <w:t>Dallo</w:t>
-                                </w:r>
-                                <w:proofErr w:type="spellEnd"/>
-                                <w:r>
-                                  <w:t>, Andy Villiger</w:t>
+                                  <w:t>Jonas Alder, Patrick Bösch, Sandro Dallo, Andy Villiger</w:t>
                                 </w:r>
                               </w:p>
                               <w:p>
@@ -160,22 +153,7 @@
                                 </w:r>
                                 <w:r>
                                   <w:tab/>
-                                </w:r>
-                                <w:proofErr w:type="spellStart"/>
-                                <w:r>
-                                  <w:t>Bsc</w:t>
-                                </w:r>
-                                <w:proofErr w:type="spellEnd"/>
-                                <w:r>
-                                  <w:t xml:space="preserve"> </w:t>
-                                </w:r>
-                                <w:proofErr w:type="spellStart"/>
-                                <w:r>
-                                  <w:t>Inf</w:t>
-                                </w:r>
-                                <w:proofErr w:type="spellEnd"/>
-                                <w:r>
-                                  <w:t xml:space="preserve"> 2011</w:t>
+                                  <w:t>Bsc Inf 2011</w:t>
                                 </w:r>
                               </w:p>
                               <w:p>
@@ -329,15 +307,7 @@
                           </w:r>
                           <w:r>
                             <w:tab/>
-                            <w:t xml:space="preserve">Jonas Alder, Patrick Bösch, Sandro </w:t>
-                          </w:r>
-                          <w:proofErr w:type="spellStart"/>
-                          <w:r>
-                            <w:t>Dallo</w:t>
-                          </w:r>
-                          <w:proofErr w:type="spellEnd"/>
-                          <w:r>
-                            <w:t>, Andy Villiger</w:t>
+                            <w:t>Jonas Alder, Patrick Bösch, Sandro Dallo, Andy Villiger</w:t>
                           </w:r>
                         </w:p>
                         <w:p>
@@ -349,22 +319,7 @@
                           </w:r>
                           <w:r>
                             <w:tab/>
-                          </w:r>
-                          <w:proofErr w:type="spellStart"/>
-                          <w:r>
-                            <w:t>Bsc</w:t>
-                          </w:r>
-                          <w:proofErr w:type="spellEnd"/>
-                          <w:r>
-                            <w:t xml:space="preserve"> </w:t>
-                          </w:r>
-                          <w:proofErr w:type="spellStart"/>
-                          <w:r>
-                            <w:t>Inf</w:t>
-                          </w:r>
-                          <w:proofErr w:type="spellEnd"/>
-                          <w:r>
-                            <w:t xml:space="preserve"> 2011</w:t>
+                            <w:t>Bsc Inf 2011</w:t>
                           </w:r>
                         </w:p>
                         <w:p>
@@ -813,7 +768,7 @@
           <w:r>
             <w:fldChar w:fldCharType="separate"/>
           </w:r>
-          <w:hyperlink w:anchor="_Toc368304385" w:history="1">
+          <w:hyperlink w:anchor="_Toc368310325" w:history="1">
             <w:r>
               <w:rPr>
                 <w:rStyle w:val="Hyperlink"/>
@@ -858,7 +813,7 @@
                 <w:noProof/>
                 <w:webHidden/>
               </w:rPr>
-              <w:instrText xml:space="preserve"> PAGEREF _Toc368304385 \h </w:instrText>
+              <w:instrText xml:space="preserve"> PAGEREF _Toc368310325 \h </w:instrText>
             </w:r>
             <w:r>
               <w:rPr>
@@ -905,7 +860,7 @@
               <w:szCs w:val="22"/>
             </w:rPr>
           </w:pPr>
-          <w:hyperlink w:anchor="_Toc368304386" w:history="1">
+          <w:hyperlink w:anchor="_Toc368310326" w:history="1">
             <w:r>
               <w:rPr>
                 <w:rStyle w:val="Hyperlink"/>
@@ -950,7 +905,7 @@
                 <w:noProof/>
                 <w:webHidden/>
               </w:rPr>
-              <w:instrText xml:space="preserve"> PAGEREF _Toc368304386 \h </w:instrText>
+              <w:instrText xml:space="preserve"> PAGEREF _Toc368310326 \h </w:instrText>
             </w:r>
             <w:r>
               <w:rPr>
@@ -997,7 +952,7 @@
               <w:szCs w:val="22"/>
             </w:rPr>
           </w:pPr>
-          <w:hyperlink w:anchor="_Toc368304387" w:history="1">
+          <w:hyperlink w:anchor="_Toc368310327" w:history="1">
             <w:r>
               <w:rPr>
                 <w:rStyle w:val="Hyperlink"/>
@@ -1042,7 +997,7 @@
                 <w:noProof/>
                 <w:webHidden/>
               </w:rPr>
-              <w:instrText xml:space="preserve"> PAGEREF _Toc368304387 \h </w:instrText>
+              <w:instrText xml:space="preserve"> PAGEREF _Toc368310327 \h </w:instrText>
             </w:r>
             <w:r>
               <w:rPr>
@@ -1089,7 +1044,7 @@
               <w:szCs w:val="22"/>
             </w:rPr>
           </w:pPr>
-          <w:hyperlink w:anchor="_Toc368304388" w:history="1">
+          <w:hyperlink w:anchor="_Toc368310328" w:history="1">
             <w:r>
               <w:rPr>
                 <w:rStyle w:val="Hyperlink"/>
@@ -1134,7 +1089,7 @@
                 <w:noProof/>
                 <w:webHidden/>
               </w:rPr>
-              <w:instrText xml:space="preserve"> PAGEREF _Toc368304388 \h </w:instrText>
+              <w:instrText xml:space="preserve"> PAGEREF _Toc368310328 \h </w:instrText>
             </w:r>
             <w:r>
               <w:rPr>
@@ -1181,7 +1136,7 @@
               <w:szCs w:val="22"/>
             </w:rPr>
           </w:pPr>
-          <w:hyperlink w:anchor="_Toc368304389" w:history="1">
+          <w:hyperlink w:anchor="_Toc368310329" w:history="1">
             <w:r>
               <w:rPr>
                 <w:rStyle w:val="Hyperlink"/>
@@ -1226,7 +1181,7 @@
                 <w:noProof/>
                 <w:webHidden/>
               </w:rPr>
-              <w:instrText xml:space="preserve"> PAGEREF _Toc368304389 \h </w:instrText>
+              <w:instrText xml:space="preserve"> PAGEREF _Toc368310329 \h </w:instrText>
             </w:r>
             <w:r>
               <w:rPr>
@@ -1273,7 +1228,7 @@
               <w:szCs w:val="22"/>
             </w:rPr>
           </w:pPr>
-          <w:hyperlink w:anchor="_Toc368304390" w:history="1">
+          <w:hyperlink w:anchor="_Toc368310330" w:history="1">
             <w:r>
               <w:rPr>
                 <w:rStyle w:val="Hyperlink"/>
@@ -1318,7 +1273,7 @@
                 <w:noProof/>
                 <w:webHidden/>
               </w:rPr>
-              <w:instrText xml:space="preserve"> PAGEREF _Toc368304390 \h </w:instrText>
+              <w:instrText xml:space="preserve"> PAGEREF _Toc368310330 \h </w:instrText>
             </w:r>
             <w:r>
               <w:rPr>
@@ -1365,7 +1320,7 @@
               <w:szCs w:val="22"/>
             </w:rPr>
           </w:pPr>
-          <w:hyperlink w:anchor="_Toc368304391" w:history="1">
+          <w:hyperlink w:anchor="_Toc368310331" w:history="1">
             <w:r>
               <w:rPr>
                 <w:rStyle w:val="Hyperlink"/>
@@ -1410,7 +1365,7 @@
                 <w:noProof/>
                 <w:webHidden/>
               </w:rPr>
-              <w:instrText xml:space="preserve"> PAGEREF _Toc368304391 \h </w:instrText>
+              <w:instrText xml:space="preserve"> PAGEREF _Toc368310331 \h </w:instrText>
             </w:r>
             <w:r>
               <w:rPr>
@@ -1457,7 +1412,7 @@
               <w:szCs w:val="22"/>
             </w:rPr>
           </w:pPr>
-          <w:hyperlink w:anchor="_Toc368304392" w:history="1">
+          <w:hyperlink w:anchor="_Toc368310332" w:history="1">
             <w:r>
               <w:rPr>
                 <w:rStyle w:val="Hyperlink"/>
@@ -1502,7 +1457,7 @@
                 <w:noProof/>
                 <w:webHidden/>
               </w:rPr>
-              <w:instrText xml:space="preserve"> PAGEREF _Toc368304392 \h </w:instrText>
+              <w:instrText xml:space="preserve"> PAGEREF _Toc368310332 \h </w:instrText>
             </w:r>
             <w:r>
               <w:rPr>
@@ -1549,7 +1504,7 @@
               <w:szCs w:val="22"/>
             </w:rPr>
           </w:pPr>
-          <w:hyperlink w:anchor="_Toc368304393" w:history="1">
+          <w:hyperlink w:anchor="_Toc368310333" w:history="1">
             <w:r>
               <w:rPr>
                 <w:rStyle w:val="Hyperlink"/>
@@ -1594,7 +1549,7 @@
                 <w:noProof/>
                 <w:webHidden/>
               </w:rPr>
-              <w:instrText xml:space="preserve"> PAGEREF _Toc368304393 \h </w:instrText>
+              <w:instrText xml:space="preserve"> PAGEREF _Toc368310333 \h </w:instrText>
             </w:r>
             <w:r>
               <w:rPr>
@@ -1641,7 +1596,7 @@
               <w:szCs w:val="22"/>
             </w:rPr>
           </w:pPr>
-          <w:hyperlink w:anchor="_Toc368304394" w:history="1">
+          <w:hyperlink w:anchor="_Toc368310334" w:history="1">
             <w:r>
               <w:rPr>
                 <w:rStyle w:val="Hyperlink"/>
@@ -1686,7 +1641,7 @@
                 <w:noProof/>
                 <w:webHidden/>
               </w:rPr>
-              <w:instrText xml:space="preserve"> PAGEREF _Toc368304394 \h </w:instrText>
+              <w:instrText xml:space="preserve"> PAGEREF _Toc368310334 \h </w:instrText>
             </w:r>
             <w:r>
               <w:rPr>
@@ -1733,7 +1688,7 @@
               <w:szCs w:val="22"/>
             </w:rPr>
           </w:pPr>
-          <w:hyperlink w:anchor="_Toc368304395" w:history="1">
+          <w:hyperlink w:anchor="_Toc368310335" w:history="1">
             <w:r>
               <w:rPr>
                 <w:rStyle w:val="Hyperlink"/>
@@ -1778,7 +1733,7 @@
                 <w:noProof/>
                 <w:webHidden/>
               </w:rPr>
-              <w:instrText xml:space="preserve"> PAGEREF _Toc368304395 \h </w:instrText>
+              <w:instrText xml:space="preserve"> PAGEREF _Toc368310335 \h </w:instrText>
             </w:r>
             <w:r>
               <w:rPr>
@@ -1825,7 +1780,7 @@
               <w:szCs w:val="22"/>
             </w:rPr>
           </w:pPr>
-          <w:hyperlink w:anchor="_Toc368304396" w:history="1">
+          <w:hyperlink w:anchor="_Toc368310336" w:history="1">
             <w:r>
               <w:rPr>
                 <w:rStyle w:val="Hyperlink"/>
@@ -1870,7 +1825,7 @@
                 <w:noProof/>
                 <w:webHidden/>
               </w:rPr>
-              <w:instrText xml:space="preserve"> PAGEREF _Toc368304396 \h </w:instrText>
+              <w:instrText xml:space="preserve"> PAGEREF _Toc368310336 \h </w:instrText>
             </w:r>
             <w:r>
               <w:rPr>
@@ -1891,6 +1846,98 @@
                 <w:webHidden/>
               </w:rPr>
               <w:t>4</w:t>
+            </w:r>
+            <w:r>
+              <w:rPr>
+                <w:noProof/>
+                <w:webHidden/>
+              </w:rPr>
+              <w:fldChar w:fldCharType="end"/>
+            </w:r>
+          </w:hyperlink>
+        </w:p>
+        <w:p>
+          <w:pPr>
+            <w:pStyle w:val="Verzeichnis1"/>
+            <w:tabs>
+              <w:tab w:val="left" w:pos="400"/>
+              <w:tab w:val="right" w:leader="dot" w:pos="8873"/>
+            </w:tabs>
+            <w:rPr>
+              <w:rFonts w:eastAsiaTheme="minorEastAsia"/>
+              <w:noProof/>
+              <w:color w:val="auto"/>
+              <w:kern w:val="0"/>
+              <w:sz w:val="22"/>
+              <w:szCs w:val="22"/>
+            </w:rPr>
+          </w:pPr>
+          <w:hyperlink w:anchor="_Toc368310337" w:history="1">
+            <w:r>
+              <w:rPr>
+                <w:rStyle w:val="Hyperlink"/>
+                <w:noProof/>
+              </w:rPr>
+              <w:t>4</w:t>
+            </w:r>
+            <w:r>
+              <w:rPr>
+                <w:rFonts w:eastAsiaTheme="minorEastAsia"/>
+                <w:noProof/>
+                <w:color w:val="auto"/>
+                <w:kern w:val="0"/>
+                <w:sz w:val="22"/>
+                <w:szCs w:val="22"/>
+              </w:rPr>
+              <w:tab/>
+            </w:r>
+            <w:r>
+              <w:rPr>
+                <w:rStyle w:val="Hyperlink"/>
+                <w:noProof/>
+              </w:rPr>
+              <w:t>Spezifische Anforderungen</w:t>
+            </w:r>
+            <w:r>
+              <w:rPr>
+                <w:noProof/>
+                <w:webHidden/>
+              </w:rPr>
+              <w:tab/>
+            </w:r>
+            <w:r>
+              <w:rPr>
+                <w:noProof/>
+                <w:webHidden/>
+              </w:rPr>
+              <w:fldChar w:fldCharType="begin"/>
+            </w:r>
+            <w:r>
+              <w:rPr>
+                <w:noProof/>
+                <w:webHidden/>
+              </w:rPr>
+              <w:instrText xml:space="preserve"> PAGEREF _Toc368310337 \h </w:instrText>
+            </w:r>
+            <w:r>
+              <w:rPr>
+                <w:noProof/>
+                <w:webHidden/>
+              </w:rPr>
+            </w:r>
+            <w:r>
+              <w:rPr>
+                <w:noProof/>
+                <w:webHidden/>
+              </w:rPr>
+              <w:fldChar w:fldCharType="separate"/>
+            </w:r>
+            <w:r>
+              <w:rPr>
+                <w:noProof/>
+                <w:webHidden/>
+              </w:rPr>
+              <w:t>5</w:t>
             </w:r>
             <w:r>
               <w:rPr>
@@ -1917,13 +1964,13 @@
               <w:szCs w:val="22"/>
             </w:rPr>
           </w:pPr>
-          <w:hyperlink w:anchor="_Toc368304397" w:history="1">
+          <w:hyperlink w:anchor="_Toc368310338" w:history="1">
             <w:r>
               <w:rPr>
                 <w:rStyle w:val="Hyperlink"/>
                 <w:noProof/>
               </w:rPr>
-              <w:t>3.4</w:t>
+              <w:t>4.1</w:t>
             </w:r>
             <w:r>
               <w:rPr>
@@ -1962,7 +2009,7 @@
                 <w:noProof/>
                 <w:webHidden/>
               </w:rPr>
-              <w:instrText xml:space="preserve"> PAGEREF _Toc368304397 \h </w:instrText>
+              <w:instrText xml:space="preserve"> PAGEREF _Toc368310338 \h </w:instrText>
             </w:r>
             <w:r>
               <w:rPr>
@@ -1982,7 +2029,7 @@
                 <w:noProof/>
                 <w:webHidden/>
               </w:rPr>
-              <w:t>4</w:t>
+              <w:t>5</w:t>
             </w:r>
             <w:r>
               <w:rPr>
@@ -2009,13 +2056,13 @@
               <w:szCs w:val="22"/>
             </w:rPr>
           </w:pPr>
-          <w:hyperlink w:anchor="_Toc368304398" w:history="1">
+          <w:hyperlink w:anchor="_Toc368310339" w:history="1">
             <w:r>
               <w:rPr>
                 <w:rStyle w:val="Hyperlink"/>
                 <w:noProof/>
               </w:rPr>
-              <w:t>3.4.1</w:t>
+              <w:t>4.1.1</w:t>
             </w:r>
             <w:r>
               <w:rPr>
@@ -2054,7 +2101,7 @@
                 <w:noProof/>
                 <w:webHidden/>
               </w:rPr>
-              <w:instrText xml:space="preserve"> PAGEREF _Toc368304398 \h </w:instrText>
+              <w:instrText xml:space="preserve"> PAGEREF _Toc368310339 \h </w:instrText>
             </w:r>
             <w:r>
               <w:rPr>
@@ -2074,7 +2121,7 @@
                 <w:noProof/>
                 <w:webHidden/>
               </w:rPr>
-              <w:t>4</w:t>
+              <w:t>5</w:t>
             </w:r>
             <w:r>
               <w:rPr>
@@ -2101,13 +2148,13 @@
               <w:szCs w:val="22"/>
             </w:rPr>
           </w:pPr>
-          <w:hyperlink w:anchor="_Toc368304399" w:history="1">
+          <w:hyperlink w:anchor="_Toc368310340" w:history="1">
             <w:r>
               <w:rPr>
                 <w:rStyle w:val="Hyperlink"/>
                 <w:noProof/>
               </w:rPr>
-              <w:t>3.4.2</w:t>
+              <w:t>4.1.2</w:t>
             </w:r>
             <w:r>
               <w:rPr>
@@ -2146,7 +2193,7 @@
                 <w:noProof/>
                 <w:webHidden/>
               </w:rPr>
-              <w:instrText xml:space="preserve"> PAGEREF _Toc368304399 \h </w:instrText>
+              <w:instrText xml:space="preserve"> PAGEREF _Toc368310340 \h </w:instrText>
             </w:r>
             <w:r>
               <w:rPr>
@@ -2193,13 +2240,13 @@
               <w:szCs w:val="22"/>
             </w:rPr>
           </w:pPr>
-          <w:hyperlink w:anchor="_Toc368304400" w:history="1">
+          <w:hyperlink w:anchor="_Toc368310341" w:history="1">
             <w:r>
               <w:rPr>
                 <w:rStyle w:val="Hyperlink"/>
                 <w:noProof/>
               </w:rPr>
-              <w:t>3.4.3</w:t>
+              <w:t>4.1.3</w:t>
             </w:r>
             <w:r>
               <w:rPr>
@@ -2238,7 +2285,7 @@
                 <w:noProof/>
                 <w:webHidden/>
               </w:rPr>
-              <w:instrText xml:space="preserve"> PAGEREF _Toc368304400 \h </w:instrText>
+              <w:instrText xml:space="preserve"> PAGEREF _Toc368310341 \h </w:instrText>
             </w:r>
             <w:r>
               <w:rPr>
@@ -2285,13 +2332,13 @@
               <w:szCs w:val="22"/>
             </w:rPr>
           </w:pPr>
-          <w:hyperlink w:anchor="_Toc368304401" w:history="1">
+          <w:hyperlink w:anchor="_Toc368310342" w:history="1">
             <w:r>
               <w:rPr>
                 <w:rStyle w:val="Hyperlink"/>
                 <w:noProof/>
               </w:rPr>
-              <w:t>3.4.4</w:t>
+              <w:t>4.1.4</w:t>
             </w:r>
             <w:r>
               <w:rPr>
@@ -2330,7 +2377,7 @@
                 <w:noProof/>
                 <w:webHidden/>
               </w:rPr>
-              <w:instrText xml:space="preserve"> PAGEREF _Toc368304401 \h </w:instrText>
+              <w:instrText xml:space="preserve"> PAGEREF _Toc368310342 \h </w:instrText>
             </w:r>
             <w:r>
               <w:rPr>
@@ -2377,13 +2424,13 @@
               <w:szCs w:val="22"/>
             </w:rPr>
           </w:pPr>
-          <w:hyperlink w:anchor="_Toc368304402" w:history="1">
+          <w:hyperlink w:anchor="_Toc368310343" w:history="1">
             <w:r>
               <w:rPr>
                 <w:rStyle w:val="Hyperlink"/>
                 <w:noProof/>
               </w:rPr>
-              <w:t>3.4.5</w:t>
+              <w:t>4.1.5</w:t>
             </w:r>
             <w:r>
               <w:rPr>
@@ -2422,7 +2469,7 @@
                 <w:noProof/>
                 <w:webHidden/>
               </w:rPr>
-              <w:instrText xml:space="preserve"> PAGEREF _Toc368304402 \h </w:instrText>
+              <w:instrText xml:space="preserve"> PAGEREF _Toc368310343 \h </w:instrText>
             </w:r>
             <w:r>
               <w:rPr>
@@ -2469,13 +2516,13 @@
               <w:szCs w:val="22"/>
             </w:rPr>
           </w:pPr>
-          <w:hyperlink w:anchor="_Toc368304403" w:history="1">
+          <w:hyperlink w:anchor="_Toc368310344" w:history="1">
             <w:r>
               <w:rPr>
                 <w:rStyle w:val="Hyperlink"/>
                 <w:noProof/>
               </w:rPr>
-              <w:t>3.4.6</w:t>
+              <w:t>4.1.6</w:t>
             </w:r>
             <w:r>
               <w:rPr>
@@ -2514,7 +2561,7 @@
                 <w:noProof/>
                 <w:webHidden/>
               </w:rPr>
-              <w:instrText xml:space="preserve"> PAGEREF _Toc368304403 \h </w:instrText>
+              <w:instrText xml:space="preserve"> PAGEREF _Toc368310344 \h </w:instrText>
             </w:r>
             <w:r>
               <w:rPr>
@@ -2561,13 +2608,13 @@
               <w:szCs w:val="22"/>
             </w:rPr>
           </w:pPr>
-          <w:hyperlink w:anchor="_Toc368304404" w:history="1">
+          <w:hyperlink w:anchor="_Toc368310345" w:history="1">
             <w:r>
               <w:rPr>
                 <w:rStyle w:val="Hyperlink"/>
                 <w:noProof/>
               </w:rPr>
-              <w:t>3.4.7</w:t>
+              <w:t>4.1.7</w:t>
             </w:r>
             <w:r>
               <w:rPr>
@@ -2606,7 +2653,7 @@
                 <w:noProof/>
                 <w:webHidden/>
               </w:rPr>
-              <w:instrText xml:space="preserve"> PAGEREF _Toc368304404 \h </w:instrText>
+              <w:instrText xml:space="preserve"> PAGEREF _Toc368310345 \h </w:instrText>
             </w:r>
             <w:r>
               <w:rPr>
@@ -2653,13 +2700,13 @@
               <w:szCs w:val="22"/>
             </w:rPr>
           </w:pPr>
-          <w:hyperlink w:anchor="_Toc368304405" w:history="1">
+          <w:hyperlink w:anchor="_Toc368310346" w:history="1">
             <w:r>
               <w:rPr>
                 <w:rStyle w:val="Hyperlink"/>
                 <w:noProof/>
               </w:rPr>
-              <w:t>3.5</w:t>
+              <w:t>4.2</w:t>
             </w:r>
             <w:r>
               <w:rPr>
@@ -2698,7 +2745,7 @@
                 <w:noProof/>
                 <w:webHidden/>
               </w:rPr>
-              <w:instrText xml:space="preserve"> PAGEREF _Toc368304405 \h </w:instrText>
+              <w:instrText xml:space="preserve"> PAGEREF _Toc368310346 \h </w:instrText>
             </w:r>
             <w:r>
               <w:rPr>
@@ -2745,13 +2792,13 @@
               <w:szCs w:val="22"/>
             </w:rPr>
           </w:pPr>
-          <w:hyperlink w:anchor="_Toc368304406" w:history="1">
+          <w:hyperlink w:anchor="_Toc368310347" w:history="1">
             <w:r>
               <w:rPr>
                 <w:rStyle w:val="Hyperlink"/>
                 <w:noProof/>
               </w:rPr>
-              <w:t>3.5.1</w:t>
+              <w:t>4.2.1</w:t>
             </w:r>
             <w:r>
               <w:rPr>
@@ -2790,7 +2837,7 @@
                 <w:noProof/>
                 <w:webHidden/>
               </w:rPr>
-              <w:instrText xml:space="preserve"> PAGEREF _Toc368304406 \h </w:instrText>
+              <w:instrText xml:space="preserve"> PAGEREF _Toc368310347 \h </w:instrText>
             </w:r>
             <w:r>
               <w:rPr>
@@ -2837,13 +2884,13 @@
               <w:szCs w:val="22"/>
             </w:rPr>
           </w:pPr>
-          <w:hyperlink w:anchor="_Toc368304407" w:history="1">
+          <w:hyperlink w:anchor="_Toc368310348" w:history="1">
             <w:r>
               <w:rPr>
                 <w:rStyle w:val="Hyperlink"/>
                 <w:noProof/>
               </w:rPr>
-              <w:t>3.6</w:t>
+              <w:t>4.3</w:t>
             </w:r>
             <w:r>
               <w:rPr>
@@ -2882,7 +2929,7 @@
                 <w:noProof/>
                 <w:webHidden/>
               </w:rPr>
-              <w:instrText xml:space="preserve"> PAGEREF _Toc368304407 \h </w:instrText>
+              <w:instrText xml:space="preserve"> PAGEREF _Toc368310348 \h </w:instrText>
             </w:r>
             <w:r>
               <w:rPr>
@@ -2902,7 +2949,7 @@
                 <w:noProof/>
                 <w:webHidden/>
               </w:rPr>
-              <w:t>5</w:t>
+              <w:t>6</w:t>
             </w:r>
             <w:r>
               <w:rPr>
@@ -2929,13 +2976,13 @@
               <w:szCs w:val="22"/>
             </w:rPr>
           </w:pPr>
-          <w:hyperlink w:anchor="_Toc368304408" w:history="1">
+          <w:hyperlink w:anchor="_Toc368310349" w:history="1">
             <w:r>
               <w:rPr>
                 <w:rStyle w:val="Hyperlink"/>
                 <w:noProof/>
               </w:rPr>
-              <w:t>3.6.1</w:t>
+              <w:t>4.3.1</w:t>
             </w:r>
             <w:r>
               <w:rPr>
@@ -2974,7 +3021,7 @@
                 <w:noProof/>
                 <w:webHidden/>
               </w:rPr>
-              <w:instrText xml:space="preserve"> PAGEREF _Toc368304408 \h </w:instrText>
+              <w:instrText xml:space="preserve"> PAGEREF _Toc368310349 \h </w:instrText>
             </w:r>
             <w:r>
               <w:rPr>
@@ -2994,7 +3041,7 @@
                 <w:noProof/>
                 <w:webHidden/>
               </w:rPr>
-              <w:t>5</w:t>
+              <w:t>6</w:t>
             </w:r>
             <w:r>
               <w:rPr>
@@ -3021,13 +3068,13 @@
               <w:szCs w:val="22"/>
             </w:rPr>
           </w:pPr>
-          <w:hyperlink w:anchor="_Toc368304409" w:history="1">
+          <w:hyperlink w:anchor="_Toc368310350" w:history="1">
             <w:r>
               <w:rPr>
                 <w:rStyle w:val="Hyperlink"/>
                 <w:noProof/>
               </w:rPr>
-              <w:t>3.6.2</w:t>
+              <w:t>4.3.2</w:t>
             </w:r>
             <w:r>
               <w:rPr>
@@ -3066,7 +3113,7 @@
                 <w:noProof/>
                 <w:webHidden/>
               </w:rPr>
-              <w:instrText xml:space="preserve"> PAGEREF _Toc368304409 \h </w:instrText>
+              <w:instrText xml:space="preserve"> PAGEREF _Toc368310350 \h </w:instrText>
             </w:r>
             <w:r>
               <w:rPr>
@@ -3113,13 +3160,13 @@
               <w:szCs w:val="22"/>
             </w:rPr>
           </w:pPr>
-          <w:hyperlink w:anchor="_Toc368304410" w:history="1">
+          <w:hyperlink w:anchor="_Toc368310351" w:history="1">
             <w:r>
               <w:rPr>
                 <w:rStyle w:val="Hyperlink"/>
                 <w:noProof/>
               </w:rPr>
-              <w:t>3.6.3</w:t>
+              <w:t>4.3.3</w:t>
             </w:r>
             <w:r>
               <w:rPr>
@@ -3158,7 +3205,7 @@
                 <w:noProof/>
                 <w:webHidden/>
               </w:rPr>
-              <w:instrText xml:space="preserve"> PAGEREF _Toc368304410 \h </w:instrText>
+              <w:instrText xml:space="preserve"> PAGEREF _Toc368310351 \h </w:instrText>
             </w:r>
             <w:r>
               <w:rPr>
@@ -3205,13 +3252,13 @@
               <w:szCs w:val="22"/>
             </w:rPr>
           </w:pPr>
-          <w:hyperlink w:anchor="_Toc368304411" w:history="1">
+          <w:hyperlink w:anchor="_Toc368310352" w:history="1">
             <w:r>
               <w:rPr>
                 <w:rStyle w:val="Hyperlink"/>
                 <w:noProof/>
               </w:rPr>
-              <w:t>3.6.4</w:t>
+              <w:t>4.3.4</w:t>
             </w:r>
             <w:r>
               <w:rPr>
@@ -3250,7 +3297,7 @@
                 <w:noProof/>
                 <w:webHidden/>
               </w:rPr>
-              <w:instrText xml:space="preserve"> PAGEREF _Toc368304411 \h </w:instrText>
+              <w:instrText xml:space="preserve"> PAGEREF _Toc368310352 \h </w:instrText>
             </w:r>
             <w:r>
               <w:rPr>
@@ -3297,13 +3344,13 @@
               <w:szCs w:val="22"/>
             </w:rPr>
           </w:pPr>
-          <w:hyperlink w:anchor="_Toc368304412" w:history="1">
+          <w:hyperlink w:anchor="_Toc368310353" w:history="1">
             <w:r>
               <w:rPr>
                 <w:rStyle w:val="Hyperlink"/>
                 <w:noProof/>
               </w:rPr>
-              <w:t>3.6.5</w:t>
+              <w:t>4.3.5</w:t>
             </w:r>
             <w:r>
               <w:rPr>
@@ -3342,7 +3389,7 @@
                 <w:noProof/>
                 <w:webHidden/>
               </w:rPr>
-              <w:instrText xml:space="preserve"> PAGEREF _Toc368304412 \h </w:instrText>
+              <w:instrText xml:space="preserve"> PAGEREF _Toc368310353 \h </w:instrText>
             </w:r>
             <w:r>
               <w:rPr>
@@ -3389,13 +3436,13 @@
               <w:szCs w:val="22"/>
             </w:rPr>
           </w:pPr>
-          <w:hyperlink w:anchor="_Toc368304413" w:history="1">
+          <w:hyperlink w:anchor="_Toc368310354" w:history="1">
             <w:r>
               <w:rPr>
                 <w:rStyle w:val="Hyperlink"/>
                 <w:noProof/>
               </w:rPr>
-              <w:t>3.6.6</w:t>
+              <w:t>4.3.6</w:t>
             </w:r>
             <w:r>
               <w:rPr>
@@ -3434,7 +3481,7 @@
                 <w:noProof/>
                 <w:webHidden/>
               </w:rPr>
-              <w:instrText xml:space="preserve"> PAGEREF _Toc368304413 \h </w:instrText>
+              <w:instrText xml:space="preserve"> PAGEREF _Toc368310354 \h </w:instrText>
             </w:r>
             <w:r>
               <w:rPr>
@@ -3481,13 +3528,13 @@
               <w:szCs w:val="22"/>
             </w:rPr>
           </w:pPr>
-          <w:hyperlink w:anchor="_Toc368304414" w:history="1">
+          <w:hyperlink w:anchor="_Toc368310355" w:history="1">
             <w:r>
               <w:rPr>
                 <w:rStyle w:val="Hyperlink"/>
                 <w:noProof/>
               </w:rPr>
-              <w:t>3.6.7</w:t>
+              <w:t>4.3.7</w:t>
             </w:r>
             <w:r>
               <w:rPr>
@@ -3526,7 +3573,7 @@
                 <w:noProof/>
                 <w:webHidden/>
               </w:rPr>
-              <w:instrText xml:space="preserve"> PAGEREF _Toc368304414 \h </w:instrText>
+              <w:instrText xml:space="preserve"> PAGEREF _Toc368310355 \h </w:instrText>
             </w:r>
             <w:r>
               <w:rPr>
@@ -3573,13 +3620,13 @@
               <w:szCs w:val="22"/>
             </w:rPr>
           </w:pPr>
-          <w:hyperlink w:anchor="_Toc368304415" w:history="1">
+          <w:hyperlink w:anchor="_Toc368310356" w:history="1">
             <w:r>
               <w:rPr>
                 <w:rStyle w:val="Hyperlink"/>
                 <w:noProof/>
               </w:rPr>
-              <w:t>4</w:t>
+              <w:t>5</w:t>
             </w:r>
             <w:r>
               <w:rPr>
@@ -3597,16 +3644,7 @@
                 <w:rStyle w:val="Hyperlink"/>
                 <w:noProof/>
               </w:rPr>
-              <w:t>Leistungsanford</w:t>
-            </w:r>
-            <w:bookmarkStart w:id="0" w:name="_GoBack"/>
-            <w:bookmarkEnd w:id="0"/>
-            <w:r>
-              <w:rPr>
-                <w:rStyle w:val="Hyperlink"/>
-                <w:noProof/>
-              </w:rPr>
-              <w:t>erungen</w:t>
+              <w:t>Leistungsanforderungen</w:t>
             </w:r>
             <w:r>
               <w:rPr>
@@ -3627,7 +3665,7 @@
                 <w:noProof/>
                 <w:webHidden/>
               </w:rPr>
-              <w:instrText xml:space="preserve"> PAGEREF _Toc368304415 \h </w:instrText>
+              <w:instrText xml:space="preserve"> PAGEREF _Toc368310356 \h </w:instrText>
             </w:r>
             <w:r>
               <w:rPr>
@@ -3674,13 +3712,13 @@
               <w:szCs w:val="22"/>
             </w:rPr>
           </w:pPr>
-          <w:hyperlink w:anchor="_Toc368304416" w:history="1">
+          <w:hyperlink w:anchor="_Toc368310357" w:history="1">
             <w:r>
               <w:rPr>
                 <w:rStyle w:val="Hyperlink"/>
                 <w:noProof/>
               </w:rPr>
-              <w:t>4.1</w:t>
+              <w:t>5.1</w:t>
             </w:r>
             <w:r>
               <w:rPr>
@@ -3719,7 +3757,7 @@
                 <w:noProof/>
                 <w:webHidden/>
               </w:rPr>
-              <w:instrText xml:space="preserve"> PAGEREF _Toc368304416 \h </w:instrText>
+              <w:instrText xml:space="preserve"> PAGEREF _Toc368310357 \h </w:instrText>
             </w:r>
             <w:r>
               <w:rPr>
@@ -3766,13 +3804,13 @@
               <w:szCs w:val="22"/>
             </w:rPr>
           </w:pPr>
-          <w:hyperlink w:anchor="_Toc368304417" w:history="1">
+          <w:hyperlink w:anchor="_Toc368310358" w:history="1">
             <w:r>
               <w:rPr>
                 <w:rStyle w:val="Hyperlink"/>
                 <w:noProof/>
               </w:rPr>
-              <w:t>4.2</w:t>
+              <w:t>5.2</w:t>
             </w:r>
             <w:r>
               <w:rPr>
@@ -3811,7 +3849,7 @@
                 <w:noProof/>
                 <w:webHidden/>
               </w:rPr>
-              <w:instrText xml:space="preserve"> PAGEREF _Toc368304417 \h </w:instrText>
+              <w:instrText xml:space="preserve"> PAGEREF _Toc368310358 \h </w:instrText>
             </w:r>
             <w:r>
               <w:rPr>
@@ -3858,13 +3896,13 @@
               <w:szCs w:val="22"/>
             </w:rPr>
           </w:pPr>
-          <w:hyperlink w:anchor="_Toc368304418" w:history="1">
+          <w:hyperlink w:anchor="_Toc368310359" w:history="1">
             <w:r>
               <w:rPr>
                 <w:rStyle w:val="Hyperlink"/>
                 <w:noProof/>
               </w:rPr>
-              <w:t>4.3</w:t>
+              <w:t>5.3</w:t>
             </w:r>
             <w:r>
               <w:rPr>
@@ -3903,7 +3941,7 @@
                 <w:noProof/>
                 <w:webHidden/>
               </w:rPr>
-              <w:instrText xml:space="preserve"> PAGEREF _Toc368304418 \h </w:instrText>
+              <w:instrText xml:space="preserve"> PAGEREF _Toc368310359 \h </w:instrText>
             </w:r>
             <w:r>
               <w:rPr>
@@ -3950,13 +3988,13 @@
               <w:szCs w:val="22"/>
             </w:rPr>
           </w:pPr>
-          <w:hyperlink w:anchor="_Toc368304419" w:history="1">
+          <w:hyperlink w:anchor="_Toc368310360" w:history="1">
             <w:r>
               <w:rPr>
                 <w:rStyle w:val="Hyperlink"/>
                 <w:noProof/>
               </w:rPr>
-              <w:t>4.4</w:t>
+              <w:t>5.4</w:t>
             </w:r>
             <w:r>
               <w:rPr>
@@ -3995,7 +4033,7 @@
                 <w:noProof/>
                 <w:webHidden/>
               </w:rPr>
-              <w:instrText xml:space="preserve"> PAGEREF _Toc368304419 \h </w:instrText>
+              <w:instrText xml:space="preserve"> PAGEREF _Toc368310360 \h </w:instrText>
             </w:r>
             <w:r>
               <w:rPr>
@@ -4042,13 +4080,13 @@
               <w:szCs w:val="22"/>
             </w:rPr>
           </w:pPr>
-          <w:hyperlink w:anchor="_Toc368304420" w:history="1">
+          <w:hyperlink w:anchor="_Toc368310361" w:history="1">
             <w:r>
               <w:rPr>
                 <w:rStyle w:val="Hyperlink"/>
                 <w:noProof/>
               </w:rPr>
-              <w:t>5</w:t>
+              <w:t>6</w:t>
             </w:r>
             <w:r>
               <w:rPr>
@@ -4087,7 +4125,7 @@
                 <w:noProof/>
                 <w:webHidden/>
               </w:rPr>
-              <w:instrText xml:space="preserve"> PAGEREF _Toc368304420 \h </w:instrText>
+              <w:instrText xml:space="preserve"> PAGEREF _Toc368310361 \h </w:instrText>
             </w:r>
             <w:r>
               <w:rPr>
@@ -4134,13 +4172,13 @@
               <w:szCs w:val="22"/>
             </w:rPr>
           </w:pPr>
-          <w:hyperlink w:anchor="_Toc368304421" w:history="1">
+          <w:hyperlink w:anchor="_Toc368310362" w:history="1">
             <w:r>
               <w:rPr>
                 <w:rStyle w:val="Hyperlink"/>
                 <w:noProof/>
               </w:rPr>
-              <w:t>5.1</w:t>
+              <w:t>6.1</w:t>
             </w:r>
             <w:r>
               <w:rPr>
@@ -4179,7 +4217,7 @@
                 <w:noProof/>
                 <w:webHidden/>
               </w:rPr>
-              <w:instrText xml:space="preserve"> PAGEREF _Toc368304421 \h </w:instrText>
+              <w:instrText xml:space="preserve"> PAGEREF _Toc368310362 \h </w:instrText>
             </w:r>
             <w:r>
               <w:rPr>
@@ -4226,13 +4264,13 @@
               <w:szCs w:val="22"/>
             </w:rPr>
           </w:pPr>
-          <w:hyperlink w:anchor="_Toc368304422" w:history="1">
+          <w:hyperlink w:anchor="_Toc368310363" w:history="1">
             <w:r>
               <w:rPr>
                 <w:rStyle w:val="Hyperlink"/>
                 <w:noProof/>
               </w:rPr>
-              <w:t>6</w:t>
+              <w:t>7</w:t>
             </w:r>
             <w:r>
               <w:rPr>
@@ -4271,7 +4309,7 @@
                 <w:noProof/>
                 <w:webHidden/>
               </w:rPr>
-              <w:instrText xml:space="preserve"> PAGEREF _Toc368304422 \h </w:instrText>
+              <w:instrText xml:space="preserve"> PAGEREF _Toc368310363 \h </w:instrText>
             </w:r>
             <w:r>
               <w:rPr>
@@ -4325,7 +4363,7 @@
       <w:pPr>
         <w:pStyle w:val="berschrift1"/>
       </w:pPr>
-      <w:bookmarkStart w:id="1" w:name="_Toc368304385"/>
+      <w:bookmarkStart w:id="1" w:name="_Toc368310325"/>
       <w:r>
         <w:lastRenderedPageBreak/>
         <w:t>Allgemeines</w:t>
@@ -4336,7 +4374,7 @@
       <w:pPr>
         <w:pStyle w:val="berschrift2"/>
       </w:pPr>
-      <w:bookmarkStart w:id="2" w:name="_Toc368304386"/>
+      <w:bookmarkStart w:id="2" w:name="_Toc368310326"/>
       <w:r>
         <w:t>Sinn und Zweck</w:t>
       </w:r>
@@ -4356,15 +4394,7 @@
         <w:t>, die</w:t>
       </w:r>
       <w:r>
-        <w:t xml:space="preserve"> an </w:t>
-      </w:r>
-      <w:proofErr w:type="gramStart"/>
-      <w:r>
-        <w:t>das</w:t>
-      </w:r>
-      <w:proofErr w:type="gramEnd"/>
-      <w:r>
-        <w:t xml:space="preserve"> System E-Shop für das Projekt MAVE der LFH</w:t>
+        <w:t xml:space="preserve"> an das System E-Shop für das Projekt MAVE der LFH</w:t>
       </w:r>
       <w:r>
         <w:t xml:space="preserve"> gestellt werden</w:t>
@@ -4400,7 +4430,7 @@
       <w:pPr>
         <w:pStyle w:val="berschrift2"/>
       </w:pPr>
-      <w:bookmarkStart w:id="3" w:name="_Toc368304387"/>
+      <w:bookmarkStart w:id="3" w:name="_Toc368310327"/>
       <w:r>
         <w:t>Lesekreis</w:t>
       </w:r>
@@ -4420,7 +4450,7 @@
       <w:pPr>
         <w:pStyle w:val="berschrift2"/>
       </w:pPr>
-      <w:bookmarkStart w:id="4" w:name="_Toc368304388"/>
+      <w:bookmarkStart w:id="4" w:name="_Toc368310328"/>
       <w:r>
         <w:t>Produktumfang</w:t>
       </w:r>
@@ -4454,7 +4484,7 @@
         <w:fldChar w:fldCharType="separate"/>
       </w:r>
       <w:r>
-        <w:t>3.4</w:t>
+        <w:t>4.1</w:t>
       </w:r>
       <w:r>
         <w:fldChar w:fldCharType="end"/>
@@ -4496,7 +4526,7 @@
         <w:rPr>
           <w:noProof/>
         </w:rPr>
-        <w:t>4</w:t>
+        <w:t>5</w:t>
       </w:r>
       <w:r>
         <w:fldChar w:fldCharType="end"/>
@@ -4518,7 +4548,7 @@
       <w:pPr>
         <w:pStyle w:val="berschrift1"/>
       </w:pPr>
-      <w:bookmarkStart w:id="5" w:name="_Toc368304389"/>
+      <w:bookmarkStart w:id="5" w:name="_Toc368310329"/>
       <w:r>
         <w:lastRenderedPageBreak/>
         <w:t>Gesamtübersicht</w:t>
@@ -4529,7 +4559,7 @@
       <w:pPr>
         <w:pStyle w:val="berschrift2"/>
       </w:pPr>
-      <w:bookmarkStart w:id="6" w:name="_Toc368304390"/>
+      <w:bookmarkStart w:id="6" w:name="_Toc368310330"/>
       <w:r>
         <w:t>Ausgangslage</w:t>
       </w:r>
@@ -4615,15 +4645,7 @@
         <w:t>setzt sich aus den</w:t>
       </w:r>
       <w:r>
-        <w:t xml:space="preserve"> Herren Alder, Bösch, </w:t>
-      </w:r>
-      <w:proofErr w:type="spellStart"/>
-      <w:r>
-        <w:t>Dallo</w:t>
-      </w:r>
-      <w:proofErr w:type="spellEnd"/>
-      <w:r>
-        <w:t xml:space="preserve"> und Villiger </w:t>
+        <w:t xml:space="preserve"> Herren Alder, Bösch, Dallo und Villiger </w:t>
       </w:r>
       <w:r>
         <w:t>zusammen. B</w:t>
@@ -4632,15 +4654,7 @@
         <w:t xml:space="preserve">egleitet </w:t>
       </w:r>
       <w:r>
-        <w:t xml:space="preserve">wird das Projekt von Herr </w:t>
-      </w:r>
-      <w:proofErr w:type="spellStart"/>
-      <w:r>
-        <w:t>Winiger</w:t>
-      </w:r>
-      <w:proofErr w:type="spellEnd"/>
-      <w:r>
-        <w:t xml:space="preserve"> und Herr</w:t>
+        <w:t>wird das Projekt von Herr Winiger und Herr</w:t>
       </w:r>
       <w:r>
         <w:t xml:space="preserve"> Kamin.</w:t>
@@ -4678,7 +4692,7 @@
       <w:pPr>
         <w:pStyle w:val="berschrift2"/>
       </w:pPr>
-      <w:bookmarkStart w:id="7" w:name="_Toc368304391"/>
+      <w:bookmarkStart w:id="7" w:name="_Toc368310331"/>
       <w:r>
         <w:t>Ziel</w:t>
       </w:r>
@@ -4693,7 +4707,7 @@
       <w:pPr>
         <w:pStyle w:val="berschrift2"/>
       </w:pPr>
-      <w:bookmarkStart w:id="8" w:name="_Toc368304392"/>
+      <w:bookmarkStart w:id="8" w:name="_Toc368310332"/>
       <w:r>
         <w:t>Produktumfeld</w:t>
       </w:r>
@@ -4703,7 +4717,7 @@
       <w:pPr>
         <w:pStyle w:val="berschrift3"/>
       </w:pPr>
-      <w:bookmarkStart w:id="9" w:name="_Toc368304393"/>
+      <w:bookmarkStart w:id="9" w:name="_Toc368310333"/>
       <w:r>
         <w:t>System-Schnittstellen</w:t>
       </w:r>
@@ -4711,71 +4725,7 @@
     </w:p>
     <w:p>
       <w:r>
-        <w:t>Es werden HTTP-Schnittstellen für das Exportieren und Importieren von Kunden, Artikel und Bestellungen bereitgestellt. Die Daten werden dabei je nach Parameter im JSON Format (type=</w:t>
-      </w:r>
-      <w:proofErr w:type="spellStart"/>
-      <w:r>
-        <w:t>json</w:t>
-      </w:r>
-      <w:proofErr w:type="spellEnd"/>
-      <w:r>
-        <w:t>) oder XML (type=</w:t>
-      </w:r>
-      <w:proofErr w:type="spellStart"/>
-      <w:r>
-        <w:t>xml</w:t>
-      </w:r>
-      <w:proofErr w:type="spellEnd"/>
-      <w:r>
-        <w:t xml:space="preserve"> [Standard]) geliefert. Mit dem </w:t>
-      </w:r>
-      <w:proofErr w:type="spellStart"/>
-      <w:r>
-        <w:t>id</w:t>
-      </w:r>
-      <w:proofErr w:type="spellEnd"/>
-      <w:r>
-        <w:t xml:space="preserve"> Parameter wird definiert, ob genau ein </w:t>
-      </w:r>
-      <w:proofErr w:type="spellStart"/>
-      <w:r>
-        <w:t>Object</w:t>
-      </w:r>
-      <w:proofErr w:type="spellEnd"/>
-      <w:r>
-        <w:t xml:space="preserve"> (</w:t>
-      </w:r>
-      <w:proofErr w:type="spellStart"/>
-      <w:r>
-        <w:t>id</w:t>
-      </w:r>
-      <w:proofErr w:type="spellEnd"/>
-      <w:r>
-        <w:t>=Integer) oder alle (</w:t>
-      </w:r>
-      <w:proofErr w:type="spellStart"/>
-      <w:r>
-        <w:t>id</w:t>
-      </w:r>
-      <w:proofErr w:type="spellEnd"/>
-      <w:r>
-        <w:t xml:space="preserve">=all) zurückgegeben werden. Mit dem optionalen Parameter </w:t>
-      </w:r>
-      <w:proofErr w:type="spellStart"/>
-      <w:r>
-        <w:t>since</w:t>
-      </w:r>
-      <w:proofErr w:type="spellEnd"/>
-      <w:r>
-        <w:t xml:space="preserve"> kann ein Unix-</w:t>
-      </w:r>
-      <w:proofErr w:type="spellStart"/>
-      <w:r>
-        <w:t>Timestamp</w:t>
-      </w:r>
-      <w:proofErr w:type="spellEnd"/>
-      <w:r>
-        <w:t xml:space="preserve"> übergeben werden, welcher die Datenlieferung auf die Datensätze einschränkt, welche nach dem gelieferten Datum eingefügt wurden.</w:t>
+        <w:t>Es werden HTTP-Schnittstellen für das Exportieren und Importieren von Kunden, Artikel und Bestellungen bereitgestellt. Die Daten werden dabei je nach Parameter im JSON Format (type=json) oder XML (type=xml [Standard]) geliefert. Mit dem id Parameter wird definiert, ob genau ein Object (id=Integer) oder alle (id=all) zurückgegeben werden. Mit dem optionalen Parameter since kann ein Unix-Timestamp übergeben werden, welcher die Datenlieferung auf die Datensätze einschränkt, welche nach dem gelieferten Datum eingefügt wurden.</w:t>
       </w:r>
     </w:p>
     <w:p>
@@ -4989,7 +4939,7 @@
       <w:pPr>
         <w:pStyle w:val="berschrift3"/>
       </w:pPr>
-      <w:bookmarkStart w:id="10" w:name="_Toc368304394"/>
+      <w:bookmarkStart w:id="10" w:name="_Toc368310334"/>
       <w:r>
         <w:t>Abgrenzungen</w:t>
       </w:r>
@@ -5018,7 +4968,7 @@
       <w:pPr>
         <w:pStyle w:val="berschrift3"/>
       </w:pPr>
-      <w:bookmarkStart w:id="11" w:name="_Toc368304395"/>
+      <w:bookmarkStart w:id="11" w:name="_Toc368310335"/>
       <w:r>
         <w:t>Software</w:t>
       </w:r>
@@ -5028,19 +4978,11 @@
       <w:r>
         <w:t xml:space="preserve">Der E-Shop wird mit der Programmiersprache Java (Vorgabe der FFHS) erstellt werden. Für die Client Seite werden HTML Dokumente generiert, welche mit der Technik des </w:t>
       </w:r>
-      <w:proofErr w:type="spellStart"/>
       <w:r>
         <w:rPr>
           <w:i/>
         </w:rPr>
-        <w:t>Responsive</w:t>
-      </w:r>
-      <w:proofErr w:type="spellEnd"/>
-      <w:r>
-        <w:rPr>
-          <w:i/>
-        </w:rPr>
-        <w:t xml:space="preserve"> Designs</w:t>
+        <w:t>Responsive Designs</w:t>
       </w:r>
       <w:r>
         <w:t xml:space="preserve"> erstellt werden, damit das System auf möglichst vielen Geräten benutzbar ist.</w:t>
@@ -5056,7 +4998,7 @@
       <w:pPr>
         <w:pStyle w:val="berschrift3"/>
       </w:pPr>
-      <w:bookmarkStart w:id="12" w:name="_Toc368304396"/>
+      <w:bookmarkStart w:id="12" w:name="_Toc368310336"/>
       <w:r>
         <w:lastRenderedPageBreak/>
         <w:t>Produkt-Funktionalität</w:t>
@@ -5122,34 +5064,39 @@
       <w:r>
         <w:t>Wie in der Abbildung zu erkennen ist, werden die Funktionalitäten des E-Shops in zwei Akteure aufgeteilt. Einerseits den Standardbenutzer, welcher nur auf eine begrenzte Anzahl der Funktionalitäten Zugriff hat und anderseits den Administrator des Systems, welcher Vollzugriff auf sämtliche Funktionen hat.</w:t>
       </w:r>
+    </w:p>
+    <w:p>
+      <w:pPr>
+        <w:pStyle w:val="berschrift1"/>
+      </w:pPr>
+      <w:bookmarkStart w:id="13" w:name="_Toc368310337"/>
       <w:r>
-        <w:t xml:space="preserve"> </w:t>
-      </w:r>
-      <w:r>
+        <w:lastRenderedPageBreak/>
         <w:t>Spezifische Anforderungen</w:t>
       </w:r>
+      <w:bookmarkEnd w:id="13"/>
     </w:p>
     <w:p>
       <w:pPr>
         <w:pStyle w:val="berschrift2"/>
       </w:pPr>
-      <w:bookmarkStart w:id="13" w:name="_Ref368255201"/>
-      <w:bookmarkStart w:id="14" w:name="_Toc368304397"/>
+      <w:bookmarkStart w:id="14" w:name="_Ref368255201"/>
+      <w:bookmarkStart w:id="15" w:name="_Toc368310338"/>
       <w:r>
         <w:t>Funktionale Anforderungen</w:t>
       </w:r>
-      <w:bookmarkEnd w:id="13"/>
       <w:bookmarkEnd w:id="14"/>
+      <w:bookmarkEnd w:id="15"/>
     </w:p>
     <w:p>
       <w:pPr>
         <w:pStyle w:val="berschrift3"/>
       </w:pPr>
-      <w:bookmarkStart w:id="15" w:name="_Toc368304398"/>
+      <w:bookmarkStart w:id="16" w:name="_Toc368310339"/>
       <w:r>
         <w:t>Kundenregistratur</w:t>
       </w:r>
-      <w:bookmarkEnd w:id="15"/>
+      <w:bookmarkEnd w:id="16"/>
     </w:p>
     <w:p>
       <w:pPr>
@@ -5179,12 +5126,11 @@
       <w:pPr>
         <w:pStyle w:val="berschrift3"/>
       </w:pPr>
-      <w:bookmarkStart w:id="16" w:name="_Toc368304399"/>
+      <w:bookmarkStart w:id="17" w:name="_Toc368310340"/>
       <w:r>
-        <w:lastRenderedPageBreak/>
         <w:t>Online Katalog</w:t>
       </w:r>
-      <w:bookmarkEnd w:id="16"/>
+      <w:bookmarkEnd w:id="17"/>
     </w:p>
     <w:p>
       <w:pPr>
@@ -5235,11 +5181,11 @@
       <w:pPr>
         <w:pStyle w:val="berschrift3"/>
       </w:pPr>
-      <w:bookmarkStart w:id="17" w:name="_Toc368304400"/>
+      <w:bookmarkStart w:id="18" w:name="_Toc368310341"/>
       <w:r>
         <w:t>Warenkorb</w:t>
       </w:r>
-      <w:bookmarkEnd w:id="17"/>
+      <w:bookmarkEnd w:id="18"/>
     </w:p>
     <w:p>
       <w:pPr>
@@ -5269,11 +5215,11 @@
       <w:pPr>
         <w:pStyle w:val="berschrift3"/>
       </w:pPr>
-      <w:bookmarkStart w:id="18" w:name="_Toc368304401"/>
+      <w:bookmarkStart w:id="19" w:name="_Toc368310342"/>
       <w:r>
         <w:t>Zahlungsabwicklung</w:t>
       </w:r>
-      <w:bookmarkEnd w:id="18"/>
+      <w:bookmarkEnd w:id="19"/>
     </w:p>
     <w:p>
       <w:pPr>
@@ -5288,16 +5234,11 @@
       <w:pPr>
         <w:pStyle w:val="berschrift3"/>
       </w:pPr>
-      <w:bookmarkStart w:id="19" w:name="_Toc368304402"/>
+      <w:bookmarkStart w:id="20" w:name="_Toc368310343"/>
       <w:r>
-        <w:t>After-</w:t>
+        <w:t>After-Sales</w:t>
       </w:r>
-      <w:proofErr w:type="spellStart"/>
-      <w:r>
-        <w:t>Sales</w:t>
-      </w:r>
-      <w:bookmarkEnd w:id="19"/>
-      <w:proofErr w:type="spellEnd"/>
+      <w:bookmarkEnd w:id="20"/>
     </w:p>
     <w:p>
       <w:pPr>
@@ -5315,11 +5256,11 @@
       <w:pPr>
         <w:pStyle w:val="berschrift3"/>
       </w:pPr>
-      <w:bookmarkStart w:id="20" w:name="_Toc368304403"/>
+      <w:bookmarkStart w:id="21" w:name="_Toc368310344"/>
       <w:r>
         <w:t>Content Management</w:t>
       </w:r>
-      <w:bookmarkEnd w:id="20"/>
+      <w:bookmarkEnd w:id="21"/>
     </w:p>
     <w:p>
       <w:pPr>
@@ -5343,11 +5284,11 @@
       <w:pPr>
         <w:pStyle w:val="berschrift3"/>
       </w:pPr>
-      <w:bookmarkStart w:id="21" w:name="_Toc368304404"/>
+      <w:bookmarkStart w:id="22" w:name="_Toc368310345"/>
       <w:r>
         <w:t>Kundenverwaltung</w:t>
       </w:r>
-      <w:bookmarkEnd w:id="21"/>
+      <w:bookmarkEnd w:id="22"/>
     </w:p>
     <w:p>
       <w:pPr>
@@ -5362,21 +5303,21 @@
       <w:pPr>
         <w:pStyle w:val="berschrift2"/>
       </w:pPr>
-      <w:bookmarkStart w:id="22" w:name="_Toc368304405"/>
+      <w:bookmarkStart w:id="23" w:name="_Toc368310346"/>
       <w:r>
         <w:t>Generelle Grundfunktionalität</w:t>
       </w:r>
-      <w:bookmarkEnd w:id="22"/>
+      <w:bookmarkEnd w:id="23"/>
     </w:p>
     <w:p>
       <w:pPr>
         <w:pStyle w:val="berschrift3"/>
       </w:pPr>
-      <w:bookmarkStart w:id="23" w:name="_Toc368304406"/>
+      <w:bookmarkStart w:id="24" w:name="_Toc368310347"/>
       <w:r>
         <w:t>System-Meldungen</w:t>
       </w:r>
-      <w:bookmarkEnd w:id="23"/>
+      <w:bookmarkEnd w:id="24"/>
     </w:p>
     <w:p>
       <w:pPr>
@@ -5395,21 +5336,22 @@
       <w:pPr>
         <w:pStyle w:val="berschrift2"/>
       </w:pPr>
-      <w:bookmarkStart w:id="24" w:name="_Toc368304407"/>
+      <w:bookmarkStart w:id="25" w:name="_Toc368310348"/>
       <w:r>
+        <w:lastRenderedPageBreak/>
         <w:t>Übersicht der spezifischen Anforderungen</w:t>
       </w:r>
-      <w:bookmarkEnd w:id="24"/>
+      <w:bookmarkEnd w:id="25"/>
     </w:p>
     <w:p>
       <w:pPr>
         <w:pStyle w:val="berschrift3"/>
       </w:pPr>
-      <w:bookmarkStart w:id="25" w:name="_Toc368304408"/>
+      <w:bookmarkStart w:id="26" w:name="_Toc368310349"/>
       <w:r>
         <w:t>Übersicht Modul Kunde</w:t>
       </w:r>
-      <w:bookmarkEnd w:id="25"/>
+      <w:bookmarkEnd w:id="26"/>
     </w:p>
     <w:tbl>
       <w:tblPr>
@@ -5561,105 +5503,9 @@
       <w:pPr>
         <w:pStyle w:val="berschrift3"/>
       </w:pPr>
-      <w:bookmarkStart w:id="26" w:name="_Toc368304409"/>
+      <w:bookmarkStart w:id="27" w:name="_Toc368310350"/>
       <w:r>
-        <w:lastRenderedPageBreak/>
-        <w:t xml:space="preserve">Übersicht Modul After </w:t>
-      </w:r>
-      <w:proofErr w:type="spellStart"/>
-      <w:r>
-        <w:t>Sales</w:t>
-      </w:r>
-      <w:bookmarkEnd w:id="26"/>
-      <w:proofErr w:type="spellEnd"/>
-    </w:p>
-    <w:tbl>
-      <w:tblPr>
-        <w:tblStyle w:val="Tabellenraster"/>
-        <w:tblW w:w="0" w:type="auto"/>
-        <w:tblLook w:val="04A0" w:firstRow="1" w:lastRow="0" w:firstColumn="1" w:lastColumn="0" w:noHBand="0" w:noVBand="1"/>
-      </w:tblPr>
-      <w:tblGrid>
-        <w:gridCol w:w="7905"/>
-        <w:gridCol w:w="1118"/>
-      </w:tblGrid>
-      <w:tr>
-        <w:tc>
-          <w:tcPr>
-            <w:tcW w:w="7905" w:type="dxa"/>
-            <w:shd w:val="clear" w:color="auto" w:fill="CBD5DE" w:themeFill="accent1" w:themeFillTint="66"/>
-          </w:tcPr>
-          <w:p>
-            <w:pPr>
-              <w:tabs>
-                <w:tab w:val="left" w:pos="1635"/>
-              </w:tabs>
-              <w:rPr>
-                <w:b/>
-                <w:color w:val="FFFFFF" w:themeColor="background1"/>
-              </w:rPr>
-            </w:pPr>
-            <w:r>
-              <w:rPr>
-                <w:b/>
-                <w:color w:val="FFFFFF" w:themeColor="background1"/>
-              </w:rPr>
-              <w:t>Beschreibung</w:t>
-            </w:r>
-          </w:p>
-        </w:tc>
-        <w:tc>
-          <w:tcPr>
-            <w:tcW w:w="1118" w:type="dxa"/>
-            <w:shd w:val="clear" w:color="auto" w:fill="CBD5DE" w:themeFill="accent1" w:themeFillTint="66"/>
-          </w:tcPr>
-          <w:p>
-            <w:pPr>
-              <w:rPr>
-                <w:b/>
-                <w:color w:val="FFFFFF" w:themeColor="background1"/>
-              </w:rPr>
-            </w:pPr>
-            <w:r>
-              <w:rPr>
-                <w:b/>
-                <w:color w:val="FFFFFF" w:themeColor="background1"/>
-              </w:rPr>
-              <w:t>Priorität</w:t>
-            </w:r>
-          </w:p>
-        </w:tc>
-      </w:tr>
-      <w:tr>
-        <w:tc>
-          <w:tcPr>
-            <w:tcW w:w="7905" w:type="dxa"/>
-          </w:tcPr>
-          <w:p>
-            <w:r>
-              <w:t>Produkt bewerten</w:t>
-            </w:r>
-          </w:p>
-        </w:tc>
-        <w:tc>
-          <w:tcPr>
-            <w:tcW w:w="1118" w:type="dxa"/>
-          </w:tcPr>
-          <w:p>
-            <w:r>
-              <w:t>2</w:t>
-            </w:r>
-          </w:p>
-        </w:tc>
-      </w:tr>
-    </w:tbl>
-    <w:p>
-      <w:pPr>
-        <w:pStyle w:val="berschrift3"/>
-      </w:pPr>
-      <w:bookmarkStart w:id="27" w:name="_Toc368304410"/>
-      <w:r>
-        <w:t>Übersicht Modul Warenkorb</w:t>
+        <w:t>Übersicht Modul After Sales</w:t>
       </w:r>
       <w:bookmarkEnd w:id="27"/>
     </w:p>
@@ -5727,7 +5573,7 @@
           </w:tcPr>
           <w:p>
             <w:r>
-              <w:t>Hinzufügen von Artikeln zum Warenkorb</w:t>
+              <w:t>Produkt bewerten</w:t>
             </w:r>
           </w:p>
         </w:tc>
@@ -5737,51 +5583,7 @@
           </w:tcPr>
           <w:p>
             <w:r>
-              <w:t>1</w:t>
-            </w:r>
-          </w:p>
-        </w:tc>
-      </w:tr>
-      <w:tr>
-        <w:tc>
-          <w:tcPr>
-            <w:tcW w:w="7905" w:type="dxa"/>
-          </w:tcPr>
-          <w:p>
-            <w:r>
-              <w:t>Anzahl der bestellten Artikel editieren</w:t>
-            </w:r>
-          </w:p>
-        </w:tc>
-        <w:tc>
-          <w:tcPr>
-            <w:tcW w:w="1118" w:type="dxa"/>
-          </w:tcPr>
-          <w:p>
-            <w:r>
               <w:t>2</w:t>
-            </w:r>
-          </w:p>
-        </w:tc>
-      </w:tr>
-      <w:tr>
-        <w:tc>
-          <w:tcPr>
-            <w:tcW w:w="7905" w:type="dxa"/>
-          </w:tcPr>
-          <w:p>
-            <w:r>
-              <w:t>Artikel aus dem Warenkorb entfernen</w:t>
-            </w:r>
-          </w:p>
-        </w:tc>
-        <w:tc>
-          <w:tcPr>
-            <w:tcW w:w="1118" w:type="dxa"/>
-          </w:tcPr>
-          <w:p>
-            <w:r>
-              <w:t>1</w:t>
             </w:r>
           </w:p>
         </w:tc>
@@ -5791,9 +5593,9 @@
       <w:pPr>
         <w:pStyle w:val="berschrift3"/>
       </w:pPr>
-      <w:bookmarkStart w:id="28" w:name="_Toc368304411"/>
+      <w:bookmarkStart w:id="28" w:name="_Toc368310351"/>
       <w:r>
-        <w:t>Übersicht Modul Zahlungsabwicklung</w:t>
+        <w:t>Übersicht Modul Warenkorb</w:t>
       </w:r>
       <w:bookmarkEnd w:id="28"/>
     </w:p>
@@ -5861,7 +5663,7 @@
           </w:tcPr>
           <w:p>
             <w:r>
-              <w:t>Vorauskasse</w:t>
+              <w:t>Hinzufügen von Artikeln zum Warenkorb</w:t>
             </w:r>
           </w:p>
         </w:tc>
@@ -5883,7 +5685,7 @@
           </w:tcPr>
           <w:p>
             <w:r>
-              <w:t>Rechnung</w:t>
+              <w:t>Anzahl der bestellten Artikel editieren</w:t>
             </w:r>
           </w:p>
         </w:tc>
@@ -5893,6 +5695,28 @@
           </w:tcPr>
           <w:p>
             <w:r>
+              <w:t>2</w:t>
+            </w:r>
+          </w:p>
+        </w:tc>
+      </w:tr>
+      <w:tr>
+        <w:tc>
+          <w:tcPr>
+            <w:tcW w:w="7905" w:type="dxa"/>
+          </w:tcPr>
+          <w:p>
+            <w:r>
+              <w:t>Artikel aus dem Warenkorb entfernen</w:t>
+            </w:r>
+          </w:p>
+        </w:tc>
+        <w:tc>
+          <w:tcPr>
+            <w:tcW w:w="1118" w:type="dxa"/>
+          </w:tcPr>
+          <w:p>
+            <w:r>
               <w:t>1</w:t>
             </w:r>
           </w:p>
@@ -5903,9 +5727,9 @@
       <w:pPr>
         <w:pStyle w:val="berschrift3"/>
       </w:pPr>
-      <w:bookmarkStart w:id="29" w:name="_Toc368304412"/>
+      <w:bookmarkStart w:id="29" w:name="_Toc368310352"/>
       <w:r>
-        <w:t>Übersicht Modul Online Katalog</w:t>
+        <w:t>Übersicht Modul Zahlungsabwicklung</w:t>
       </w:r>
       <w:bookmarkEnd w:id="29"/>
     </w:p>
@@ -5973,7 +5797,7 @@
           </w:tcPr>
           <w:p>
             <w:r>
-              <w:t>Suchen in der Produktliste</w:t>
+              <w:t>Vorauskasse</w:t>
             </w:r>
           </w:p>
         </w:tc>
@@ -5983,7 +5807,7 @@
           </w:tcPr>
           <w:p>
             <w:r>
-              <w:t>2</w:t>
+              <w:t>1</w:t>
             </w:r>
           </w:p>
         </w:tc>
@@ -5995,7 +5819,7 @@
           </w:tcPr>
           <w:p>
             <w:r>
-              <w:t>Auflisten der Produkte</w:t>
+              <w:t>Rechnung</w:t>
             </w:r>
           </w:p>
         </w:tc>
@@ -6010,58 +5834,14 @@
           </w:p>
         </w:tc>
       </w:tr>
-      <w:tr>
-        <w:tc>
-          <w:tcPr>
-            <w:tcW w:w="7905" w:type="dxa"/>
-          </w:tcPr>
-          <w:p>
-            <w:r>
-              <w:t>Detaildarstellung der Produkte</w:t>
-            </w:r>
-          </w:p>
-        </w:tc>
-        <w:tc>
-          <w:tcPr>
-            <w:tcW w:w="1118" w:type="dxa"/>
-          </w:tcPr>
-          <w:p>
-            <w:r>
-              <w:t>1</w:t>
-            </w:r>
-          </w:p>
-        </w:tc>
-      </w:tr>
-      <w:tr>
-        <w:tc>
-          <w:tcPr>
-            <w:tcW w:w="7905" w:type="dxa"/>
-          </w:tcPr>
-          <w:p>
-            <w:r>
-              <w:t>Kategorien</w:t>
-            </w:r>
-          </w:p>
-        </w:tc>
-        <w:tc>
-          <w:tcPr>
-            <w:tcW w:w="1118" w:type="dxa"/>
-          </w:tcPr>
-          <w:p>
-            <w:r>
-              <w:t>2</w:t>
-            </w:r>
-          </w:p>
-        </w:tc>
-      </w:tr>
     </w:tbl>
     <w:p>
       <w:pPr>
         <w:pStyle w:val="berschrift3"/>
       </w:pPr>
-      <w:bookmarkStart w:id="30" w:name="_Toc368304413"/>
+      <w:bookmarkStart w:id="30" w:name="_Toc368310353"/>
       <w:r>
-        <w:t>Übersicht Modul Produktverwaltung</w:t>
+        <w:t>Übersicht Modul Online Katalog</w:t>
       </w:r>
       <w:bookmarkEnd w:id="30"/>
     </w:p>
@@ -6129,7 +5909,7 @@
           </w:tcPr>
           <w:p>
             <w:r>
-              <w:t>Produkt ins System eingeben</w:t>
+              <w:t>Suchen in der Produktliste</w:t>
             </w:r>
           </w:p>
         </w:tc>
@@ -6139,7 +5919,7 @@
           </w:tcPr>
           <w:p>
             <w:r>
-              <w:t>1</w:t>
+              <w:t>2</w:t>
             </w:r>
           </w:p>
         </w:tc>
@@ -6151,7 +5931,7 @@
           </w:tcPr>
           <w:p>
             <w:r>
-              <w:t>Produkt editieren</w:t>
+              <w:t>Auflisten der Produkte</w:t>
             </w:r>
           </w:p>
         </w:tc>
@@ -6173,7 +5953,7 @@
           </w:tcPr>
           <w:p>
             <w:r>
-              <w:t>Produkt einer Kategorie hinzufügen</w:t>
+              <w:t>Detaildarstellung der Produkte</w:t>
             </w:r>
           </w:p>
         </w:tc>
@@ -6183,7 +5963,7 @@
           </w:tcPr>
           <w:p>
             <w:r>
-              <w:t>2</w:t>
+              <w:t>1</w:t>
             </w:r>
           </w:p>
         </w:tc>
@@ -6195,7 +5975,7 @@
           </w:tcPr>
           <w:p>
             <w:r>
-              <w:t>Kategorien hinzufügen</w:t>
+              <w:t>Kategorien</w:t>
             </w:r>
           </w:p>
         </w:tc>
@@ -6210,36 +5990,14 @@
           </w:p>
         </w:tc>
       </w:tr>
-      <w:tr>
-        <w:tc>
-          <w:tcPr>
-            <w:tcW w:w="7905" w:type="dxa"/>
-          </w:tcPr>
-          <w:p>
-            <w:r>
-              <w:t>Kategorien editieren</w:t>
-            </w:r>
-          </w:p>
-        </w:tc>
-        <w:tc>
-          <w:tcPr>
-            <w:tcW w:w="1118" w:type="dxa"/>
-          </w:tcPr>
-          <w:p>
-            <w:r>
-              <w:t>2</w:t>
-            </w:r>
-          </w:p>
-        </w:tc>
-      </w:tr>
     </w:tbl>
     <w:p>
       <w:pPr>
         <w:pStyle w:val="berschrift3"/>
       </w:pPr>
-      <w:bookmarkStart w:id="31" w:name="_Toc368304414"/>
+      <w:bookmarkStart w:id="31" w:name="_Toc368310354"/>
       <w:r>
-        <w:t>Übersicht Modul Kundenverwaltung</w:t>
+        <w:t>Übersicht Modul Produktverwaltung</w:t>
       </w:r>
       <w:bookmarkEnd w:id="31"/>
     </w:p>
@@ -6307,7 +6065,7 @@
           </w:tcPr>
           <w:p>
             <w:r>
-              <w:t>Kunden editieren</w:t>
+              <w:t>Produkt ins System eingeben</w:t>
             </w:r>
           </w:p>
         </w:tc>
@@ -6329,7 +6087,7 @@
           </w:tcPr>
           <w:p>
             <w:r>
-              <w:t>Kunden sperren</w:t>
+              <w:t>Produkt editieren</w:t>
             </w:r>
           </w:p>
         </w:tc>
@@ -6339,7 +6097,7 @@
           </w:tcPr>
           <w:p>
             <w:r>
-              <w:t>2</w:t>
+              <w:t>1</w:t>
             </w:r>
           </w:p>
         </w:tc>
@@ -6351,7 +6109,7 @@
           </w:tcPr>
           <w:p>
             <w:r>
-              <w:t>Kunden löschen</w:t>
+              <w:t>Produkt einer Kategorie hinzufügen</w:t>
             </w:r>
           </w:p>
         </w:tc>
@@ -6361,7 +6119,51 @@
           </w:tcPr>
           <w:p>
             <w:r>
-              <w:t>1</w:t>
+              <w:t>2</w:t>
+            </w:r>
+          </w:p>
+        </w:tc>
+      </w:tr>
+      <w:tr>
+        <w:tc>
+          <w:tcPr>
+            <w:tcW w:w="7905" w:type="dxa"/>
+          </w:tcPr>
+          <w:p>
+            <w:r>
+              <w:t>Kategorien hinzufügen</w:t>
+            </w:r>
+          </w:p>
+        </w:tc>
+        <w:tc>
+          <w:tcPr>
+            <w:tcW w:w="1118" w:type="dxa"/>
+          </w:tcPr>
+          <w:p>
+            <w:r>
+              <w:t>2</w:t>
+            </w:r>
+          </w:p>
+        </w:tc>
+      </w:tr>
+      <w:tr>
+        <w:tc>
+          <w:tcPr>
+            <w:tcW w:w="7905" w:type="dxa"/>
+          </w:tcPr>
+          <w:p>
+            <w:r>
+              <w:t>Kategorien editieren</w:t>
+            </w:r>
+          </w:p>
+        </w:tc>
+        <w:tc>
+          <w:tcPr>
+            <w:tcW w:w="1118" w:type="dxa"/>
+          </w:tcPr>
+          <w:p>
+            <w:r>
+              <w:t>2</w:t>
             </w:r>
           </w:p>
         </w:tc>
@@ -6369,24 +6171,158 @@
     </w:tbl>
     <w:p>
       <w:pPr>
+        <w:pStyle w:val="berschrift3"/>
+      </w:pPr>
+      <w:bookmarkStart w:id="32" w:name="_Toc368310355"/>
+      <w:r>
+        <w:t>Übersicht Modul Kundenverwaltung</w:t>
+      </w:r>
+      <w:bookmarkEnd w:id="32"/>
+    </w:p>
+    <w:tbl>
+      <w:tblPr>
+        <w:tblStyle w:val="Tabellenraster"/>
+        <w:tblW w:w="0" w:type="auto"/>
+        <w:tblLook w:val="04A0" w:firstRow="1" w:lastRow="0" w:firstColumn="1" w:lastColumn="0" w:noHBand="0" w:noVBand="1"/>
+      </w:tblPr>
+      <w:tblGrid>
+        <w:gridCol w:w="7905"/>
+        <w:gridCol w:w="1118"/>
+      </w:tblGrid>
+      <w:tr>
+        <w:tc>
+          <w:tcPr>
+            <w:tcW w:w="7905" w:type="dxa"/>
+            <w:shd w:val="clear" w:color="auto" w:fill="CBD5DE" w:themeFill="accent1" w:themeFillTint="66"/>
+          </w:tcPr>
+          <w:p>
+            <w:pPr>
+              <w:tabs>
+                <w:tab w:val="left" w:pos="1635"/>
+              </w:tabs>
+              <w:rPr>
+                <w:b/>
+                <w:color w:val="FFFFFF" w:themeColor="background1"/>
+              </w:rPr>
+            </w:pPr>
+            <w:r>
+              <w:rPr>
+                <w:b/>
+                <w:color w:val="FFFFFF" w:themeColor="background1"/>
+              </w:rPr>
+              <w:t>Beschreibung</w:t>
+            </w:r>
+          </w:p>
+        </w:tc>
+        <w:tc>
+          <w:tcPr>
+            <w:tcW w:w="1118" w:type="dxa"/>
+            <w:shd w:val="clear" w:color="auto" w:fill="CBD5DE" w:themeFill="accent1" w:themeFillTint="66"/>
+          </w:tcPr>
+          <w:p>
+            <w:pPr>
+              <w:rPr>
+                <w:b/>
+                <w:color w:val="FFFFFF" w:themeColor="background1"/>
+              </w:rPr>
+            </w:pPr>
+            <w:r>
+              <w:rPr>
+                <w:b/>
+                <w:color w:val="FFFFFF" w:themeColor="background1"/>
+              </w:rPr>
+              <w:t>Priorität</w:t>
+            </w:r>
+          </w:p>
+        </w:tc>
+      </w:tr>
+      <w:tr>
+        <w:tc>
+          <w:tcPr>
+            <w:tcW w:w="7905" w:type="dxa"/>
+          </w:tcPr>
+          <w:p>
+            <w:r>
+              <w:t>Kunden editieren</w:t>
+            </w:r>
+          </w:p>
+        </w:tc>
+        <w:tc>
+          <w:tcPr>
+            <w:tcW w:w="1118" w:type="dxa"/>
+          </w:tcPr>
+          <w:p>
+            <w:r>
+              <w:t>1</w:t>
+            </w:r>
+          </w:p>
+        </w:tc>
+      </w:tr>
+      <w:tr>
+        <w:tc>
+          <w:tcPr>
+            <w:tcW w:w="7905" w:type="dxa"/>
+          </w:tcPr>
+          <w:p>
+            <w:r>
+              <w:t>Kunden sperren</w:t>
+            </w:r>
+          </w:p>
+        </w:tc>
+        <w:tc>
+          <w:tcPr>
+            <w:tcW w:w="1118" w:type="dxa"/>
+          </w:tcPr>
+          <w:p>
+            <w:r>
+              <w:t>2</w:t>
+            </w:r>
+          </w:p>
+        </w:tc>
+      </w:tr>
+      <w:tr>
+        <w:tc>
+          <w:tcPr>
+            <w:tcW w:w="7905" w:type="dxa"/>
+          </w:tcPr>
+          <w:p>
+            <w:r>
+              <w:t>Kunden löschen</w:t>
+            </w:r>
+          </w:p>
+        </w:tc>
+        <w:tc>
+          <w:tcPr>
+            <w:tcW w:w="1118" w:type="dxa"/>
+          </w:tcPr>
+          <w:p>
+            <w:r>
+              <w:t>1</w:t>
+            </w:r>
+          </w:p>
+        </w:tc>
+      </w:tr>
+    </w:tbl>
+    <w:p>
+      <w:pPr>
         <w:pStyle w:val="berschrift1"/>
       </w:pPr>
-      <w:bookmarkStart w:id="32" w:name="_Toc368304415"/>
+      <w:bookmarkStart w:id="33" w:name="_Toc368310356"/>
       <w:r>
         <w:lastRenderedPageBreak/>
         <w:t>Leistungsanforderungen</w:t>
       </w:r>
-      <w:bookmarkEnd w:id="32"/>
+      <w:bookmarkEnd w:id="33"/>
     </w:p>
     <w:p>
       <w:pPr>
         <w:pStyle w:val="berschrift2"/>
       </w:pPr>
-      <w:bookmarkStart w:id="33" w:name="_Toc368304416"/>
+      <w:bookmarkStart w:id="34" w:name="_Toc368310357"/>
       <w:r>
         <w:t>Datenhaltung</w:t>
       </w:r>
-      <w:bookmarkEnd w:id="33"/>
+      <w:bookmarkEnd w:id="34"/>
     </w:p>
     <w:p>
       <w:r>
@@ -6397,11 +6333,11 @@
       <w:pPr>
         <w:pStyle w:val="berschrift2"/>
       </w:pPr>
-      <w:bookmarkStart w:id="34" w:name="_Toc368304417"/>
+      <w:bookmarkStart w:id="35" w:name="_Toc368310358"/>
       <w:r>
         <w:t>Dauer</w:t>
       </w:r>
-      <w:bookmarkEnd w:id="34"/>
+      <w:bookmarkEnd w:id="35"/>
     </w:p>
     <w:p>
       <w:r>
@@ -6415,11 +6351,11 @@
       <w:pPr>
         <w:pStyle w:val="berschrift2"/>
       </w:pPr>
-      <w:bookmarkStart w:id="35" w:name="_Toc368304418"/>
+      <w:bookmarkStart w:id="36" w:name="_Toc368310359"/>
       <w:r>
         <w:t>Sicherheit</w:t>
       </w:r>
-      <w:bookmarkEnd w:id="35"/>
+      <w:bookmarkEnd w:id="36"/>
     </w:p>
     <w:p>
       <w:r>
@@ -6430,11 +6366,11 @@
       <w:pPr>
         <w:pStyle w:val="berschrift2"/>
       </w:pPr>
-      <w:bookmarkStart w:id="36" w:name="_Toc368304419"/>
+      <w:bookmarkStart w:id="37" w:name="_Toc368310360"/>
       <w:r>
         <w:t>Antwortzeit</w:t>
       </w:r>
-      <w:bookmarkEnd w:id="36"/>
+      <w:bookmarkEnd w:id="37"/>
     </w:p>
     <w:p>
       <w:r>
@@ -6446,22 +6382,22 @@
       <w:pPr>
         <w:pStyle w:val="berschrift1"/>
       </w:pPr>
-      <w:bookmarkStart w:id="37" w:name="_Toc368304420"/>
+      <w:bookmarkStart w:id="38" w:name="_Toc368310361"/>
       <w:r>
         <w:lastRenderedPageBreak/>
         <w:t>Testen der Applikation</w:t>
       </w:r>
-      <w:bookmarkEnd w:id="37"/>
+      <w:bookmarkEnd w:id="38"/>
     </w:p>
     <w:p>
       <w:pPr>
         <w:pStyle w:val="berschrift2"/>
       </w:pPr>
-      <w:bookmarkStart w:id="38" w:name="_Toc368304421"/>
+      <w:bookmarkStart w:id="39" w:name="_Toc368310362"/>
       <w:r>
         <w:t>Unit-Tests</w:t>
       </w:r>
-      <w:bookmarkEnd w:id="38"/>
+      <w:bookmarkEnd w:id="39"/>
     </w:p>
     <w:p>
       <w:r>
@@ -6493,12 +6429,12 @@
       <w:pPr>
         <w:pStyle w:val="berschrift1"/>
       </w:pPr>
-      <w:bookmarkStart w:id="39" w:name="_Toc368304422"/>
+      <w:bookmarkStart w:id="40" w:name="_Toc368310363"/>
       <w:r>
         <w:lastRenderedPageBreak/>
         <w:t>Zeitplan</w:t>
       </w:r>
-      <w:bookmarkEnd w:id="39"/>
+      <w:bookmarkEnd w:id="40"/>
     </w:p>
     <w:p>
       <w:r>
@@ -6554,6 +6490,7 @@
           </wp:inline>
         </w:drawing>
       </w:r>
+      <w:bookmarkEnd w:id="0"/>
     </w:p>
     <w:sectPr>
       <w:pgSz w:w="16839" w:h="11907" w:orient="landscape" w:code="9"/>
@@ -6612,7 +6549,7 @@
       <w:rPr>
         <w:noProof/>
       </w:rPr>
-      <w:t>1</w:t>
+      <w:t>9</w:t>
     </w:r>
     <w:r>
       <w:fldChar w:fldCharType="end"/>
@@ -27484,7 +27421,7 @@
 </file>
 
 <file path=customXml/itemProps4.xml><?xml version="1.0" encoding="utf-8"?>
-<ds:datastoreItem xmlns:ds="http://schemas.openxmlformats.org/officeDocument/2006/customXml" ds:itemID="{EEDA09B3-C827-4228-9483-6926A5D32AE2}">
+<ds:datastoreItem xmlns:ds="http://schemas.openxmlformats.org/officeDocument/2006/customXml" ds:itemID="{D3E8D03F-A689-4912-99D5-7516FECDB6B9}">
   <ds:schemaRefs>
     <ds:schemaRef ds:uri="http://schemas.openxmlformats.org/officeDocument/2006/bibliography"/>
   </ds:schemaRefs>

</xml_diff>

<commit_message>
Kapitel 4 wiederhergestellt :) und Controlling ergänzt
</commit_message>
<xml_diff>
--- a/doc/01 Projektauftrag/Pflichtenheft.docx
+++ b/doc/01 Projektauftrag/Pflichtenheft.docx
@@ -2,7 +2,6 @@
 <file path=word/document.xml><?xml version="1.0" encoding="utf-8"?>
 <w:document xmlns:wpc="http://schemas.microsoft.com/office/word/2010/wordprocessingCanvas" xmlns:mc="http://schemas.openxmlformats.org/markup-compatibility/2006" xmlns:o="urn:schemas-microsoft-com:office:office" xmlns:r="http://schemas.openxmlformats.org/officeDocument/2006/relationships" xmlns:m="http://schemas.openxmlformats.org/officeDocument/2006/math" xmlns:v="urn:schemas-microsoft-com:vml" xmlns:wp14="http://schemas.microsoft.com/office/word/2010/wordprocessingDrawing" xmlns:wp="http://schemas.openxmlformats.org/drawingml/2006/wordprocessingDrawing" xmlns:w10="urn:schemas-microsoft-com:office:word" xmlns:w="http://schemas.openxmlformats.org/wordprocessingml/2006/main" xmlns:w14="http://schemas.microsoft.com/office/word/2010/wordml" xmlns:w15="http://schemas.microsoft.com/office/word/2012/wordml" xmlns:wpg="http://schemas.microsoft.com/office/word/2010/wordprocessingGroup" xmlns:wpi="http://schemas.microsoft.com/office/word/2010/wordprocessingInk" xmlns:wne="http://schemas.microsoft.com/office/word/2006/wordml" xmlns:wps="http://schemas.microsoft.com/office/word/2010/wordprocessingShape" mc:Ignorable="w14 w15 wp14">
   <w:body>
-    <w:bookmarkStart w:id="0" w:name="_GoBack" w:displacedByCustomXml="next"/>
     <w:sdt>
       <w:sdtPr>
         <w:id w:val="1172914833"/>
@@ -4363,22 +4362,22 @@
       <w:pPr>
         <w:pStyle w:val="berschrift1"/>
       </w:pPr>
-      <w:bookmarkStart w:id="1" w:name="_Toc368310325"/>
+      <w:bookmarkStart w:id="0" w:name="_Toc368310325"/>
       <w:r>
         <w:lastRenderedPageBreak/>
         <w:t>Allgemeines</w:t>
       </w:r>
-      <w:bookmarkEnd w:id="1"/>
+      <w:bookmarkEnd w:id="0"/>
     </w:p>
     <w:p>
       <w:pPr>
         <w:pStyle w:val="berschrift2"/>
       </w:pPr>
-      <w:bookmarkStart w:id="2" w:name="_Toc368310326"/>
+      <w:bookmarkStart w:id="1" w:name="_Toc368310326"/>
       <w:r>
         <w:t>Sinn und Zweck</w:t>
       </w:r>
-      <w:bookmarkEnd w:id="2"/>
+      <w:bookmarkEnd w:id="1"/>
     </w:p>
     <w:p>
       <w:r>
@@ -4430,11 +4429,11 @@
       <w:pPr>
         <w:pStyle w:val="berschrift2"/>
       </w:pPr>
-      <w:bookmarkStart w:id="3" w:name="_Toc368310327"/>
+      <w:bookmarkStart w:id="2" w:name="_Toc368310327"/>
       <w:r>
         <w:t>Lesekreis</w:t>
       </w:r>
-      <w:bookmarkEnd w:id="3"/>
+      <w:bookmarkEnd w:id="2"/>
     </w:p>
     <w:p>
       <w:r>
@@ -4450,11 +4449,11 @@
       <w:pPr>
         <w:pStyle w:val="berschrift2"/>
       </w:pPr>
-      <w:bookmarkStart w:id="4" w:name="_Toc368310328"/>
+      <w:bookmarkStart w:id="3" w:name="_Toc368310328"/>
       <w:r>
         <w:t>Produktumfang</w:t>
       </w:r>
-      <w:bookmarkEnd w:id="4"/>
+      <w:bookmarkEnd w:id="3"/>
     </w:p>
     <w:p>
       <w:r>
@@ -4548,22 +4547,22 @@
       <w:pPr>
         <w:pStyle w:val="berschrift1"/>
       </w:pPr>
-      <w:bookmarkStart w:id="5" w:name="_Toc368310329"/>
+      <w:bookmarkStart w:id="4" w:name="_Toc368310329"/>
       <w:r>
         <w:lastRenderedPageBreak/>
         <w:t>Gesamtübersicht</w:t>
       </w:r>
-      <w:bookmarkEnd w:id="5"/>
+      <w:bookmarkEnd w:id="4"/>
     </w:p>
     <w:p>
       <w:pPr>
         <w:pStyle w:val="berschrift2"/>
       </w:pPr>
-      <w:bookmarkStart w:id="6" w:name="_Toc368310330"/>
+      <w:bookmarkStart w:id="5" w:name="_Toc368310330"/>
       <w:r>
         <w:t>Ausgangslage</w:t>
       </w:r>
-      <w:bookmarkEnd w:id="6"/>
+      <w:bookmarkEnd w:id="5"/>
     </w:p>
     <w:p>
       <w:r>
@@ -4692,11 +4691,11 @@
       <w:pPr>
         <w:pStyle w:val="berschrift2"/>
       </w:pPr>
-      <w:bookmarkStart w:id="7" w:name="_Toc368310331"/>
+      <w:bookmarkStart w:id="6" w:name="_Toc368310331"/>
       <w:r>
         <w:t>Ziel</w:t>
       </w:r>
-      <w:bookmarkEnd w:id="7"/>
+      <w:bookmarkEnd w:id="6"/>
     </w:p>
     <w:p>
       <w:r>
@@ -4707,21 +4706,21 @@
       <w:pPr>
         <w:pStyle w:val="berschrift2"/>
       </w:pPr>
-      <w:bookmarkStart w:id="8" w:name="_Toc368310332"/>
+      <w:bookmarkStart w:id="7" w:name="_Toc368310332"/>
       <w:r>
         <w:t>Produktumfeld</w:t>
       </w:r>
-      <w:bookmarkEnd w:id="8"/>
+      <w:bookmarkEnd w:id="7"/>
     </w:p>
     <w:p>
       <w:pPr>
         <w:pStyle w:val="berschrift3"/>
       </w:pPr>
-      <w:bookmarkStart w:id="9" w:name="_Toc368310333"/>
+      <w:bookmarkStart w:id="8" w:name="_Toc368310333"/>
       <w:r>
         <w:t>System-Schnittstellen</w:t>
       </w:r>
-      <w:bookmarkEnd w:id="9"/>
+      <w:bookmarkEnd w:id="8"/>
     </w:p>
     <w:p>
       <w:r>
@@ -4939,11 +4938,11 @@
       <w:pPr>
         <w:pStyle w:val="berschrift3"/>
       </w:pPr>
-      <w:bookmarkStart w:id="10" w:name="_Toc368310334"/>
+      <w:bookmarkStart w:id="9" w:name="_Toc368310334"/>
       <w:r>
         <w:t>Abgrenzungen</w:t>
       </w:r>
-      <w:bookmarkEnd w:id="10"/>
+      <w:bookmarkEnd w:id="9"/>
     </w:p>
     <w:p>
       <w:r>
@@ -4968,11 +4967,11 @@
       <w:pPr>
         <w:pStyle w:val="berschrift3"/>
       </w:pPr>
-      <w:bookmarkStart w:id="11" w:name="_Toc368310335"/>
+      <w:bookmarkStart w:id="10" w:name="_Toc368310335"/>
       <w:r>
         <w:t>Software</w:t>
       </w:r>
-      <w:bookmarkEnd w:id="11"/>
+      <w:bookmarkEnd w:id="10"/>
     </w:p>
     <w:p>
       <w:r>
@@ -4998,12 +4997,12 @@
       <w:pPr>
         <w:pStyle w:val="berschrift3"/>
       </w:pPr>
-      <w:bookmarkStart w:id="12" w:name="_Toc368310336"/>
+      <w:bookmarkStart w:id="11" w:name="_Toc368310336"/>
       <w:r>
         <w:lastRenderedPageBreak/>
         <w:t>Produkt-Funktionalität</w:t>
       </w:r>
-      <w:bookmarkEnd w:id="12"/>
+      <w:bookmarkEnd w:id="11"/>
     </w:p>
     <w:p>
       <w:r>
@@ -5067,6 +5066,24 @@
     </w:p>
     <w:p>
       <w:pPr>
+        <w:pStyle w:val="berschrift2"/>
+      </w:pPr>
+      <w:r>
+        <w:t>Controlling</w:t>
+      </w:r>
+    </w:p>
+    <w:p>
+      <w:r>
+        <w:t>Für dieses Projekt wird das Arbeitszeit- und Kostencontrolling durch den Controller der LFH sichergestellt.</w:t>
+      </w:r>
+      <w:r>
+        <w:t xml:space="preserve"> Ein wöchentlicher Arbeitsrapport wird von der Projektgruppe der FFHS an die Projektleiter LFH gesendet.</w:t>
+      </w:r>
+      <w:bookmarkStart w:id="12" w:name="_GoBack"/>
+      <w:bookmarkEnd w:id="12"/>
+    </w:p>
+    <w:p>
+      <w:pPr>
         <w:pStyle w:val="berschrift1"/>
       </w:pPr>
       <w:bookmarkStart w:id="13" w:name="_Toc368310337"/>
@@ -6490,7 +6507,6 @@
           </wp:inline>
         </w:drawing>
       </w:r>
-      <w:bookmarkEnd w:id="0"/>
     </w:p>
     <w:sectPr>
       <w:pgSz w:w="16839" w:h="11907" w:orient="landscape" w:code="9"/>
@@ -6549,7 +6565,7 @@
       <w:rPr>
         <w:noProof/>
       </w:rPr>
-      <w:t>9</w:t>
+      <w:t>4</w:t>
     </w:r>
     <w:r>
       <w:fldChar w:fldCharType="end"/>
@@ -27421,7 +27437,7 @@
 </file>
 
 <file path=customXml/itemProps4.xml><?xml version="1.0" encoding="utf-8"?>
-<ds:datastoreItem xmlns:ds="http://schemas.openxmlformats.org/officeDocument/2006/customXml" ds:itemID="{D3E8D03F-A689-4912-99D5-7516FECDB6B9}">
+<ds:datastoreItem xmlns:ds="http://schemas.openxmlformats.org/officeDocument/2006/customXml" ds:itemID="{9ADCC636-5DAB-40BF-BA97-C55CE0E0B40B}">
   <ds:schemaRefs>
     <ds:schemaRef ds:uri="http://schemas.openxmlformats.org/officeDocument/2006/bibliography"/>
   </ds:schemaRefs>

</xml_diff>

<commit_message>
Pflichtenheft und Use Case angepasst
</commit_message>
<xml_diff>
--- a/doc/01 Projektauftrag/Pflichtenheft.docx
+++ b/doc/01 Projektauftrag/Pflichtenheft.docx
@@ -23,7 +23,7 @@
             <mc:AlternateContent>
               <mc:Choice Requires="wps">
                 <w:drawing>
-                  <wp:anchor distT="0" distB="0" distL="114300" distR="114300" simplePos="0" relativeHeight="251657216" behindDoc="0" locked="0" layoutInCell="1" allowOverlap="0" wp14:anchorId="05CFB6C8" wp14:editId="0CA3D586">
+                  <wp:anchor distT="0" distB="0" distL="114300" distR="114300" simplePos="0" relativeHeight="251656192" behindDoc="0" locked="0" layoutInCell="1" allowOverlap="0" wp14:anchorId="05CFB6C8" wp14:editId="0CA3D586">
                     <wp:simplePos x="0" y="0"/>
                     <wp:positionH relativeFrom="page">
                       <wp:align>center</wp:align>
@@ -125,8 +125,10 @@
                                 </w:r>
                                 <w:r>
                                   <w:tab/>
-                                  <w:t>1.1</w:t>
+                                  <w:t>1.2</w:t>
                                 </w:r>
+                                <w:bookmarkStart w:id="0" w:name="_GoBack"/>
+                                <w:bookmarkEnd w:id="0"/>
                               </w:p>
                               <w:p>
                                 <w:pPr>
@@ -183,8 +185,6 @@
                                 <w:r>
                                   <w:tab/>
                                 </w:r>
-                                <w:bookmarkStart w:id="0" w:name="_GoBack"/>
-                                <w:bookmarkEnd w:id="0"/>
                                 <w:r>
                                   <w:fldChar w:fldCharType="begin"/>
                                 </w:r>
@@ -198,7 +198,7 @@
                                   <w:rPr>
                                     <w:noProof/>
                                   </w:rPr>
-                                  <w:t>02. Oktober 2013</w:t>
+                                  <w:t>17. November 2013</w:t>
                                 </w:r>
                                 <w:r>
                                   <w:fldChar w:fldCharType="end"/>
@@ -230,7 +230,7 @@
                     <v:stroke joinstyle="miter"/>
                     <v:path gradientshapeok="t" o:connecttype="rect"/>
                   </v:shapetype>
-                  <v:shape id="Textfeld 6" o:spid="_x0000_s1026" type="#_x0000_t202" alt="Titel, Untertitel und Exposee" style="position:absolute;left:0;text-align:left;margin-left:0;margin-top:0;width:7in;height:214.5pt;z-index:251657216;visibility:visible;mso-wrap-style:square;mso-width-percent:825;mso-height-percent:272;mso-top-percent:659;mso-wrap-distance-left:9pt;mso-wrap-distance-top:0;mso-wrap-distance-right:9pt;mso-wrap-distance-bottom:0;mso-position-horizontal:center;mso-position-horizontal-relative:page;mso-position-vertical-relative:page;mso-width-percent:825;mso-height-percent:272;mso-top-percent:659;mso-width-relative:page;mso-height-relative:page;v-text-anchor:bottom" o:gfxdata="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" o:allowoverlap="f" filled="f" stroked="f" strokeweight=".5pt">
+                  <v:shape id="Textfeld 6" o:spid="_x0000_s1026" type="#_x0000_t202" alt="Titel, Untertitel und Exposee" style="position:absolute;left:0;text-align:left;margin-left:0;margin-top:0;width:7in;height:214.5pt;z-index:251656192;visibility:visible;mso-wrap-style:square;mso-width-percent:825;mso-height-percent:272;mso-top-percent:659;mso-wrap-distance-left:9pt;mso-wrap-distance-top:0;mso-wrap-distance-right:9pt;mso-wrap-distance-bottom:0;mso-position-horizontal:center;mso-position-horizontal-relative:page;mso-position-vertical-relative:page;mso-width-percent:825;mso-height-percent:272;mso-top-percent:659;mso-width-relative:page;mso-height-relative:page;v-text-anchor:bottom" o:gfxdata="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" o:allowoverlap="f" filled="f" stroked="f" strokeweight=".5pt">
                     <v:textbox inset="0,0,0,0">
                       <w:txbxContent>
                         <w:p>
@@ -293,8 +293,10 @@
                           </w:r>
                           <w:r>
                             <w:tab/>
-                            <w:t>1.1</w:t>
+                            <w:t>1.2</w:t>
                           </w:r>
+                          <w:bookmarkStart w:id="1" w:name="_GoBack"/>
+                          <w:bookmarkEnd w:id="1"/>
                         </w:p>
                         <w:p>
                           <w:pPr>
@@ -351,8 +353,6 @@
                           <w:r>
                             <w:tab/>
                           </w:r>
-                          <w:bookmarkStart w:id="1" w:name="_GoBack"/>
-                          <w:bookmarkEnd w:id="1"/>
                           <w:r>
                             <w:fldChar w:fldCharType="begin"/>
                           </w:r>
@@ -366,7 +366,7 @@
                             <w:rPr>
                               <w:noProof/>
                             </w:rPr>
-                            <w:t>02. Oktober 2013</w:t>
+                            <w:t>17. November 2013</w:t>
                           </w:r>
                           <w:r>
                             <w:fldChar w:fldCharType="end"/>
@@ -385,7 +385,7 @@
               <w:noProof/>
             </w:rPr>
             <w:drawing>
-              <wp:anchor distT="0" distB="0" distL="114300" distR="114300" simplePos="0" relativeHeight="251659264" behindDoc="1" locked="0" layoutInCell="1" allowOverlap="0" wp14:anchorId="0443385F" wp14:editId="21D63AF4">
+              <wp:anchor distT="0" distB="0" distL="114300" distR="114300" simplePos="0" relativeHeight="251658240" behindDoc="1" locked="0" layoutInCell="1" allowOverlap="0" wp14:anchorId="0443385F" wp14:editId="21D63AF4">
                 <wp:simplePos x="0" y="0"/>
                 <wp:positionH relativeFrom="page">
                   <wp:align>center</wp:align>
@@ -440,7 +440,7 @@
                         </a:ln>
                         <a:extLst>
                           <a:ext uri="{53640926-AAD7-44d8-BBD7-CCE9431645EC}">
-                            <a14:shadowObscured xmlns:a14="http://schemas.microsoft.com/office/drawing/2010/main" xmlns:w="http://schemas.openxmlformats.org/wordprocessingml/2006/main" xmlns:w10="urn:schemas-microsoft-com:office:word" xmlns:v="urn:schemas-microsoft-com:vml" xmlns:o="urn:schemas-microsoft-com:office:office" xmlns:mv="urn:schemas-microsoft-com:mac:vml" xmlns:mo="http://schemas.microsoft.com/office/mac/office/2008/main" xmlns=""/>
+                            <a14:shadowObscured xmlns="" xmlns:mo="http://schemas.microsoft.com/office/mac/office/2008/main" xmlns:mv="urn:schemas-microsoft-com:mac:vml" xmlns:o="urn:schemas-microsoft-com:office:office" xmlns:v="urn:schemas-microsoft-com:vml" xmlns:w10="urn:schemas-microsoft-com:office:word" xmlns:w="http://schemas.openxmlformats.org/wordprocessingml/2006/main" xmlns:a14="http://schemas.microsoft.com/office/drawing/2010/main"/>
                           </a:ext>
                         </a:extLst>
                       </pic:spPr>
@@ -457,7 +457,16 @@
             </w:drawing>
           </w:r>
         </w:p>
-        <w:p/>
+        <w:p>
+          <w:pPr>
+            <w:tabs>
+              <w:tab w:val="left" w:pos="2538"/>
+            </w:tabs>
+          </w:pPr>
+          <w:r>
+            <w:tab/>
+          </w:r>
+        </w:p>
         <w:p/>
         <w:p>
           <w:r>
@@ -760,6 +769,58 @@
               </w:p>
             </w:tc>
           </w:tr>
+          <w:tr>
+            <w:tc>
+              <w:tcPr>
+                <w:cnfStyle w:val="001000000000" w:firstRow="0" w:lastRow="0" w:firstColumn="1" w:lastColumn="0" w:oddVBand="0" w:evenVBand="0" w:oddHBand="0" w:evenHBand="0" w:firstRowFirstColumn="0" w:firstRowLastColumn="0" w:lastRowFirstColumn="0" w:lastRowLastColumn="0"/>
+                <w:tcW w:w="638" w:type="pct"/>
+              </w:tcPr>
+              <w:p>
+                <w:r>
+                  <w:t>1.2</w:t>
+                </w:r>
+              </w:p>
+            </w:tc>
+            <w:tc>
+              <w:tcPr>
+                <w:tcW w:w="480" w:type="pct"/>
+              </w:tcPr>
+              <w:p>
+                <w:pPr>
+                  <w:cnfStyle w:val="000000000000" w:firstRow="0" w:lastRow="0" w:firstColumn="0" w:lastColumn="0" w:oddVBand="0" w:evenVBand="0" w:oddHBand="0" w:evenHBand="0" w:firstRowFirstColumn="0" w:firstRowLastColumn="0" w:lastRowFirstColumn="0" w:lastRowLastColumn="0"/>
+                </w:pPr>
+                <w:r>
+                  <w:t>DAL</w:t>
+                </w:r>
+              </w:p>
+            </w:tc>
+            <w:tc>
+              <w:tcPr>
+                <w:tcW w:w="3003" w:type="pct"/>
+              </w:tcPr>
+              <w:p>
+                <w:pPr>
+                  <w:cnfStyle w:val="000000000000" w:firstRow="0" w:lastRow="0" w:firstColumn="0" w:lastColumn="0" w:oddVBand="0" w:evenVBand="0" w:oddHBand="0" w:evenHBand="0" w:firstRowFirstColumn="0" w:firstRowLastColumn="0" w:lastRowFirstColumn="0" w:lastRowLastColumn="0"/>
+                </w:pPr>
+                <w:r>
+                  <w:t>Schnittstellen Anforderungen angepasst</w:t>
+                </w:r>
+              </w:p>
+            </w:tc>
+            <w:tc>
+              <w:tcPr>
+                <w:tcW w:w="879" w:type="pct"/>
+              </w:tcPr>
+              <w:p>
+                <w:pPr>
+                  <w:cnfStyle w:val="000000000000" w:firstRow="0" w:lastRow="0" w:firstColumn="0" w:lastColumn="0" w:oddVBand="0" w:evenVBand="0" w:oddHBand="0" w:evenHBand="0" w:firstRowFirstColumn="0" w:firstRowLastColumn="0" w:lastRowFirstColumn="0" w:lastRowLastColumn="0"/>
+                </w:pPr>
+                <w:r>
+                  <w:t>20.11.2013</w:t>
+                </w:r>
+              </w:p>
+            </w:tc>
+          </w:tr>
         </w:tbl>
         <w:p/>
         <w:p>
@@ -4817,35 +4878,6 @@
         <w:rPr>
           <w:b/>
         </w:rPr>
-        <w:t>Kunden</w:t>
-      </w:r>
-      <w:r>
-        <w:t xml:space="preserve"> </w:t>
-      </w:r>
-      <w:r>
-        <w:rPr>
-          <w:b/>
-        </w:rPr>
-        <w:t>schreiben</w:t>
-      </w:r>
-      <w:r>
-        <w:t>:</w:t>
-      </w:r>
-      <w:r>
-        <w:tab/>
-      </w:r>
-      <w:r>
-        <w:tab/>
-      </w:r>
-      <w:r>
-        <w:t>Kunden aus MAVE in den E-Shop importieren</w:t>
-      </w:r>
-    </w:p>
-    <w:p>
-      <w:r>
-        <w:rPr>
-          <w:b/>
-        </w:rPr>
         <w:t>Bestellungen</w:t>
       </w:r>
       <w:r>
@@ -4868,30 +4900,6 @@
       </w:r>
       <w:r>
         <w:t>Bestellungen aus dem E-Shop nach MAVE exportieren</w:t>
-      </w:r>
-    </w:p>
-    <w:p>
-      <w:r>
-        <w:rPr>
-          <w:b/>
-        </w:rPr>
-        <w:t>Bestellungen</w:t>
-      </w:r>
-      <w:r>
-        <w:t xml:space="preserve"> </w:t>
-      </w:r>
-      <w:r>
-        <w:rPr>
-          <w:b/>
-        </w:rPr>
-        <w:t>schreiben</w:t>
-      </w:r>
-      <w:r>
-        <w:t xml:space="preserve">: </w:t>
-      </w:r>
-      <w:r>
-        <w:tab/>
-        <w:t>Bestellungen aus MAVE in den E-Shop importieren</w:t>
       </w:r>
     </w:p>
     <w:p>
@@ -4931,36 +4939,6 @@
         <w:rPr>
           <w:b/>
         </w:rPr>
-        <w:t>Artikel</w:t>
-      </w:r>
-      <w:r>
-        <w:t xml:space="preserve"> </w:t>
-      </w:r>
-      <w:r>
-        <w:rPr>
-          <w:b/>
-        </w:rPr>
-        <w:t>schrieben</w:t>
-      </w:r>
-      <w:r>
-        <w:t>:</w:t>
-      </w:r>
-      <w:r>
-        <w:tab/>
-      </w:r>
-      <w:r>
-        <w:tab/>
-      </w:r>
-      <w:r>
-        <w:t>Artikel aus MAVE in den E-Shop importieren</w:t>
-      </w:r>
-    </w:p>
-    <w:p>
-      <w:r>
-        <w:rPr>
-          <w:b/>
-        </w:rPr>
-        <w:lastRenderedPageBreak/>
         <w:t>Version</w:t>
       </w:r>
       <w:r>
@@ -4999,6 +4977,7 @@
       </w:pPr>
       <w:bookmarkStart w:id="11" w:name="_Toc368310334"/>
       <w:r>
+        <w:lastRenderedPageBreak/>
         <w:t>Abgrenzungen</w:t>
       </w:r>
       <w:bookmarkEnd w:id="11"/>
@@ -5058,7 +5037,6 @@
       </w:pPr>
       <w:bookmarkStart w:id="13" w:name="_Toc368310336"/>
       <w:r>
-        <w:lastRenderedPageBreak/>
         <w:t>Produkt-Funktionalität</w:t>
       </w:r>
       <w:bookmarkEnd w:id="13"/>
@@ -5120,6 +5098,7 @@
     </w:p>
     <w:p>
       <w:r>
+        <w:lastRenderedPageBreak/>
         <w:t>Wie in der Abbildung zu erkennen ist, werden die Funktionalitäten des E-Shops in zwei Akteure aufgeteilt. Einerseits den Standardbenutzer, welcher nur auf eine begrenzte Anzahl der Funktionalitäten Zugriff hat und anderseits den Administrator des Systems, welcher Vollzugriff auf sämtliche Funktionen hat.</w:t>
       </w:r>
     </w:p>
@@ -6622,7 +6601,7 @@
       <w:rPr>
         <w:noProof/>
       </w:rPr>
-      <w:t>9</w:t>
+      <w:t>1</w:t>
     </w:r>
     <w:r>
       <w:fldChar w:fldCharType="end"/>
@@ -27342,18 +27321,18 @@
 </file>
 
 <file path=customXml/item2.xml><?xml version="1.0" encoding="utf-8"?>
+<mappings xmlns="http://schemas.microsoft.com/pics">
+  <picture>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</picture>
+</mappings>
+</file>
+
+<file path=customXml/item3.xml><?xml version="1.0" encoding="utf-8"?>
 <?mso-contentType ?>
 <FormTemplates xmlns="http://schemas.microsoft.com/sharepoint/v3/contenttype/forms">
   <Display>DocumentLibraryForm</Display>
   <Edit>AssetEditForm</Edit>
   <New>DocumentLibraryForm</New>
 </FormTemplates>
-</file>
-
-<file path=customXml/item3.xml><?xml version="1.0" encoding="utf-8"?>
-<mappings xmlns="http://schemas.microsoft.com/pics">
-  <picture>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</picture>
-</mappings>
 </file>
 
 <file path=customXml/item4.xml><?xml version="1.0" encoding="utf-8"?>
@@ -27473,6 +27452,14 @@
 </file>
 
 <file path=customXml/itemProps2.xml><?xml version="1.0" encoding="utf-8"?>
+<ds:datastoreItem xmlns:ds="http://schemas.openxmlformats.org/officeDocument/2006/customXml" ds:itemID="{F679E4D8-73D9-412D-B716-777944E71373}">
+  <ds:schemaRefs>
+    <ds:schemaRef ds:uri="http://schemas.microsoft.com/pics"/>
+  </ds:schemaRefs>
+</ds:datastoreItem>
+</file>
+
+<file path=customXml/itemProps3.xml><?xml version="1.0" encoding="utf-8"?>
 <ds:datastoreItem xmlns:ds="http://schemas.openxmlformats.org/officeDocument/2006/customXml" ds:itemID="{2F9ACB35-92A4-4D3B-9363-393A8469DF5C}">
   <ds:schemaRefs>
     <ds:schemaRef ds:uri="http://schemas.microsoft.com/sharepoint/v3/contenttype/forms"/>
@@ -27480,16 +27467,8 @@
 </ds:datastoreItem>
 </file>
 
-<file path=customXml/itemProps3.xml><?xml version="1.0" encoding="utf-8"?>
-<ds:datastoreItem xmlns:ds="http://schemas.openxmlformats.org/officeDocument/2006/customXml" ds:itemID="{F679E4D8-73D9-412D-B716-777944E71373}">
-  <ds:schemaRefs>
-    <ds:schemaRef ds:uri="http://schemas.microsoft.com/pics"/>
-  </ds:schemaRefs>
-</ds:datastoreItem>
-</file>
-
 <file path=customXml/itemProps4.xml><?xml version="1.0" encoding="utf-8"?>
-<ds:datastoreItem xmlns:ds="http://schemas.openxmlformats.org/officeDocument/2006/customXml" ds:itemID="{A2FEA09D-1F15-4EBE-B635-C0FFE2AE1CC0}">
+<ds:datastoreItem xmlns:ds="http://schemas.openxmlformats.org/officeDocument/2006/customXml" ds:itemID="{EF82ECCC-06EC-4DFF-A2AC-541B323F4362}">
   <ds:schemaRefs>
     <ds:schemaRef ds:uri="http://schemas.openxmlformats.org/officeDocument/2006/bibliography"/>
   </ds:schemaRefs>

</xml_diff>

<commit_message>
added Lasten- and Pflichtenheft to Projektdokumentation edited Pflichtenheft
</commit_message>
<xml_diff>
--- a/doc/01 Projektauftrag/Pflichtenheft.docx
+++ b/doc/01 Projektauftrag/Pflichtenheft.docx
@@ -127,8 +127,6 @@
                                   <w:tab/>
                                   <w:t>1.2</w:t>
                                 </w:r>
-                                <w:bookmarkStart w:id="0" w:name="_GoBack"/>
-                                <w:bookmarkEnd w:id="0"/>
                               </w:p>
                               <w:p>
                                 <w:pPr>
@@ -198,7 +196,7 @@
                                   <w:rPr>
                                     <w:noProof/>
                                   </w:rPr>
-                                  <w:t>17. November 2013</w:t>
+                                  <w:t>20. November 2013</w:t>
                                 </w:r>
                                 <w:r>
                                   <w:fldChar w:fldCharType="end"/>
@@ -295,8 +293,6 @@
                             <w:tab/>
                             <w:t>1.2</w:t>
                           </w:r>
-                          <w:bookmarkStart w:id="1" w:name="_GoBack"/>
-                          <w:bookmarkEnd w:id="1"/>
                         </w:p>
                         <w:p>
                           <w:pPr>
@@ -366,7 +362,7 @@
                             <w:rPr>
                               <w:noProof/>
                             </w:rPr>
-                            <w:t>17. November 2013</w:t>
+                            <w:t>20. November 2013</w:t>
                           </w:r>
                           <w:r>
                             <w:fldChar w:fldCharType="end"/>
@@ -440,7 +436,7 @@
                         </a:ln>
                         <a:extLst>
                           <a:ext uri="{53640926-AAD7-44d8-BBD7-CCE9431645EC}">
-                            <a14:shadowObscured xmlns="" xmlns:mo="http://schemas.microsoft.com/office/mac/office/2008/main" xmlns:mv="urn:schemas-microsoft-com:mac:vml" xmlns:o="urn:schemas-microsoft-com:office:office" xmlns:v="urn:schemas-microsoft-com:vml" xmlns:w10="urn:schemas-microsoft-com:office:word" xmlns:w="http://schemas.openxmlformats.org/wordprocessingml/2006/main" xmlns:a14="http://schemas.microsoft.com/office/drawing/2010/main"/>
+                            <a14:shadowObscured xmlns:a14="http://schemas.microsoft.com/office/drawing/2010/main" xmlns:w="http://schemas.openxmlformats.org/wordprocessingml/2006/main" xmlns:w10="urn:schemas-microsoft-com:office:word" xmlns:v="urn:schemas-microsoft-com:vml" xmlns:o="urn:schemas-microsoft-com:office:office" xmlns:mv="urn:schemas-microsoft-com:mac:vml" xmlns:mo="http://schemas.microsoft.com/office/mac/office/2008/main" xmlns=""/>
                           </a:ext>
                         </a:extLst>
                       </pic:spPr>
@@ -477,7 +473,6 @@
           <w:pPr>
             <w:sectPr>
               <w:headerReference w:type="default" r:id="rId12"/>
-              <w:headerReference w:type="first" r:id="rId13"/>
               <w:pgSz w:w="11907" w:h="16839" w:code="9"/>
               <w:pgMar w:top="2520" w:right="1512" w:bottom="1800" w:left="1512" w:header="1080" w:footer="709" w:gutter="0"/>
               <w:pgNumType w:start="0"/>
@@ -4479,22 +4474,22 @@
       <w:pPr>
         <w:pStyle w:val="berschrift1"/>
       </w:pPr>
-      <w:bookmarkStart w:id="2" w:name="_Toc368310325"/>
+      <w:bookmarkStart w:id="0" w:name="_Toc368310325"/>
       <w:r>
         <w:lastRenderedPageBreak/>
         <w:t>Allgemeines</w:t>
       </w:r>
-      <w:bookmarkEnd w:id="2"/>
+      <w:bookmarkEnd w:id="0"/>
     </w:p>
     <w:p>
       <w:pPr>
         <w:pStyle w:val="berschrift2"/>
       </w:pPr>
-      <w:bookmarkStart w:id="3" w:name="_Toc368310326"/>
+      <w:bookmarkStart w:id="1" w:name="_Toc368310326"/>
       <w:r>
         <w:t>Sinn und Zweck</w:t>
       </w:r>
-      <w:bookmarkEnd w:id="3"/>
+      <w:bookmarkEnd w:id="1"/>
     </w:p>
     <w:p>
       <w:r>
@@ -4549,11 +4544,11 @@
       <w:pPr>
         <w:pStyle w:val="berschrift2"/>
       </w:pPr>
-      <w:bookmarkStart w:id="4" w:name="_Toc368310327"/>
+      <w:bookmarkStart w:id="2" w:name="_Toc368310327"/>
       <w:r>
         <w:t>Lesekreis</w:t>
       </w:r>
-      <w:bookmarkEnd w:id="4"/>
+      <w:bookmarkEnd w:id="2"/>
     </w:p>
     <w:p>
       <w:r>
@@ -4569,11 +4564,11 @@
       <w:pPr>
         <w:pStyle w:val="berschrift2"/>
       </w:pPr>
-      <w:bookmarkStart w:id="5" w:name="_Toc368310328"/>
+      <w:bookmarkStart w:id="3" w:name="_Toc368310328"/>
       <w:r>
         <w:t>Produktumfang</w:t>
       </w:r>
-      <w:bookmarkEnd w:id="5"/>
+      <w:bookmarkEnd w:id="3"/>
     </w:p>
     <w:p>
       <w:r>
@@ -4667,22 +4662,22 @@
       <w:pPr>
         <w:pStyle w:val="berschrift1"/>
       </w:pPr>
-      <w:bookmarkStart w:id="6" w:name="_Toc368310329"/>
+      <w:bookmarkStart w:id="4" w:name="_Toc368310329"/>
       <w:r>
         <w:lastRenderedPageBreak/>
         <w:t>Gesamtübersicht</w:t>
       </w:r>
-      <w:bookmarkEnd w:id="6"/>
+      <w:bookmarkEnd w:id="4"/>
     </w:p>
     <w:p>
       <w:pPr>
         <w:pStyle w:val="berschrift2"/>
       </w:pPr>
-      <w:bookmarkStart w:id="7" w:name="_Toc368310330"/>
+      <w:bookmarkStart w:id="5" w:name="_Toc368310330"/>
       <w:r>
         <w:t>Ausgangslage</w:t>
       </w:r>
-      <w:bookmarkEnd w:id="7"/>
+      <w:bookmarkEnd w:id="5"/>
     </w:p>
     <w:p>
       <w:r>
@@ -4811,11 +4806,11 @@
       <w:pPr>
         <w:pStyle w:val="berschrift2"/>
       </w:pPr>
-      <w:bookmarkStart w:id="8" w:name="_Toc368310331"/>
+      <w:bookmarkStart w:id="6" w:name="_Toc368310331"/>
       <w:r>
         <w:t>Ziel</w:t>
       </w:r>
-      <w:bookmarkEnd w:id="8"/>
+      <w:bookmarkEnd w:id="6"/>
     </w:p>
     <w:p>
       <w:r>
@@ -4826,21 +4821,21 @@
       <w:pPr>
         <w:pStyle w:val="berschrift2"/>
       </w:pPr>
-      <w:bookmarkStart w:id="9" w:name="_Toc368310332"/>
+      <w:bookmarkStart w:id="7" w:name="_Toc368310332"/>
       <w:r>
         <w:t>Produktumfeld</w:t>
       </w:r>
-      <w:bookmarkEnd w:id="9"/>
+      <w:bookmarkEnd w:id="7"/>
     </w:p>
     <w:p>
       <w:pPr>
         <w:pStyle w:val="berschrift3"/>
       </w:pPr>
-      <w:bookmarkStart w:id="10" w:name="_Toc368310333"/>
+      <w:bookmarkStart w:id="8" w:name="_Toc368310333"/>
       <w:r>
         <w:t>System-Schnittstellen</w:t>
       </w:r>
-      <w:bookmarkEnd w:id="10"/>
+      <w:bookmarkEnd w:id="8"/>
     </w:p>
     <w:p>
       <w:r>
@@ -4975,12 +4970,12 @@
       <w:pPr>
         <w:pStyle w:val="berschrift3"/>
       </w:pPr>
-      <w:bookmarkStart w:id="11" w:name="_Toc368310334"/>
+      <w:bookmarkStart w:id="9" w:name="_Toc368310334"/>
       <w:r>
         <w:lastRenderedPageBreak/>
         <w:t>Abgrenzungen</w:t>
       </w:r>
-      <w:bookmarkEnd w:id="11"/>
+      <w:bookmarkEnd w:id="9"/>
     </w:p>
     <w:p>
       <w:r>
@@ -5005,11 +5000,11 @@
       <w:pPr>
         <w:pStyle w:val="berschrift3"/>
       </w:pPr>
-      <w:bookmarkStart w:id="12" w:name="_Toc368310335"/>
+      <w:bookmarkStart w:id="10" w:name="_Toc368310335"/>
       <w:r>
         <w:t>Software</w:t>
       </w:r>
-      <w:bookmarkEnd w:id="12"/>
+      <w:bookmarkEnd w:id="10"/>
     </w:p>
     <w:p>
       <w:r>
@@ -5035,11 +5030,11 @@
       <w:pPr>
         <w:pStyle w:val="berschrift3"/>
       </w:pPr>
-      <w:bookmarkStart w:id="13" w:name="_Toc368310336"/>
+      <w:bookmarkStart w:id="11" w:name="_Toc368310336"/>
       <w:r>
         <w:t>Produkt-Funktionalität</w:t>
       </w:r>
-      <w:bookmarkEnd w:id="13"/>
+      <w:bookmarkEnd w:id="11"/>
     </w:p>
     <w:p>
       <w:r>
@@ -5064,7 +5059,7 @@
                     </pic:cNvPicPr>
                   </pic:nvPicPr>
                   <pic:blipFill>
-                    <a:blip r:embed="rId14">
+                    <a:blip r:embed="rId13">
                       <a:extLst>
                         <a:ext uri="{28A0092B-C50C-407E-A947-70E740481C1C}">
                           <a14:useLocalDpi xmlns:a14="http://schemas.microsoft.com/office/drawing/2010/main" val="0"/>
@@ -5122,34 +5117,34 @@
       <w:pPr>
         <w:pStyle w:val="berschrift1"/>
       </w:pPr>
-      <w:bookmarkStart w:id="14" w:name="_Toc368310337"/>
+      <w:bookmarkStart w:id="12" w:name="_Toc368310337"/>
       <w:r>
         <w:lastRenderedPageBreak/>
         <w:t>Spezifische Anforderungen</w:t>
       </w:r>
+      <w:bookmarkEnd w:id="12"/>
+    </w:p>
+    <w:p>
+      <w:pPr>
+        <w:pStyle w:val="berschrift2"/>
+      </w:pPr>
+      <w:bookmarkStart w:id="13" w:name="_Ref368255201"/>
+      <w:bookmarkStart w:id="14" w:name="_Toc368310338"/>
+      <w:r>
+        <w:t>Funktionale Anforderungen</w:t>
+      </w:r>
+      <w:bookmarkEnd w:id="13"/>
       <w:bookmarkEnd w:id="14"/>
     </w:p>
     <w:p>
       <w:pPr>
-        <w:pStyle w:val="berschrift2"/>
-      </w:pPr>
-      <w:bookmarkStart w:id="15" w:name="_Ref368255201"/>
-      <w:bookmarkStart w:id="16" w:name="_Toc368310338"/>
-      <w:r>
-        <w:t>Funktionale Anforderungen</w:t>
-      </w:r>
-      <w:bookmarkEnd w:id="15"/>
-      <w:bookmarkEnd w:id="16"/>
-    </w:p>
-    <w:p>
-      <w:pPr>
         <w:pStyle w:val="berschrift3"/>
       </w:pPr>
-      <w:bookmarkStart w:id="17" w:name="_Toc368310339"/>
+      <w:bookmarkStart w:id="15" w:name="_Toc368310339"/>
       <w:r>
         <w:t>Kundenregistratur</w:t>
       </w:r>
-      <w:bookmarkEnd w:id="17"/>
+      <w:bookmarkEnd w:id="15"/>
     </w:p>
     <w:p>
       <w:pPr>
@@ -5179,11 +5174,11 @@
       <w:pPr>
         <w:pStyle w:val="berschrift3"/>
       </w:pPr>
-      <w:bookmarkStart w:id="18" w:name="_Toc368310340"/>
+      <w:bookmarkStart w:id="16" w:name="_Toc368310340"/>
       <w:r>
         <w:t>Online Katalog</w:t>
       </w:r>
-      <w:bookmarkEnd w:id="18"/>
+      <w:bookmarkEnd w:id="16"/>
     </w:p>
     <w:p>
       <w:pPr>
@@ -5234,11 +5229,11 @@
       <w:pPr>
         <w:pStyle w:val="berschrift3"/>
       </w:pPr>
-      <w:bookmarkStart w:id="19" w:name="_Toc368310341"/>
+      <w:bookmarkStart w:id="17" w:name="_Toc368310341"/>
       <w:r>
         <w:t>Warenkorb</w:t>
       </w:r>
-      <w:bookmarkEnd w:id="19"/>
+      <w:bookmarkEnd w:id="17"/>
     </w:p>
     <w:p>
       <w:pPr>
@@ -5246,7 +5241,13 @@
         <w:ind w:left="0"/>
       </w:pPr>
       <w:r>
-        <w:t xml:space="preserve">Ein Kunde kann Produkte im Shop auswählen und dem Warenkorb hinzufügen. Der Kunde kann auch Anonym Produkte auswählen und dem Warenkorb hinzufügen, sobald ein Kunde zahlen möchte, wird er aufgefordert sich anzumelden oder zu registrieren. </w:t>
+        <w:t>Ein Kunde kann Produkte im Shop auswähl</w:t>
+      </w:r>
+      <w:r>
+        <w:t>en und dem Warenkorb hinzufügen</w:t>
+      </w:r>
+      <w:r>
+        <w:t xml:space="preserve">. </w:t>
       </w:r>
       <w:r>
         <w:t>Der Kunde kann Produkte</w:t>
@@ -5268,11 +5269,11 @@
       <w:pPr>
         <w:pStyle w:val="berschrift3"/>
       </w:pPr>
-      <w:bookmarkStart w:id="20" w:name="_Toc368310342"/>
+      <w:bookmarkStart w:id="18" w:name="_Toc368310342"/>
       <w:r>
         <w:t>Zahlungsabwicklung</w:t>
       </w:r>
-      <w:bookmarkEnd w:id="20"/>
+      <w:bookmarkEnd w:id="18"/>
     </w:p>
     <w:p>
       <w:pPr>
@@ -5280,18 +5281,32 @@
         <w:ind w:left="0"/>
       </w:pPr>
       <w:r>
-        <w:t>Der Kunde kann zwischen drei Zahlungsarten auswählen, Vorauskasse, Rechnung und per Kreditkarte.</w:t>
+        <w:t xml:space="preserve">Der Kunde kann zwischen </w:t>
+      </w:r>
+      <w:r>
+        <w:t xml:space="preserve">zwei </w:t>
+      </w:r>
+      <w:bookmarkStart w:id="19" w:name="_GoBack"/>
+      <w:bookmarkEnd w:id="19"/>
+      <w:r>
+        <w:t xml:space="preserve"> Zahlungsarten auswäh</w:t>
+      </w:r>
+      <w:r>
+        <w:t>len, Vorauskasse und Rechnung.</w:t>
+      </w:r>
+      <w:r>
+        <w:t>.</w:t>
       </w:r>
     </w:p>
     <w:p>
       <w:pPr>
         <w:pStyle w:val="berschrift3"/>
       </w:pPr>
-      <w:bookmarkStart w:id="21" w:name="_Toc368310343"/>
+      <w:bookmarkStart w:id="20" w:name="_Toc368310343"/>
       <w:r>
         <w:t>After-Sales</w:t>
       </w:r>
-      <w:bookmarkEnd w:id="21"/>
+      <w:bookmarkEnd w:id="20"/>
     </w:p>
     <w:p>
       <w:pPr>
@@ -5309,11 +5324,11 @@
       <w:pPr>
         <w:pStyle w:val="berschrift3"/>
       </w:pPr>
-      <w:bookmarkStart w:id="22" w:name="_Toc368310344"/>
+      <w:bookmarkStart w:id="21" w:name="_Toc368310344"/>
       <w:r>
         <w:t>Content Management</w:t>
       </w:r>
-      <w:bookmarkEnd w:id="22"/>
+      <w:bookmarkEnd w:id="21"/>
     </w:p>
     <w:p>
       <w:pPr>
@@ -5337,11 +5352,11 @@
       <w:pPr>
         <w:pStyle w:val="berschrift3"/>
       </w:pPr>
-      <w:bookmarkStart w:id="23" w:name="_Toc368310345"/>
+      <w:bookmarkStart w:id="22" w:name="_Toc368310345"/>
       <w:r>
         <w:t>Kundenverwaltung</w:t>
       </w:r>
-      <w:bookmarkEnd w:id="23"/>
+      <w:bookmarkEnd w:id="22"/>
     </w:p>
     <w:p>
       <w:pPr>
@@ -5356,21 +5371,21 @@
       <w:pPr>
         <w:pStyle w:val="berschrift2"/>
       </w:pPr>
-      <w:bookmarkStart w:id="24" w:name="_Toc368310346"/>
+      <w:bookmarkStart w:id="23" w:name="_Toc368310346"/>
       <w:r>
         <w:t>Generelle Grundfunktionalität</w:t>
       </w:r>
-      <w:bookmarkEnd w:id="24"/>
+      <w:bookmarkEnd w:id="23"/>
     </w:p>
     <w:p>
       <w:pPr>
         <w:pStyle w:val="berschrift3"/>
       </w:pPr>
-      <w:bookmarkStart w:id="25" w:name="_Toc368310347"/>
+      <w:bookmarkStart w:id="24" w:name="_Toc368310347"/>
       <w:r>
         <w:t>System-Meldungen</w:t>
       </w:r>
-      <w:bookmarkEnd w:id="25"/>
+      <w:bookmarkEnd w:id="24"/>
     </w:p>
     <w:p>
       <w:pPr>
@@ -5389,20 +5404,176 @@
       <w:pPr>
         <w:pStyle w:val="berschrift2"/>
       </w:pPr>
-      <w:bookmarkStart w:id="26" w:name="_Toc368310348"/>
+      <w:bookmarkStart w:id="25" w:name="_Toc368310348"/>
       <w:r>
         <w:lastRenderedPageBreak/>
         <w:t>Übersicht der spezifischen Anforderungen</w:t>
       </w:r>
+      <w:bookmarkEnd w:id="25"/>
+    </w:p>
+    <w:p>
+      <w:pPr>
+        <w:pStyle w:val="berschrift3"/>
+      </w:pPr>
+      <w:bookmarkStart w:id="26" w:name="_Toc368310349"/>
+      <w:r>
+        <w:t>Übersicht Modul Kunde</w:t>
+      </w:r>
       <w:bookmarkEnd w:id="26"/>
     </w:p>
+    <w:tbl>
+      <w:tblPr>
+        <w:tblStyle w:val="Tabellenraster"/>
+        <w:tblW w:w="0" w:type="auto"/>
+        <w:tblLook w:val="04A0" w:firstRow="1" w:lastRow="0" w:firstColumn="1" w:lastColumn="0" w:noHBand="0" w:noVBand="1"/>
+      </w:tblPr>
+      <w:tblGrid>
+        <w:gridCol w:w="7905"/>
+        <w:gridCol w:w="1118"/>
+      </w:tblGrid>
+      <w:tr>
+        <w:tc>
+          <w:tcPr>
+            <w:tcW w:w="7905" w:type="dxa"/>
+            <w:shd w:val="clear" w:color="auto" w:fill="CBD5DE" w:themeFill="accent1" w:themeFillTint="66"/>
+          </w:tcPr>
+          <w:p>
+            <w:pPr>
+              <w:tabs>
+                <w:tab w:val="left" w:pos="1635"/>
+              </w:tabs>
+              <w:rPr>
+                <w:b/>
+                <w:color w:val="FFFFFF" w:themeColor="background1"/>
+              </w:rPr>
+            </w:pPr>
+            <w:r>
+              <w:rPr>
+                <w:b/>
+                <w:color w:val="FFFFFF" w:themeColor="background1"/>
+              </w:rPr>
+              <w:t>Beschreibung</w:t>
+            </w:r>
+          </w:p>
+        </w:tc>
+        <w:tc>
+          <w:tcPr>
+            <w:tcW w:w="1118" w:type="dxa"/>
+            <w:shd w:val="clear" w:color="auto" w:fill="CBD5DE" w:themeFill="accent1" w:themeFillTint="66"/>
+          </w:tcPr>
+          <w:p>
+            <w:pPr>
+              <w:rPr>
+                <w:b/>
+                <w:color w:val="FFFFFF" w:themeColor="background1"/>
+              </w:rPr>
+            </w:pPr>
+            <w:r>
+              <w:rPr>
+                <w:b/>
+                <w:color w:val="FFFFFF" w:themeColor="background1"/>
+              </w:rPr>
+              <w:t>Priorität</w:t>
+            </w:r>
+          </w:p>
+        </w:tc>
+      </w:tr>
+      <w:tr>
+        <w:tc>
+          <w:tcPr>
+            <w:tcW w:w="7905" w:type="dxa"/>
+          </w:tcPr>
+          <w:p>
+            <w:r>
+              <w:t>Registrierung des Kunden</w:t>
+            </w:r>
+          </w:p>
+        </w:tc>
+        <w:tc>
+          <w:tcPr>
+            <w:tcW w:w="1118" w:type="dxa"/>
+          </w:tcPr>
+          <w:p>
+            <w:r>
+              <w:t>1</w:t>
+            </w:r>
+          </w:p>
+        </w:tc>
+      </w:tr>
+      <w:tr>
+        <w:tc>
+          <w:tcPr>
+            <w:tcW w:w="7905" w:type="dxa"/>
+          </w:tcPr>
+          <w:p>
+            <w:r>
+              <w:t>Daten verwalten</w:t>
+            </w:r>
+          </w:p>
+        </w:tc>
+        <w:tc>
+          <w:tcPr>
+            <w:tcW w:w="1118" w:type="dxa"/>
+          </w:tcPr>
+          <w:p>
+            <w:r>
+              <w:t>1</w:t>
+            </w:r>
+          </w:p>
+        </w:tc>
+      </w:tr>
+      <w:tr>
+        <w:tc>
+          <w:tcPr>
+            <w:tcW w:w="7905" w:type="dxa"/>
+          </w:tcPr>
+          <w:p>
+            <w:r>
+              <w:t>Transaktionsübersicht</w:t>
+            </w:r>
+          </w:p>
+        </w:tc>
+        <w:tc>
+          <w:tcPr>
+            <w:tcW w:w="1118" w:type="dxa"/>
+          </w:tcPr>
+          <w:p>
+            <w:r>
+              <w:t>2</w:t>
+            </w:r>
+          </w:p>
+        </w:tc>
+      </w:tr>
+      <w:tr>
+        <w:tc>
+          <w:tcPr>
+            <w:tcW w:w="7905" w:type="dxa"/>
+          </w:tcPr>
+          <w:p>
+            <w:r>
+              <w:t>Login</w:t>
+            </w:r>
+          </w:p>
+        </w:tc>
+        <w:tc>
+          <w:tcPr>
+            <w:tcW w:w="1118" w:type="dxa"/>
+          </w:tcPr>
+          <w:p>
+            <w:r>
+              <w:t>1</w:t>
+            </w:r>
+          </w:p>
+        </w:tc>
+      </w:tr>
+    </w:tbl>
     <w:p>
       <w:pPr>
         <w:pStyle w:val="berschrift3"/>
       </w:pPr>
-      <w:bookmarkStart w:id="27" w:name="_Toc368310349"/>
+      <w:bookmarkStart w:id="27" w:name="_Toc368310350"/>
       <w:r>
-        <w:t>Übersicht Modul Kunde</w:t>
+        <w:t>Übersicht Modul After Sales</w:t>
       </w:r>
       <w:bookmarkEnd w:id="27"/>
     </w:p>
@@ -5470,7 +5641,7 @@
           </w:tcPr>
           <w:p>
             <w:r>
-              <w:t>Registrierung des Kunden</w:t>
+              <w:t>Produkt bewerten</w:t>
             </w:r>
           </w:p>
         </w:tc>
@@ -5480,73 +5651,7 @@
           </w:tcPr>
           <w:p>
             <w:r>
-              <w:t>1</w:t>
-            </w:r>
-          </w:p>
-        </w:tc>
-      </w:tr>
-      <w:tr>
-        <w:tc>
-          <w:tcPr>
-            <w:tcW w:w="7905" w:type="dxa"/>
-          </w:tcPr>
-          <w:p>
-            <w:r>
-              <w:t>Daten verwalten</w:t>
-            </w:r>
-          </w:p>
-        </w:tc>
-        <w:tc>
-          <w:tcPr>
-            <w:tcW w:w="1118" w:type="dxa"/>
-          </w:tcPr>
-          <w:p>
-            <w:r>
-              <w:t>1</w:t>
-            </w:r>
-          </w:p>
-        </w:tc>
-      </w:tr>
-      <w:tr>
-        <w:tc>
-          <w:tcPr>
-            <w:tcW w:w="7905" w:type="dxa"/>
-          </w:tcPr>
-          <w:p>
-            <w:r>
-              <w:t>Transaktionsübersicht</w:t>
-            </w:r>
-          </w:p>
-        </w:tc>
-        <w:tc>
-          <w:tcPr>
-            <w:tcW w:w="1118" w:type="dxa"/>
-          </w:tcPr>
-          <w:p>
-            <w:r>
               <w:t>2</w:t>
-            </w:r>
-          </w:p>
-        </w:tc>
-      </w:tr>
-      <w:tr>
-        <w:tc>
-          <w:tcPr>
-            <w:tcW w:w="7905" w:type="dxa"/>
-          </w:tcPr>
-          <w:p>
-            <w:r>
-              <w:t>Login</w:t>
-            </w:r>
-          </w:p>
-        </w:tc>
-        <w:tc>
-          <w:tcPr>
-            <w:tcW w:w="1118" w:type="dxa"/>
-          </w:tcPr>
-          <w:p>
-            <w:r>
-              <w:t>1</w:t>
             </w:r>
           </w:p>
         </w:tc>
@@ -5556,9 +5661,9 @@
       <w:pPr>
         <w:pStyle w:val="berschrift3"/>
       </w:pPr>
-      <w:bookmarkStart w:id="28" w:name="_Toc368310350"/>
+      <w:bookmarkStart w:id="28" w:name="_Toc368310351"/>
       <w:r>
-        <w:t>Übersicht Modul After Sales</w:t>
+        <w:t>Übersicht Modul Warenkorb</w:t>
       </w:r>
       <w:bookmarkEnd w:id="28"/>
     </w:p>
@@ -5626,7 +5731,7 @@
           </w:tcPr>
           <w:p>
             <w:r>
-              <w:t>Produkt bewerten</w:t>
+              <w:t>Hinzufügen von Artikeln zum Warenkorb</w:t>
             </w:r>
           </w:p>
         </w:tc>
@@ -5636,7 +5741,51 @@
           </w:tcPr>
           <w:p>
             <w:r>
+              <w:t>1</w:t>
+            </w:r>
+          </w:p>
+        </w:tc>
+      </w:tr>
+      <w:tr>
+        <w:tc>
+          <w:tcPr>
+            <w:tcW w:w="7905" w:type="dxa"/>
+          </w:tcPr>
+          <w:p>
+            <w:r>
+              <w:t>Anzahl der bestellten Artikel editieren</w:t>
+            </w:r>
+          </w:p>
+        </w:tc>
+        <w:tc>
+          <w:tcPr>
+            <w:tcW w:w="1118" w:type="dxa"/>
+          </w:tcPr>
+          <w:p>
+            <w:r>
               <w:t>2</w:t>
+            </w:r>
+          </w:p>
+        </w:tc>
+      </w:tr>
+      <w:tr>
+        <w:tc>
+          <w:tcPr>
+            <w:tcW w:w="7905" w:type="dxa"/>
+          </w:tcPr>
+          <w:p>
+            <w:r>
+              <w:t>Artikel aus dem Warenkorb entfernen</w:t>
+            </w:r>
+          </w:p>
+        </w:tc>
+        <w:tc>
+          <w:tcPr>
+            <w:tcW w:w="1118" w:type="dxa"/>
+          </w:tcPr>
+          <w:p>
+            <w:r>
+              <w:t>1</w:t>
             </w:r>
           </w:p>
         </w:tc>
@@ -5646,9 +5795,9 @@
       <w:pPr>
         <w:pStyle w:val="berschrift3"/>
       </w:pPr>
-      <w:bookmarkStart w:id="29" w:name="_Toc368310351"/>
+      <w:bookmarkStart w:id="29" w:name="_Toc368310352"/>
       <w:r>
-        <w:t>Übersicht Modul Warenkorb</w:t>
+        <w:t>Übersicht Modul Zahlungsabwicklung</w:t>
       </w:r>
       <w:bookmarkEnd w:id="29"/>
     </w:p>
@@ -5716,7 +5865,7 @@
           </w:tcPr>
           <w:p>
             <w:r>
-              <w:t>Hinzufügen von Artikeln zum Warenkorb</w:t>
+              <w:t>Vorauskasse</w:t>
             </w:r>
           </w:p>
         </w:tc>
@@ -5738,7 +5887,7 @@
           </w:tcPr>
           <w:p>
             <w:r>
-              <w:t>Anzahl der bestellten Artikel editieren</w:t>
+              <w:t>Rechnung</w:t>
             </w:r>
           </w:p>
         </w:tc>
@@ -5748,28 +5897,6 @@
           </w:tcPr>
           <w:p>
             <w:r>
-              <w:t>2</w:t>
-            </w:r>
-          </w:p>
-        </w:tc>
-      </w:tr>
-      <w:tr>
-        <w:tc>
-          <w:tcPr>
-            <w:tcW w:w="7905" w:type="dxa"/>
-          </w:tcPr>
-          <w:p>
-            <w:r>
-              <w:t>Artikel aus dem Warenkorb entfernen</w:t>
-            </w:r>
-          </w:p>
-        </w:tc>
-        <w:tc>
-          <w:tcPr>
-            <w:tcW w:w="1118" w:type="dxa"/>
-          </w:tcPr>
-          <w:p>
-            <w:r>
               <w:t>1</w:t>
             </w:r>
           </w:p>
@@ -5780,9 +5907,9 @@
       <w:pPr>
         <w:pStyle w:val="berschrift3"/>
       </w:pPr>
-      <w:bookmarkStart w:id="30" w:name="_Toc368310352"/>
+      <w:bookmarkStart w:id="30" w:name="_Toc368310353"/>
       <w:r>
-        <w:t>Übersicht Modul Zahlungsabwicklung</w:t>
+        <w:t>Übersicht Modul Online Katalog</w:t>
       </w:r>
       <w:bookmarkEnd w:id="30"/>
     </w:p>
@@ -5850,7 +5977,7 @@
           </w:tcPr>
           <w:p>
             <w:r>
-              <w:t>Vorauskasse</w:t>
+              <w:t>Suchen in der Produktliste</w:t>
             </w:r>
           </w:p>
         </w:tc>
@@ -5860,7 +5987,7 @@
           </w:tcPr>
           <w:p>
             <w:r>
-              <w:t>1</w:t>
+              <w:t>2</w:t>
             </w:r>
           </w:p>
         </w:tc>
@@ -5872,7 +5999,7 @@
           </w:tcPr>
           <w:p>
             <w:r>
-              <w:t>Rechnung</w:t>
+              <w:t>Auflisten der Produkte</w:t>
             </w:r>
           </w:p>
         </w:tc>
@@ -5887,14 +6014,58 @@
           </w:p>
         </w:tc>
       </w:tr>
+      <w:tr>
+        <w:tc>
+          <w:tcPr>
+            <w:tcW w:w="7905" w:type="dxa"/>
+          </w:tcPr>
+          <w:p>
+            <w:r>
+              <w:t>Detaildarstellung der Produkte</w:t>
+            </w:r>
+          </w:p>
+        </w:tc>
+        <w:tc>
+          <w:tcPr>
+            <w:tcW w:w="1118" w:type="dxa"/>
+          </w:tcPr>
+          <w:p>
+            <w:r>
+              <w:t>1</w:t>
+            </w:r>
+          </w:p>
+        </w:tc>
+      </w:tr>
+      <w:tr>
+        <w:tc>
+          <w:tcPr>
+            <w:tcW w:w="7905" w:type="dxa"/>
+          </w:tcPr>
+          <w:p>
+            <w:r>
+              <w:t>Kategorien</w:t>
+            </w:r>
+          </w:p>
+        </w:tc>
+        <w:tc>
+          <w:tcPr>
+            <w:tcW w:w="1118" w:type="dxa"/>
+          </w:tcPr>
+          <w:p>
+            <w:r>
+              <w:t>2</w:t>
+            </w:r>
+          </w:p>
+        </w:tc>
+      </w:tr>
     </w:tbl>
     <w:p>
       <w:pPr>
         <w:pStyle w:val="berschrift3"/>
       </w:pPr>
-      <w:bookmarkStart w:id="31" w:name="_Toc368310353"/>
+      <w:bookmarkStart w:id="31" w:name="_Toc368310354"/>
       <w:r>
-        <w:t>Übersicht Modul Online Katalog</w:t>
+        <w:t>Übersicht Modul Produktverwaltung</w:t>
       </w:r>
       <w:bookmarkEnd w:id="31"/>
     </w:p>
@@ -5962,7 +6133,7 @@
           </w:tcPr>
           <w:p>
             <w:r>
-              <w:t>Suchen in der Produktliste</w:t>
+              <w:t>Produkt ins System eingeben</w:t>
             </w:r>
           </w:p>
         </w:tc>
@@ -5972,7 +6143,7 @@
           </w:tcPr>
           <w:p>
             <w:r>
-              <w:t>2</w:t>
+              <w:t>1</w:t>
             </w:r>
           </w:p>
         </w:tc>
@@ -5984,7 +6155,7 @@
           </w:tcPr>
           <w:p>
             <w:r>
-              <w:t>Auflisten der Produkte</w:t>
+              <w:t>Produkt editieren</w:t>
             </w:r>
           </w:p>
         </w:tc>
@@ -6006,7 +6177,7 @@
           </w:tcPr>
           <w:p>
             <w:r>
-              <w:t>Detaildarstellung der Produkte</w:t>
+              <w:t>Produkt einer Kategorie hinzufügen</w:t>
             </w:r>
           </w:p>
         </w:tc>
@@ -6016,7 +6187,7 @@
           </w:tcPr>
           <w:p>
             <w:r>
-              <w:t>1</w:t>
+              <w:t>2</w:t>
             </w:r>
           </w:p>
         </w:tc>
@@ -6028,7 +6199,7 @@
           </w:tcPr>
           <w:p>
             <w:r>
-              <w:t>Kategorien</w:t>
+              <w:t>Kategorien hinzufügen</w:t>
             </w:r>
           </w:p>
         </w:tc>
@@ -6043,14 +6214,36 @@
           </w:p>
         </w:tc>
       </w:tr>
+      <w:tr>
+        <w:tc>
+          <w:tcPr>
+            <w:tcW w:w="7905" w:type="dxa"/>
+          </w:tcPr>
+          <w:p>
+            <w:r>
+              <w:t>Kategorien editieren</w:t>
+            </w:r>
+          </w:p>
+        </w:tc>
+        <w:tc>
+          <w:tcPr>
+            <w:tcW w:w="1118" w:type="dxa"/>
+          </w:tcPr>
+          <w:p>
+            <w:r>
+              <w:t>2</w:t>
+            </w:r>
+          </w:p>
+        </w:tc>
+      </w:tr>
     </w:tbl>
     <w:p>
       <w:pPr>
         <w:pStyle w:val="berschrift3"/>
       </w:pPr>
-      <w:bookmarkStart w:id="32" w:name="_Toc368310354"/>
+      <w:bookmarkStart w:id="32" w:name="_Toc368310355"/>
       <w:r>
-        <w:t>Übersicht Modul Produktverwaltung</w:t>
+        <w:t>Übersicht Modul Kundenverwaltung</w:t>
       </w:r>
       <w:bookmarkEnd w:id="32"/>
     </w:p>
@@ -6118,7 +6311,7 @@
           </w:tcPr>
           <w:p>
             <w:r>
-              <w:t>Produkt ins System eingeben</w:t>
+              <w:t>Kunden editieren</w:t>
             </w:r>
           </w:p>
         </w:tc>
@@ -6140,7 +6333,7 @@
           </w:tcPr>
           <w:p>
             <w:r>
-              <w:t>Produkt editieren</w:t>
+              <w:t>Kunden sperren</w:t>
             </w:r>
           </w:p>
         </w:tc>
@@ -6150,7 +6343,7 @@
           </w:tcPr>
           <w:p>
             <w:r>
-              <w:t>1</w:t>
+              <w:t>2</w:t>
             </w:r>
           </w:p>
         </w:tc>
@@ -6162,7 +6355,7 @@
           </w:tcPr>
           <w:p>
             <w:r>
-              <w:t>Produkt einer Kategorie hinzufügen</w:t>
+              <w:t>Kunden löschen</w:t>
             </w:r>
           </w:p>
         </w:tc>
@@ -6172,51 +6365,7 @@
           </w:tcPr>
           <w:p>
             <w:r>
-              <w:t>2</w:t>
-            </w:r>
-          </w:p>
-        </w:tc>
-      </w:tr>
-      <w:tr>
-        <w:tc>
-          <w:tcPr>
-            <w:tcW w:w="7905" w:type="dxa"/>
-          </w:tcPr>
-          <w:p>
-            <w:r>
-              <w:t>Kategorien hinzufügen</w:t>
-            </w:r>
-          </w:p>
-        </w:tc>
-        <w:tc>
-          <w:tcPr>
-            <w:tcW w:w="1118" w:type="dxa"/>
-          </w:tcPr>
-          <w:p>
-            <w:r>
-              <w:t>2</w:t>
-            </w:r>
-          </w:p>
-        </w:tc>
-      </w:tr>
-      <w:tr>
-        <w:tc>
-          <w:tcPr>
-            <w:tcW w:w="7905" w:type="dxa"/>
-          </w:tcPr>
-          <w:p>
-            <w:r>
-              <w:t>Kategorien editieren</w:t>
-            </w:r>
-          </w:p>
-        </w:tc>
-        <w:tc>
-          <w:tcPr>
-            <w:tcW w:w="1118" w:type="dxa"/>
-          </w:tcPr>
-          <w:p>
-            <w:r>
-              <w:t>2</w:t>
+              <w:t>1</w:t>
             </w:r>
           </w:p>
         </w:tc>
@@ -6224,158 +6373,24 @@
     </w:tbl>
     <w:p>
       <w:pPr>
-        <w:pStyle w:val="berschrift3"/>
-      </w:pPr>
-      <w:bookmarkStart w:id="33" w:name="_Toc368310355"/>
-      <w:r>
-        <w:t>Übersicht Modul Kundenverwaltung</w:t>
-      </w:r>
-      <w:bookmarkEnd w:id="33"/>
-    </w:p>
-    <w:tbl>
-      <w:tblPr>
-        <w:tblStyle w:val="Tabellenraster"/>
-        <w:tblW w:w="0" w:type="auto"/>
-        <w:tblLook w:val="04A0" w:firstRow="1" w:lastRow="0" w:firstColumn="1" w:lastColumn="0" w:noHBand="0" w:noVBand="1"/>
-      </w:tblPr>
-      <w:tblGrid>
-        <w:gridCol w:w="7905"/>
-        <w:gridCol w:w="1118"/>
-      </w:tblGrid>
-      <w:tr>
-        <w:tc>
-          <w:tcPr>
-            <w:tcW w:w="7905" w:type="dxa"/>
-            <w:shd w:val="clear" w:color="auto" w:fill="CBD5DE" w:themeFill="accent1" w:themeFillTint="66"/>
-          </w:tcPr>
-          <w:p>
-            <w:pPr>
-              <w:tabs>
-                <w:tab w:val="left" w:pos="1635"/>
-              </w:tabs>
-              <w:rPr>
-                <w:b/>
-                <w:color w:val="FFFFFF" w:themeColor="background1"/>
-              </w:rPr>
-            </w:pPr>
-            <w:r>
-              <w:rPr>
-                <w:b/>
-                <w:color w:val="FFFFFF" w:themeColor="background1"/>
-              </w:rPr>
-              <w:t>Beschreibung</w:t>
-            </w:r>
-          </w:p>
-        </w:tc>
-        <w:tc>
-          <w:tcPr>
-            <w:tcW w:w="1118" w:type="dxa"/>
-            <w:shd w:val="clear" w:color="auto" w:fill="CBD5DE" w:themeFill="accent1" w:themeFillTint="66"/>
-          </w:tcPr>
-          <w:p>
-            <w:pPr>
-              <w:rPr>
-                <w:b/>
-                <w:color w:val="FFFFFF" w:themeColor="background1"/>
-              </w:rPr>
-            </w:pPr>
-            <w:r>
-              <w:rPr>
-                <w:b/>
-                <w:color w:val="FFFFFF" w:themeColor="background1"/>
-              </w:rPr>
-              <w:t>Priorität</w:t>
-            </w:r>
-          </w:p>
-        </w:tc>
-      </w:tr>
-      <w:tr>
-        <w:tc>
-          <w:tcPr>
-            <w:tcW w:w="7905" w:type="dxa"/>
-          </w:tcPr>
-          <w:p>
-            <w:r>
-              <w:t>Kunden editieren</w:t>
-            </w:r>
-          </w:p>
-        </w:tc>
-        <w:tc>
-          <w:tcPr>
-            <w:tcW w:w="1118" w:type="dxa"/>
-          </w:tcPr>
-          <w:p>
-            <w:r>
-              <w:t>1</w:t>
-            </w:r>
-          </w:p>
-        </w:tc>
-      </w:tr>
-      <w:tr>
-        <w:tc>
-          <w:tcPr>
-            <w:tcW w:w="7905" w:type="dxa"/>
-          </w:tcPr>
-          <w:p>
-            <w:r>
-              <w:t>Kunden sperren</w:t>
-            </w:r>
-          </w:p>
-        </w:tc>
-        <w:tc>
-          <w:tcPr>
-            <w:tcW w:w="1118" w:type="dxa"/>
-          </w:tcPr>
-          <w:p>
-            <w:r>
-              <w:t>2</w:t>
-            </w:r>
-          </w:p>
-        </w:tc>
-      </w:tr>
-      <w:tr>
-        <w:tc>
-          <w:tcPr>
-            <w:tcW w:w="7905" w:type="dxa"/>
-          </w:tcPr>
-          <w:p>
-            <w:r>
-              <w:t>Kunden löschen</w:t>
-            </w:r>
-          </w:p>
-        </w:tc>
-        <w:tc>
-          <w:tcPr>
-            <w:tcW w:w="1118" w:type="dxa"/>
-          </w:tcPr>
-          <w:p>
-            <w:r>
-              <w:t>1</w:t>
-            </w:r>
-          </w:p>
-        </w:tc>
-      </w:tr>
-    </w:tbl>
-    <w:p>
-      <w:pPr>
         <w:pStyle w:val="berschrift1"/>
       </w:pPr>
-      <w:bookmarkStart w:id="34" w:name="_Toc368310356"/>
+      <w:bookmarkStart w:id="33" w:name="_Toc368310356"/>
       <w:r>
         <w:lastRenderedPageBreak/>
         <w:t>Leistungsanforderungen</w:t>
       </w:r>
-      <w:bookmarkEnd w:id="34"/>
+      <w:bookmarkEnd w:id="33"/>
     </w:p>
     <w:p>
       <w:pPr>
         <w:pStyle w:val="berschrift2"/>
       </w:pPr>
-      <w:bookmarkStart w:id="35" w:name="_Toc368310357"/>
+      <w:bookmarkStart w:id="34" w:name="_Toc368310357"/>
       <w:r>
         <w:t>Datenhaltung</w:t>
       </w:r>
-      <w:bookmarkEnd w:id="35"/>
+      <w:bookmarkEnd w:id="34"/>
     </w:p>
     <w:p>
       <w:r>
@@ -6386,29 +6401,11 @@
       <w:pPr>
         <w:pStyle w:val="berschrift2"/>
       </w:pPr>
-      <w:bookmarkStart w:id="36" w:name="_Toc368310358"/>
-      <w:r>
-        <w:t>Dauer</w:t>
-      </w:r>
-      <w:bookmarkEnd w:id="36"/>
-    </w:p>
-    <w:p>
-      <w:r>
-        <w:t>Sämtliche Daten werden in der Datenbank nicht physikalisch sondern logisch gelöscht. Somit ist es jederzeit möglich, die gelöschten Daten einzusehen und bei Bedarf wiederherzustellen.</w:t>
-      </w:r>
-      <w:r>
-        <w:t xml:space="preserve"> Für die Wiederherstellung der gelöschten Dateien werden gute Informatikkenntnisse vorausgesetzt.</w:t>
-      </w:r>
-    </w:p>
-    <w:p>
-      <w:pPr>
-        <w:pStyle w:val="berschrift2"/>
-      </w:pPr>
-      <w:bookmarkStart w:id="37" w:name="_Toc368310359"/>
+      <w:bookmarkStart w:id="35" w:name="_Toc368310359"/>
       <w:r>
         <w:t>Sicherheit</w:t>
       </w:r>
-      <w:bookmarkEnd w:id="37"/>
+      <w:bookmarkEnd w:id="35"/>
     </w:p>
     <w:p>
       <w:r>
@@ -6419,38 +6416,37 @@
       <w:pPr>
         <w:pStyle w:val="berschrift2"/>
       </w:pPr>
-      <w:bookmarkStart w:id="38" w:name="_Toc368310360"/>
+      <w:bookmarkStart w:id="36" w:name="_Toc368310360"/>
       <w:r>
         <w:t>Antwortzeit</w:t>
       </w:r>
-      <w:bookmarkEnd w:id="38"/>
+      <w:bookmarkEnd w:id="36"/>
     </w:p>
     <w:p>
       <w:r>
         <w:t>Der Server muss bei jeder Anfrage innerhalb von maximal 500ms antworten.</w:t>
       </w:r>
     </w:p>
-    <w:p/>
     <w:p>
       <w:pPr>
         <w:pStyle w:val="berschrift1"/>
       </w:pPr>
-      <w:bookmarkStart w:id="39" w:name="_Toc368310361"/>
+      <w:bookmarkStart w:id="37" w:name="_Toc368310361"/>
       <w:r>
         <w:lastRenderedPageBreak/>
         <w:t>Testen der Applikation</w:t>
       </w:r>
-      <w:bookmarkEnd w:id="39"/>
+      <w:bookmarkEnd w:id="37"/>
     </w:p>
     <w:p>
       <w:pPr>
         <w:pStyle w:val="berschrift2"/>
       </w:pPr>
-      <w:bookmarkStart w:id="40" w:name="_Toc368310362"/>
+      <w:bookmarkStart w:id="38" w:name="_Toc368310362"/>
       <w:r>
         <w:t>Unit-Tests</w:t>
       </w:r>
-      <w:bookmarkEnd w:id="40"/>
+      <w:bookmarkEnd w:id="38"/>
     </w:p>
     <w:p>
       <w:r>
@@ -6468,8 +6464,8 @@
     <w:p>
       <w:pPr>
         <w:sectPr>
-          <w:headerReference w:type="default" r:id="rId15"/>
-          <w:footerReference w:type="default" r:id="rId16"/>
+          <w:headerReference w:type="default" r:id="rId14"/>
+          <w:footerReference w:type="default" r:id="rId15"/>
           <w:pgSz w:w="11907" w:h="16839" w:code="9"/>
           <w:pgMar w:top="2520" w:right="1512" w:bottom="1800" w:left="1512" w:header="1080" w:footer="709" w:gutter="0"/>
           <w:pgNumType w:start="1"/>
@@ -6482,12 +6478,12 @@
       <w:pPr>
         <w:pStyle w:val="berschrift1"/>
       </w:pPr>
-      <w:bookmarkStart w:id="41" w:name="_Toc368310363"/>
+      <w:bookmarkStart w:id="39" w:name="_Toc368310363"/>
       <w:r>
         <w:lastRenderedPageBreak/>
         <w:t>Zeitplan</w:t>
       </w:r>
-      <w:bookmarkEnd w:id="41"/>
+      <w:bookmarkEnd w:id="39"/>
     </w:p>
     <w:p>
       <w:r>
@@ -6512,7 +6508,7 @@
                     </pic:cNvPicPr>
                   </pic:nvPicPr>
                   <pic:blipFill>
-                    <a:blip r:embed="rId17">
+                    <a:blip r:embed="rId16">
                       <a:extLst>
                         <a:ext uri="{28A0092B-C50C-407E-A947-70E740481C1C}">
                           <a14:useLocalDpi xmlns:a14="http://schemas.microsoft.com/office/drawing/2010/main" val="0"/>
@@ -6581,32 +6577,7 @@
 
 <file path=word/footer1.xml><?xml version="1.0" encoding="utf-8"?>
 <w:ftr xmlns:wpc="http://schemas.microsoft.com/office/word/2010/wordprocessingCanvas" xmlns:mc="http://schemas.openxmlformats.org/markup-compatibility/2006" xmlns:o="urn:schemas-microsoft-com:office:office" xmlns:r="http://schemas.openxmlformats.org/officeDocument/2006/relationships" xmlns:m="http://schemas.openxmlformats.org/officeDocument/2006/math" xmlns:v="urn:schemas-microsoft-com:vml" xmlns:wp14="http://schemas.microsoft.com/office/word/2010/wordprocessingDrawing" xmlns:wp="http://schemas.openxmlformats.org/drawingml/2006/wordprocessingDrawing" xmlns:w10="urn:schemas-microsoft-com:office:word" xmlns:w="http://schemas.openxmlformats.org/wordprocessingml/2006/main" xmlns:w14="http://schemas.microsoft.com/office/word/2010/wordml" xmlns:w15="http://schemas.microsoft.com/office/word/2012/wordml" xmlns:wpg="http://schemas.microsoft.com/office/word/2010/wordprocessingGroup" xmlns:wpi="http://schemas.microsoft.com/office/word/2010/wordprocessingInk" xmlns:wne="http://schemas.microsoft.com/office/word/2006/wordml" xmlns:wps="http://schemas.microsoft.com/office/word/2010/wordprocessingShape" mc:Ignorable="w14 w15 wp14">
-  <w:p>
-    <w:pPr>
-      <w:pStyle w:val="Fuzeile"/>
-    </w:pPr>
-    <w:r>
-      <w:t xml:space="preserve">Seite </w:t>
-    </w:r>
-    <w:r>
-      <w:fldChar w:fldCharType="begin"/>
-    </w:r>
-    <w:r>
-      <w:instrText>page</w:instrText>
-    </w:r>
-    <w:r>
-      <w:fldChar w:fldCharType="separate"/>
-    </w:r>
-    <w:r>
-      <w:rPr>
-        <w:noProof/>
-      </w:rPr>
-      <w:t>1</w:t>
-    </w:r>
-    <w:r>
-      <w:fldChar w:fldCharType="end"/>
-    </w:r>
-  </w:p>
+  <w:p/>
 </w:ftr>
 </file>
 
@@ -6650,51 +6621,7 @@
 
 <file path=word/header2.xml><?xml version="1.0" encoding="utf-8"?>
 <w:hdr xmlns:wpc="http://schemas.microsoft.com/office/word/2010/wordprocessingCanvas" xmlns:mc="http://schemas.openxmlformats.org/markup-compatibility/2006" xmlns:o="urn:schemas-microsoft-com:office:office" xmlns:r="http://schemas.openxmlformats.org/officeDocument/2006/relationships" xmlns:m="http://schemas.openxmlformats.org/officeDocument/2006/math" xmlns:v="urn:schemas-microsoft-com:vml" xmlns:wp14="http://schemas.microsoft.com/office/word/2010/wordprocessingDrawing" xmlns:wp="http://schemas.openxmlformats.org/drawingml/2006/wordprocessingDrawing" xmlns:w10="urn:schemas-microsoft-com:office:word" xmlns:w="http://schemas.openxmlformats.org/wordprocessingml/2006/main" xmlns:w14="http://schemas.microsoft.com/office/word/2010/wordml" xmlns:w15="http://schemas.microsoft.com/office/word/2012/wordml" xmlns:wpg="http://schemas.microsoft.com/office/word/2010/wordprocessingGroup" xmlns:wpi="http://schemas.microsoft.com/office/word/2010/wordprocessingInk" xmlns:wne="http://schemas.microsoft.com/office/word/2006/wordml" xmlns:wps="http://schemas.microsoft.com/office/word/2010/wordprocessingShape" mc:Ignorable="w14 w15 wp14">
-  <w:p>
-    <w:pPr>
-      <w:pStyle w:val="Kopfzeileschattiert"/>
-    </w:pPr>
-    <w:r>
-      <w:t>Dokumentenverlauf</w:t>
-    </w:r>
-  </w:p>
-  <w:p>
-    <w:pPr>
-      <w:pStyle w:val="Kopfzeile"/>
-    </w:pPr>
-  </w:p>
-</w:hdr>
-</file>
-
-<file path=word/header3.xml><?xml version="1.0" encoding="utf-8"?>
-<w:hdr xmlns:wpc="http://schemas.microsoft.com/office/word/2010/wordprocessingCanvas" xmlns:mc="http://schemas.openxmlformats.org/markup-compatibility/2006" xmlns:o="urn:schemas-microsoft-com:office:office" xmlns:r="http://schemas.openxmlformats.org/officeDocument/2006/relationships" xmlns:m="http://schemas.openxmlformats.org/officeDocument/2006/math" xmlns:v="urn:schemas-microsoft-com:vml" xmlns:wp14="http://schemas.microsoft.com/office/word/2010/wordprocessingDrawing" xmlns:wp="http://schemas.openxmlformats.org/drawingml/2006/wordprocessingDrawing" xmlns:w10="urn:schemas-microsoft-com:office:word" xmlns:w="http://schemas.openxmlformats.org/wordprocessingml/2006/main" xmlns:w14="http://schemas.microsoft.com/office/word/2010/wordml" xmlns:w15="http://schemas.microsoft.com/office/word/2012/wordml" xmlns:wpg="http://schemas.microsoft.com/office/word/2010/wordprocessingGroup" xmlns:wpi="http://schemas.microsoft.com/office/word/2010/wordprocessingInk" xmlns:wne="http://schemas.microsoft.com/office/word/2006/wordml" xmlns:wps="http://schemas.microsoft.com/office/word/2010/wordprocessingShape" mc:Ignorable="w14 w15 wp14">
-  <w:p>
-    <w:pPr>
-      <w:pStyle w:val="Kopfzeileschattiert"/>
-      <w:tabs>
-        <w:tab w:val="right" w:pos="8364"/>
-      </w:tabs>
-    </w:pPr>
-    <w:sdt>
-      <w:sdtPr>
-        <w:alias w:val="Titel"/>
-        <w:tag w:val=""/>
-        <w:id w:val="1836564491"/>
-        <w:dataBinding w:prefixMappings="xmlns:ns0='http://purl.org/dc/elements/1.1/' xmlns:ns1='http://schemas.openxmlformats.org/package/2006/metadata/core-properties' " w:xpath="/ns1:coreProperties[1]/ns0:title[1]" w:storeItemID="{6C3C8BC8-F283-45AE-878A-BAB7291924A1}"/>
-        <w:text/>
-      </w:sdtPr>
-      <w:sdtEndPr/>
-      <w:sdtContent>
-        <w:r>
-          <w:t>Pflichtenheft Projekt LFH</w:t>
-        </w:r>
-      </w:sdtContent>
-    </w:sdt>
-    <w:r>
-      <w:tab/>
-      <w:t>02.10.2013</w:t>
-    </w:r>
-  </w:p>
+  <w:p/>
 </w:hdr>
 </file>
 
@@ -27321,18 +27248,18 @@
 </file>
 
 <file path=customXml/item2.xml><?xml version="1.0" encoding="utf-8"?>
-<mappings xmlns="http://schemas.microsoft.com/pics">
-  <picture>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</picture>
-</mappings>
-</file>
-
-<file path=customXml/item3.xml><?xml version="1.0" encoding="utf-8"?>
 <?mso-contentType ?>
 <FormTemplates xmlns="http://schemas.microsoft.com/sharepoint/v3/contenttype/forms">
   <Display>DocumentLibraryForm</Display>
   <Edit>AssetEditForm</Edit>
   <New>DocumentLibraryForm</New>
 </FormTemplates>
+</file>
+
+<file path=customXml/item3.xml><?xml version="1.0" encoding="utf-8"?>
+<mappings xmlns="http://schemas.microsoft.com/pics">
+  <picture>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</picture>
+</mappings>
 </file>
 
 <file path=customXml/item4.xml><?xml version="1.0" encoding="utf-8"?>
@@ -27452,6 +27379,14 @@
 </file>
 
 <file path=customXml/itemProps2.xml><?xml version="1.0" encoding="utf-8"?>
+<ds:datastoreItem xmlns:ds="http://schemas.openxmlformats.org/officeDocument/2006/customXml" ds:itemID="{2F9ACB35-92A4-4D3B-9363-393A8469DF5C}">
+  <ds:schemaRefs>
+    <ds:schemaRef ds:uri="http://schemas.microsoft.com/sharepoint/v3/contenttype/forms"/>
+  </ds:schemaRefs>
+</ds:datastoreItem>
+</file>
+
+<file path=customXml/itemProps3.xml><?xml version="1.0" encoding="utf-8"?>
 <ds:datastoreItem xmlns:ds="http://schemas.openxmlformats.org/officeDocument/2006/customXml" ds:itemID="{F679E4D8-73D9-412D-B716-777944E71373}">
   <ds:schemaRefs>
     <ds:schemaRef ds:uri="http://schemas.microsoft.com/pics"/>
@@ -27459,16 +27394,8 @@
 </ds:datastoreItem>
 </file>
 
-<file path=customXml/itemProps3.xml><?xml version="1.0" encoding="utf-8"?>
-<ds:datastoreItem xmlns:ds="http://schemas.openxmlformats.org/officeDocument/2006/customXml" ds:itemID="{2F9ACB35-92A4-4D3B-9363-393A8469DF5C}">
-  <ds:schemaRefs>
-    <ds:schemaRef ds:uri="http://schemas.microsoft.com/sharepoint/v3/contenttype/forms"/>
-  </ds:schemaRefs>
-</ds:datastoreItem>
-</file>
-
 <file path=customXml/itemProps4.xml><?xml version="1.0" encoding="utf-8"?>
-<ds:datastoreItem xmlns:ds="http://schemas.openxmlformats.org/officeDocument/2006/customXml" ds:itemID="{EF82ECCC-06EC-4DFF-A2AC-541B323F4362}">
+<ds:datastoreItem xmlns:ds="http://schemas.openxmlformats.org/officeDocument/2006/customXml" ds:itemID="{EBF6F86A-4EBF-4B04-A05C-B813EC197017}">
   <ds:schemaRefs>
     <ds:schemaRef ds:uri="http://schemas.openxmlformats.org/officeDocument/2006/bibliography"/>
   </ds:schemaRefs>

</xml_diff>